<commit_message>
Added SIF US 3.3 data model
Added the SIF US 3.3 data model to the Sif3Specification Solution.
Updated US demo projects to use SIF US 3.3 model objects. Added a
Service Path exercise to the AU and US training exercises.
</commit_message>
<xml_diff>
--- a/Documentation/Enabling Service Paths.docx
+++ b/Documentation/Enabling Service Paths.docx
@@ -1,66 +1,56 @@
 
 <file path=word/document.xml><?xml version="1.0" encoding="utf-8"?>
-<w:document xmlns:wpc="http://schemas.microsoft.com/office/word/2010/wordprocessingCanvas" xmlns:cx="http://schemas.microsoft.com/office/drawing/2014/chartex" xmlns:cx1="http://schemas.microsoft.com/office/drawing/2015/9/8/chartex" xmlns:mc="http://schemas.openxmlformats.org/markup-compatibility/2006" xmlns:o="urn:schemas-microsoft-com:office:office" xmlns:r="http://schemas.openxmlformats.org/officeDocument/2006/relationships" xmlns:m="http://schemas.openxmlformats.org/officeDocument/2006/math" xmlns:v="urn:schemas-microsoft-com:vml" xmlns:wp14="http://schemas.microsoft.com/office/word/2010/wordprocessingDrawing" xmlns:wp="http://schemas.openxmlformats.org/drawingml/2006/wordprocessingDrawing" xmlns:w10="urn:schemas-microsoft-com:office:word" xmlns:w="http://schemas.openxmlformats.org/wordprocessingml/2006/main" xmlns:w14="http://schemas.microsoft.com/office/word/2010/wordml" xmlns:w15="http://schemas.microsoft.com/office/word/2012/wordml" xmlns:w16se="http://schemas.microsoft.com/office/word/2015/wordml/symex" xmlns:wpg="http://schemas.microsoft.com/office/word/2010/wordprocessingGroup" xmlns:wpi="http://schemas.microsoft.com/office/word/2010/wordprocessingInk" xmlns:wne="http://schemas.microsoft.com/office/word/2006/wordml" xmlns:wps="http://schemas.microsoft.com/office/word/2010/wordprocessingShape" mc:Ignorable="w14 w15 w16se wp14">
+<w:document xmlns:wpc="http://schemas.microsoft.com/office/word/2010/wordprocessingCanvas" xmlns:mc="http://schemas.openxmlformats.org/markup-compatibility/2006" xmlns:o="urn:schemas-microsoft-com:office:office" xmlns:r="http://schemas.openxmlformats.org/officeDocument/2006/relationships" xmlns:m="http://schemas.openxmlformats.org/officeDocument/2006/math" xmlns:v="urn:schemas-microsoft-com:vml" xmlns:wp14="http://schemas.microsoft.com/office/word/2010/wordprocessingDrawing" xmlns:wp="http://schemas.openxmlformats.org/drawingml/2006/wordprocessingDrawing" xmlns:w10="urn:schemas-microsoft-com:office:word" xmlns:w="http://schemas.openxmlformats.org/wordprocessingml/2006/main" xmlns:w14="http://schemas.microsoft.com/office/word/2010/wordml" xmlns:wpg="http://schemas.microsoft.com/office/word/2010/wordprocessingGroup" xmlns:wpi="http://schemas.microsoft.com/office/word/2010/wordprocessingInk" xmlns:wne="http://schemas.microsoft.com/office/word/2006/wordml" xmlns:wps="http://schemas.microsoft.com/office/word/2010/wordprocessingShape" mc:Ignorable="w14 wp14">
   <w:body>
     <w:p>
       <w:pPr>
         <w:pStyle w:val="DocumentTitleBlock"/>
         <w:spacing w:before="720"/>
       </w:pPr>
-      <w:fldSimple w:instr=" DOCPROPERTY &quot;SystemTitle&quot; ">
+      <w:r>
+        <w:fldChar w:fldCharType="begin"/>
+      </w:r>
+      <w:r>
+        <w:instrText xml:space="preserve"> DOCPROPERTY "SystemTitle" </w:instrText>
+      </w:r>
+      <w:r>
+        <w:fldChar w:fldCharType="separate"/>
+      </w:r>
+      <w:r>
+        <w:t>SIF 3.0 Framework</w:t>
+      </w:r>
+      <w:r>
+        <w:fldChar w:fldCharType="end"/>
+      </w:r>
+      <w:r>
+        <w:t xml:space="preserve"> (.NET)</w:t>
+      </w:r>
+    </w:p>
+    <w:p>
+      <w:pPr>
+        <w:pStyle w:val="DocumentTitleBlock"/>
+      </w:pPr>
+      <w:r>
+        <w:t>V</w:t>
+      </w:r>
+      <w:r>
+        <w:t xml:space="preserve">ersion </w:t>
+      </w:r>
+      <w:fldSimple w:instr=" DOCPROPERTY &quot;SystemVersion&quot; ">
         <w:r>
-          <w:t>SIF 3.0 Framework</w:t>
+          <w:t>1.1.0</w:t>
         </w:r>
       </w:fldSimple>
-      <w:r>
-        <w:t xml:space="preserve"> (.NET)</w:t>
-      </w:r>
     </w:p>
     <w:p>
       <w:pPr>
         <w:pStyle w:val="DocumentTitleBlock"/>
       </w:pPr>
-      <w:r>
-        <w:t>V</w:t>
-      </w:r>
-      <w:r>
-        <w:t xml:space="preserve">ersion </w:t>
-      </w:r>
-      <w:r>
-        <w:fldChar w:fldCharType="begin"/>
-      </w:r>
-      <w:r>
-        <w:instrText xml:space="preserve"> DOCPROPERTY "SystemVersion" </w:instrText>
-      </w:r>
-      <w:r>
-        <w:fldChar w:fldCharType="separate"/>
-      </w:r>
-      <w:r>
-        <w:t>1.0.0</w:t>
-      </w:r>
-      <w:r>
-        <w:fldChar w:fldCharType="end"/>
-      </w:r>
-    </w:p>
-    <w:p>
-      <w:pPr>
-        <w:pStyle w:val="DocumentTitleBlock"/>
-      </w:pPr>
-      <w:r>
-        <w:fldChar w:fldCharType="begin"/>
-      </w:r>
-      <w:r>
-        <w:instrText xml:space="preserve"> DOCPROPERTY "Title" </w:instrText>
-      </w:r>
-      <w:r>
-        <w:fldChar w:fldCharType="separate"/>
-      </w:r>
-      <w:r>
-        <w:t>Enabling Service Paths</w:t>
-      </w:r>
-      <w:r>
-        <w:fldChar w:fldCharType="end"/>
-      </w:r>
+      <w:fldSimple w:instr=" DOCPROPERTY &quot;Title&quot; ">
+        <w:r>
+          <w:t>Enabling Service Paths</w:t>
+        </w:r>
+      </w:fldSimple>
     </w:p>
     <w:p>
       <w:pPr>
@@ -94,8 +84,13 @@
         <w:fldChar w:fldCharType="separate"/>
       </w:r>
       <w:r>
-        <w:t>Rafidzal Rafiq</w:t>
-      </w:r>
+        <w:t xml:space="preserve">Rafidzal </w:t>
+      </w:r>
+      <w:proofErr w:type="spellStart"/>
+      <w:r>
+        <w:t>Rafiq</w:t>
+      </w:r>
+      <w:proofErr w:type="spellEnd"/>
       <w:r>
         <w:fldChar w:fldCharType="end"/>
       </w:r>
@@ -154,7 +149,7 @@
         <w:fldChar w:fldCharType="separate"/>
       </w:r>
       <w:r>
-        <w:t>1.1</w:t>
+        <w:t>1.2</w:t>
       </w:r>
       <w:r>
         <w:fldChar w:fldCharType="end"/>
@@ -171,21 +166,11 @@
       <w:r>
         <w:instrText xml:space="preserve">F </w:instrText>
       </w:r>
-      <w:r>
-        <w:fldChar w:fldCharType="begin"/>
-      </w:r>
-      <w:r>
-        <w:instrText xml:space="preserve"> DOCPROPERTY "Status" </w:instrText>
-      </w:r>
-      <w:r>
-        <w:fldChar w:fldCharType="separate"/>
-      </w:r>
-      <w:r>
-        <w:instrText>final</w:instrText>
-      </w:r>
-      <w:r>
-        <w:fldChar w:fldCharType="end"/>
-      </w:r>
+      <w:fldSimple w:instr=" DOCPROPERTY &quot;Status&quot; ">
+        <w:r>
+          <w:instrText>final</w:instrText>
+        </w:r>
+      </w:fldSimple>
       <w:r>
         <w:instrText xml:space="preserve"> = "draft" " (</w:instrText>
       </w:r>
@@ -263,7 +248,7 @@
         <w:fldChar w:fldCharType="separate"/>
       </w:r>
       <w:r>
-        <w:t>Jan 2016</w:t>
+        <w:t>Feb 2016</w:t>
       </w:r>
       <w:r>
         <w:fldChar w:fldCharType="end"/>
@@ -298,21 +283,11 @@
       <w:r>
         <w:t xml:space="preserve">, </w:t>
       </w:r>
-      <w:r>
-        <w:fldChar w:fldCharType="begin"/>
-      </w:r>
-      <w:r>
-        <w:instrText xml:space="preserve"> DOCPROPERTY "Company" </w:instrText>
-      </w:r>
-      <w:r>
-        <w:fldChar w:fldCharType="separate"/>
-      </w:r>
-      <w:r>
-        <w:t>Systemic Pty Ltd</w:t>
-      </w:r>
-      <w:r>
-        <w:fldChar w:fldCharType="end"/>
-      </w:r>
+      <w:fldSimple w:instr=" DOCPROPERTY &quot;Company&quot; ">
+        <w:r>
+          <w:t>Systemic Pty Ltd</w:t>
+        </w:r>
+      </w:fldSimple>
     </w:p>
     <w:p>
       <w:pPr>
@@ -536,19 +511,17 @@
       <w:r>
         <w:br w:type="page"/>
       </w:r>
-      <w:bookmarkStart w:id="0" w:name="_GoBack"/>
-      <w:bookmarkEnd w:id="0"/>
     </w:p>
     <w:p>
       <w:pPr>
         <w:pStyle w:val="Heading1"/>
       </w:pPr>
-      <w:bookmarkStart w:id="1" w:name="_Toc440830971"/>
+      <w:bookmarkStart w:id="0" w:name="_Toc440830971"/>
       <w:r>
         <w:lastRenderedPageBreak/>
         <w:t>Introduction</w:t>
       </w:r>
-      <w:bookmarkEnd w:id="1"/>
+      <w:bookmarkEnd w:id="0"/>
       <w:r>
         <w:tab/>
       </w:r>
@@ -559,7 +532,18 @@
         <w:ind w:left="0"/>
       </w:pPr>
       <w:r>
-        <w:t>Simple SIF is an initiative proposed to enable easier adoption of SIF 3.0</w:t>
+        <w:t>SIF</w:t>
+      </w:r>
+      <w:r>
+        <w:t xml:space="preserve"> </w:t>
+      </w:r>
+      <w:proofErr w:type="spellStart"/>
+      <w:r>
+        <w:t>xPress</w:t>
+      </w:r>
+      <w:proofErr w:type="spellEnd"/>
+      <w:r>
+        <w:t xml:space="preserve"> is an initiative proposed to enable easier adoption of SIF 3.0</w:t>
       </w:r>
       <w:r>
         <w:t xml:space="preserve">. This initiative focuses on “quick” client access to SIF-defined objects supplied by one or more services. As the Sif3Framework inherently </w:t>
@@ -575,11 +559,11 @@
       <w:pPr>
         <w:pStyle w:val="Heading1"/>
       </w:pPr>
-      <w:bookmarkStart w:id="2" w:name="_Toc440830972"/>
+      <w:bookmarkStart w:id="1" w:name="_Toc440830972"/>
       <w:r>
         <w:t>Web API configuration</w:t>
       </w:r>
-      <w:bookmarkEnd w:id="2"/>
+      <w:bookmarkEnd w:id="1"/>
       <w:r>
         <w:tab/>
       </w:r>
@@ -590,19 +574,10 @@
         <w:ind w:left="0"/>
       </w:pPr>
       <w:r>
-        <w:t>This section defines how to configure a service to accept the MIME Type for a response using a postfix extension on the URL request.</w:t>
-      </w:r>
-      <w:r>
-        <w:t xml:space="preserve"> As it is easier to perform this task using Web API configuration settings rather than code, this section will detail the configuration changes required </w:t>
-      </w:r>
-      <w:r>
-        <w:t>for</w:t>
-      </w:r>
-      <w:r>
-        <w:t xml:space="preserve"> a Provider to achieve </w:t>
-      </w:r>
-      <w:r>
-        <w:t>this functionality</w:t>
+        <w:t xml:space="preserve">This section defines how to configure a </w:t>
+      </w:r>
+      <w:r>
+        <w:t>Web API project to enable Service Paths</w:t>
       </w:r>
       <w:r>
         <w:t>.</w:t>
@@ -612,11 +587,13 @@
       <w:pPr>
         <w:pStyle w:val="Heading2"/>
       </w:pPr>
-      <w:bookmarkStart w:id="3" w:name="_Toc440830973"/>
+      <w:bookmarkStart w:id="2" w:name="_Toc440830973"/>
+      <w:proofErr w:type="spellStart"/>
       <w:r>
         <w:t>WebApiConfig.cs</w:t>
       </w:r>
-      <w:bookmarkEnd w:id="3"/>
+      <w:bookmarkEnd w:id="2"/>
+      <w:proofErr w:type="spellEnd"/>
     </w:p>
     <w:p>
       <w:pPr>
@@ -635,6 +612,11 @@
       <w:r>
         <w:t>will handle SIF Service Paths</w:t>
       </w:r>
+      <w:r>
+        <w:t xml:space="preserve"> to a depth of 3 conditions</w:t>
+      </w:r>
+      <w:bookmarkStart w:id="3" w:name="_GoBack"/>
+      <w:bookmarkEnd w:id="3"/>
       <w:r>
         <w:t>.</w:t>
       </w:r>
@@ -674,8 +656,30 @@
           <w:sz w:val="19"/>
           <w:szCs w:val="19"/>
         </w:rPr>
-        <w:t xml:space="preserve">    config.Routes.MapHttpRoute(</w:t>
-      </w:r>
+        <w:t xml:space="preserve">    </w:t>
+      </w:r>
+      <w:proofErr w:type="spellStart"/>
+      <w:proofErr w:type="gramStart"/>
+      <w:r>
+        <w:rPr>
+          <w:rFonts w:ascii="Consolas" w:hAnsi="Consolas" w:cs="Consolas"/>
+          <w:color w:val="000000"/>
+          <w:sz w:val="19"/>
+          <w:szCs w:val="19"/>
+        </w:rPr>
+        <w:t>config.Routes.MapHttpRoute</w:t>
+      </w:r>
+      <w:proofErr w:type="spellEnd"/>
+      <w:r>
+        <w:rPr>
+          <w:rFonts w:ascii="Consolas" w:hAnsi="Consolas" w:cs="Consolas"/>
+          <w:color w:val="000000"/>
+          <w:sz w:val="19"/>
+          <w:szCs w:val="19"/>
+        </w:rPr>
+        <w:t>(</w:t>
+      </w:r>
+      <w:proofErr w:type="gramEnd"/>
     </w:p>
     <w:p>
       <w:pPr>
@@ -697,7 +701,27 @@
           <w:sz w:val="19"/>
           <w:szCs w:val="19"/>
         </w:rPr>
-        <w:t xml:space="preserve">        name: "ServicePathApi3",</w:t>
+        <w:t xml:space="preserve">        </w:t>
+      </w:r>
+      <w:proofErr w:type="gramStart"/>
+      <w:r>
+        <w:rPr>
+          <w:rFonts w:ascii="Consolas" w:hAnsi="Consolas" w:cs="Consolas"/>
+          <w:color w:val="000000"/>
+          <w:sz w:val="19"/>
+          <w:szCs w:val="19"/>
+        </w:rPr>
+        <w:t>name</w:t>
+      </w:r>
+      <w:proofErr w:type="gramEnd"/>
+      <w:r>
+        <w:rPr>
+          <w:rFonts w:ascii="Consolas" w:hAnsi="Consolas" w:cs="Consolas"/>
+          <w:color w:val="000000"/>
+          <w:sz w:val="19"/>
+          <w:szCs w:val="19"/>
+        </w:rPr>
+        <w:t>: "ServicePathApi3",</w:t>
       </w:r>
     </w:p>
     <w:p>
@@ -720,7 +744,29 @@
           <w:sz w:val="19"/>
           <w:szCs w:val="19"/>
         </w:rPr>
-        <w:t xml:space="preserve">        routeTemplate: "api/{object1}/{id1}/{object2}/{id2}/{object3}/{id3}/{controller}"</w:t>
+        <w:t xml:space="preserve">        </w:t>
+      </w:r>
+      <w:proofErr w:type="spellStart"/>
+      <w:proofErr w:type="gramStart"/>
+      <w:r>
+        <w:rPr>
+          <w:rFonts w:ascii="Consolas" w:hAnsi="Consolas" w:cs="Consolas"/>
+          <w:color w:val="000000"/>
+          <w:sz w:val="19"/>
+          <w:szCs w:val="19"/>
+        </w:rPr>
+        <w:t>routeTemplate</w:t>
+      </w:r>
+      <w:proofErr w:type="spellEnd"/>
+      <w:proofErr w:type="gramEnd"/>
+      <w:r>
+        <w:rPr>
+          <w:rFonts w:ascii="Consolas" w:hAnsi="Consolas" w:cs="Consolas"/>
+          <w:color w:val="000000"/>
+          <w:sz w:val="19"/>
+          <w:szCs w:val="19"/>
+        </w:rPr>
+        <w:t>: "api/{object1}/{id1}/{object2}/{id2}/{object3}/{id3}/{controller}"</w:t>
       </w:r>
     </w:p>
     <w:p>
@@ -780,8 +826,30 @@
           <w:sz w:val="19"/>
           <w:szCs w:val="19"/>
         </w:rPr>
-        <w:t xml:space="preserve">    config.Routes.MapHttpRoute(</w:t>
-      </w:r>
+        <w:t xml:space="preserve">    </w:t>
+      </w:r>
+      <w:proofErr w:type="spellStart"/>
+      <w:proofErr w:type="gramStart"/>
+      <w:r>
+        <w:rPr>
+          <w:rFonts w:ascii="Consolas" w:hAnsi="Consolas" w:cs="Consolas"/>
+          <w:color w:val="000000"/>
+          <w:sz w:val="19"/>
+          <w:szCs w:val="19"/>
+        </w:rPr>
+        <w:t>config.Routes.MapHttpRoute</w:t>
+      </w:r>
+      <w:proofErr w:type="spellEnd"/>
+      <w:r>
+        <w:rPr>
+          <w:rFonts w:ascii="Consolas" w:hAnsi="Consolas" w:cs="Consolas"/>
+          <w:color w:val="000000"/>
+          <w:sz w:val="19"/>
+          <w:szCs w:val="19"/>
+        </w:rPr>
+        <w:t>(</w:t>
+      </w:r>
+      <w:proofErr w:type="gramEnd"/>
     </w:p>
     <w:p>
       <w:pPr>
@@ -803,7 +871,27 @@
           <w:sz w:val="19"/>
           <w:szCs w:val="19"/>
         </w:rPr>
-        <w:t xml:space="preserve">        name: "ServicePathApi2",</w:t>
+        <w:t xml:space="preserve">        </w:t>
+      </w:r>
+      <w:proofErr w:type="gramStart"/>
+      <w:r>
+        <w:rPr>
+          <w:rFonts w:ascii="Consolas" w:hAnsi="Consolas" w:cs="Consolas"/>
+          <w:color w:val="000000"/>
+          <w:sz w:val="19"/>
+          <w:szCs w:val="19"/>
+        </w:rPr>
+        <w:t>name</w:t>
+      </w:r>
+      <w:proofErr w:type="gramEnd"/>
+      <w:r>
+        <w:rPr>
+          <w:rFonts w:ascii="Consolas" w:hAnsi="Consolas" w:cs="Consolas"/>
+          <w:color w:val="000000"/>
+          <w:sz w:val="19"/>
+          <w:szCs w:val="19"/>
+        </w:rPr>
+        <w:t>: "ServicePathApi2",</w:t>
       </w:r>
     </w:p>
     <w:p>
@@ -826,7 +914,49 @@
           <w:sz w:val="19"/>
           <w:szCs w:val="19"/>
         </w:rPr>
-        <w:t xml:space="preserve">        routeTemplate: "api/{object1}/{id1}/{object2}/{id2}/{controller}"</w:t>
+        <w:t xml:space="preserve">        </w:t>
+      </w:r>
+      <w:proofErr w:type="spellStart"/>
+      <w:proofErr w:type="gramStart"/>
+      <w:r>
+        <w:rPr>
+          <w:rFonts w:ascii="Consolas" w:hAnsi="Consolas" w:cs="Consolas"/>
+          <w:color w:val="000000"/>
+          <w:sz w:val="19"/>
+          <w:szCs w:val="19"/>
+        </w:rPr>
+        <w:t>routeTemplate</w:t>
+      </w:r>
+      <w:proofErr w:type="spellEnd"/>
+      <w:proofErr w:type="gramEnd"/>
+      <w:r>
+        <w:rPr>
+          <w:rFonts w:ascii="Consolas" w:hAnsi="Consolas" w:cs="Consolas"/>
+          <w:color w:val="000000"/>
+          <w:sz w:val="19"/>
+          <w:szCs w:val="19"/>
+        </w:rPr>
+        <w:t>: "</w:t>
+      </w:r>
+      <w:proofErr w:type="spellStart"/>
+      <w:r>
+        <w:rPr>
+          <w:rFonts w:ascii="Consolas" w:hAnsi="Consolas" w:cs="Consolas"/>
+          <w:color w:val="000000"/>
+          <w:sz w:val="19"/>
+          <w:szCs w:val="19"/>
+        </w:rPr>
+        <w:t>api</w:t>
+      </w:r>
+      <w:proofErr w:type="spellEnd"/>
+      <w:r>
+        <w:rPr>
+          <w:rFonts w:ascii="Consolas" w:hAnsi="Consolas" w:cs="Consolas"/>
+          <w:color w:val="000000"/>
+          <w:sz w:val="19"/>
+          <w:szCs w:val="19"/>
+        </w:rPr>
+        <w:t>/{object1}/{id1}/{object2}/{id2}/{controller}"</w:t>
       </w:r>
     </w:p>
     <w:p>
@@ -886,8 +1016,30 @@
           <w:sz w:val="19"/>
           <w:szCs w:val="19"/>
         </w:rPr>
-        <w:t xml:space="preserve">    config.Routes.MapHttpRoute(</w:t>
-      </w:r>
+        <w:t xml:space="preserve">    </w:t>
+      </w:r>
+      <w:proofErr w:type="spellStart"/>
+      <w:proofErr w:type="gramStart"/>
+      <w:r>
+        <w:rPr>
+          <w:rFonts w:ascii="Consolas" w:hAnsi="Consolas" w:cs="Consolas"/>
+          <w:color w:val="000000"/>
+          <w:sz w:val="19"/>
+          <w:szCs w:val="19"/>
+        </w:rPr>
+        <w:t>config.Routes.MapHttpRoute</w:t>
+      </w:r>
+      <w:proofErr w:type="spellEnd"/>
+      <w:r>
+        <w:rPr>
+          <w:rFonts w:ascii="Consolas" w:hAnsi="Consolas" w:cs="Consolas"/>
+          <w:color w:val="000000"/>
+          <w:sz w:val="19"/>
+          <w:szCs w:val="19"/>
+        </w:rPr>
+        <w:t>(</w:t>
+      </w:r>
+      <w:proofErr w:type="gramEnd"/>
     </w:p>
     <w:p>
       <w:pPr>
@@ -909,7 +1061,27 @@
           <w:sz w:val="19"/>
           <w:szCs w:val="19"/>
         </w:rPr>
-        <w:t xml:space="preserve">        name: "ServicePathApi1",</w:t>
+        <w:t xml:space="preserve">        </w:t>
+      </w:r>
+      <w:proofErr w:type="gramStart"/>
+      <w:r>
+        <w:rPr>
+          <w:rFonts w:ascii="Consolas" w:hAnsi="Consolas" w:cs="Consolas"/>
+          <w:color w:val="000000"/>
+          <w:sz w:val="19"/>
+          <w:szCs w:val="19"/>
+        </w:rPr>
+        <w:t>name</w:t>
+      </w:r>
+      <w:proofErr w:type="gramEnd"/>
+      <w:r>
+        <w:rPr>
+          <w:rFonts w:ascii="Consolas" w:hAnsi="Consolas" w:cs="Consolas"/>
+          <w:color w:val="000000"/>
+          <w:sz w:val="19"/>
+          <w:szCs w:val="19"/>
+        </w:rPr>
+        <w:t>: "ServicePathApi1",</w:t>
       </w:r>
     </w:p>
     <w:p>
@@ -932,7 +1104,49 @@
           <w:sz w:val="19"/>
           <w:szCs w:val="19"/>
         </w:rPr>
-        <w:t xml:space="preserve">        routeTemplate: "api/{object1}/{id1}/{controller}"</w:t>
+        <w:t xml:space="preserve">        </w:t>
+      </w:r>
+      <w:proofErr w:type="spellStart"/>
+      <w:proofErr w:type="gramStart"/>
+      <w:r>
+        <w:rPr>
+          <w:rFonts w:ascii="Consolas" w:hAnsi="Consolas" w:cs="Consolas"/>
+          <w:color w:val="000000"/>
+          <w:sz w:val="19"/>
+          <w:szCs w:val="19"/>
+        </w:rPr>
+        <w:t>routeTemplate</w:t>
+      </w:r>
+      <w:proofErr w:type="spellEnd"/>
+      <w:proofErr w:type="gramEnd"/>
+      <w:r>
+        <w:rPr>
+          <w:rFonts w:ascii="Consolas" w:hAnsi="Consolas" w:cs="Consolas"/>
+          <w:color w:val="000000"/>
+          <w:sz w:val="19"/>
+          <w:szCs w:val="19"/>
+        </w:rPr>
+        <w:t>: "</w:t>
+      </w:r>
+      <w:proofErr w:type="spellStart"/>
+      <w:r>
+        <w:rPr>
+          <w:rFonts w:ascii="Consolas" w:hAnsi="Consolas" w:cs="Consolas"/>
+          <w:color w:val="000000"/>
+          <w:sz w:val="19"/>
+          <w:szCs w:val="19"/>
+        </w:rPr>
+        <w:t>api</w:t>
+      </w:r>
+      <w:proofErr w:type="spellEnd"/>
+      <w:r>
+        <w:rPr>
+          <w:rFonts w:ascii="Consolas" w:hAnsi="Consolas" w:cs="Consolas"/>
+          <w:color w:val="000000"/>
+          <w:sz w:val="19"/>
+          <w:szCs w:val="19"/>
+        </w:rPr>
+        <w:t>/{object1}/{id1}/{controller}"</w:t>
       </w:r>
     </w:p>
     <w:p>
@@ -960,11 +1174,11 @@
       </w:r>
     </w:p>
     <w:sectPr>
-      <w:headerReference w:type="even" r:id="rId8"/>
-      <w:headerReference w:type="default" r:id="rId9"/>
-      <w:footerReference w:type="even" r:id="rId10"/>
-      <w:footerReference w:type="default" r:id="rId11"/>
-      <w:headerReference w:type="first" r:id="rId12"/>
+      <w:headerReference w:type="even" r:id="rId9"/>
+      <w:headerReference w:type="default" r:id="rId10"/>
+      <w:footerReference w:type="even" r:id="rId11"/>
+      <w:footerReference w:type="default" r:id="rId12"/>
+      <w:headerReference w:type="first" r:id="rId13"/>
       <w:pgSz w:w="11906" w:h="16838" w:code="9"/>
       <w:pgMar w:top="1701" w:right="1134" w:bottom="1304" w:left="1134" w:header="454" w:footer="340" w:gutter="284"/>
       <w:cols w:space="708"/>
@@ -976,7 +1190,7 @@
 </file>
 
 <file path=word/endnotes.xml><?xml version="1.0" encoding="utf-8"?>
-<w:endnotes xmlns:wpc="http://schemas.microsoft.com/office/word/2010/wordprocessingCanvas" xmlns:cx="http://schemas.microsoft.com/office/drawing/2014/chartex" xmlns:cx1="http://schemas.microsoft.com/office/drawing/2015/9/8/chartex" xmlns:mc="http://schemas.openxmlformats.org/markup-compatibility/2006" xmlns:o="urn:schemas-microsoft-com:office:office" xmlns:r="http://schemas.openxmlformats.org/officeDocument/2006/relationships" xmlns:m="http://schemas.openxmlformats.org/officeDocument/2006/math" xmlns:v="urn:schemas-microsoft-com:vml" xmlns:wp14="http://schemas.microsoft.com/office/word/2010/wordprocessingDrawing" xmlns:wp="http://schemas.openxmlformats.org/drawingml/2006/wordprocessingDrawing" xmlns:w10="urn:schemas-microsoft-com:office:word" xmlns:w="http://schemas.openxmlformats.org/wordprocessingml/2006/main" xmlns:w14="http://schemas.microsoft.com/office/word/2010/wordml" xmlns:w15="http://schemas.microsoft.com/office/word/2012/wordml" xmlns:w16se="http://schemas.microsoft.com/office/word/2015/wordml/symex" xmlns:wpg="http://schemas.microsoft.com/office/word/2010/wordprocessingGroup" xmlns:wpi="http://schemas.microsoft.com/office/word/2010/wordprocessingInk" xmlns:wne="http://schemas.microsoft.com/office/word/2006/wordml" xmlns:wps="http://schemas.microsoft.com/office/word/2010/wordprocessingShape" mc:Ignorable="w14 w15 w16se wp14">
+<w:endnotes xmlns:wpc="http://schemas.microsoft.com/office/word/2010/wordprocessingCanvas" xmlns:mc="http://schemas.openxmlformats.org/markup-compatibility/2006" xmlns:o="urn:schemas-microsoft-com:office:office" xmlns:r="http://schemas.openxmlformats.org/officeDocument/2006/relationships" xmlns:m="http://schemas.openxmlformats.org/officeDocument/2006/math" xmlns:v="urn:schemas-microsoft-com:vml" xmlns:wp14="http://schemas.microsoft.com/office/word/2010/wordprocessingDrawing" xmlns:wp="http://schemas.openxmlformats.org/drawingml/2006/wordprocessingDrawing" xmlns:w10="urn:schemas-microsoft-com:office:word" xmlns:w="http://schemas.openxmlformats.org/wordprocessingml/2006/main" xmlns:w14="http://schemas.microsoft.com/office/word/2010/wordml" xmlns:wpg="http://schemas.microsoft.com/office/word/2010/wordprocessingGroup" xmlns:wpi="http://schemas.microsoft.com/office/word/2010/wordprocessingInk" xmlns:wne="http://schemas.microsoft.com/office/word/2006/wordml" xmlns:wps="http://schemas.microsoft.com/office/word/2010/wordprocessingShape" mc:Ignorable="w14 wp14">
   <w:endnote w:type="separator" w:id="-1">
     <w:p>
       <w:r>
@@ -995,7 +1209,7 @@
 </file>
 
 <file path=word/footer1.xml><?xml version="1.0" encoding="utf-8"?>
-<w:ftr xmlns:wpc="http://schemas.microsoft.com/office/word/2010/wordprocessingCanvas" xmlns:cx="http://schemas.microsoft.com/office/drawing/2014/chartex" xmlns:cx1="http://schemas.microsoft.com/office/drawing/2015/9/8/chartex" xmlns:mc="http://schemas.openxmlformats.org/markup-compatibility/2006" xmlns:o="urn:schemas-microsoft-com:office:office" xmlns:r="http://schemas.openxmlformats.org/officeDocument/2006/relationships" xmlns:m="http://schemas.openxmlformats.org/officeDocument/2006/math" xmlns:v="urn:schemas-microsoft-com:vml" xmlns:wp14="http://schemas.microsoft.com/office/word/2010/wordprocessingDrawing" xmlns:wp="http://schemas.openxmlformats.org/drawingml/2006/wordprocessingDrawing" xmlns:w10="urn:schemas-microsoft-com:office:word" xmlns:w="http://schemas.openxmlformats.org/wordprocessingml/2006/main" xmlns:w14="http://schemas.microsoft.com/office/word/2010/wordml" xmlns:w15="http://schemas.microsoft.com/office/word/2012/wordml" xmlns:w16se="http://schemas.microsoft.com/office/word/2015/wordml/symex" xmlns:wpg="http://schemas.microsoft.com/office/word/2010/wordprocessingGroup" xmlns:wpi="http://schemas.microsoft.com/office/word/2010/wordprocessingInk" xmlns:wne="http://schemas.microsoft.com/office/word/2006/wordml" xmlns:wps="http://schemas.microsoft.com/office/word/2010/wordprocessingShape" mc:Ignorable="w14 w15 w16se wp14">
+<w:ftr xmlns:wpc="http://schemas.microsoft.com/office/word/2010/wordprocessingCanvas" xmlns:mc="http://schemas.openxmlformats.org/markup-compatibility/2006" xmlns:o="urn:schemas-microsoft-com:office:office" xmlns:r="http://schemas.openxmlformats.org/officeDocument/2006/relationships" xmlns:m="http://schemas.openxmlformats.org/officeDocument/2006/math" xmlns:v="urn:schemas-microsoft-com:vml" xmlns:wp14="http://schemas.microsoft.com/office/word/2010/wordprocessingDrawing" xmlns:wp="http://schemas.openxmlformats.org/drawingml/2006/wordprocessingDrawing" xmlns:w10="urn:schemas-microsoft-com:office:word" xmlns:w="http://schemas.openxmlformats.org/wordprocessingml/2006/main" xmlns:w14="http://schemas.microsoft.com/office/word/2010/wordml" xmlns:wpg="http://schemas.microsoft.com/office/word/2010/wordprocessingGroup" xmlns:wpi="http://schemas.microsoft.com/office/word/2010/wordprocessingInk" xmlns:wne="http://schemas.microsoft.com/office/word/2006/wordml" xmlns:wps="http://schemas.microsoft.com/office/word/2010/wordprocessingShape" mc:Ignorable="w14 wp14">
   <w:p>
     <w:pPr>
       <w:pStyle w:val="Footer"/>
@@ -1006,21 +1220,11 @@
     <w:r>
       <w:instrText xml:space="preserve"> QUOTE "Revision: " </w:instrText>
     </w:r>
-    <w:r>
-      <w:fldChar w:fldCharType="begin"/>
-    </w:r>
-    <w:r>
-      <w:instrText xml:space="preserve"> DOCPROPERTY "Revision" </w:instrText>
-    </w:r>
-    <w:r>
-      <w:fldChar w:fldCharType="separate"/>
-    </w:r>
-    <w:r>
-      <w:instrText>1.1</w:instrText>
-    </w:r>
-    <w:r>
-      <w:fldChar w:fldCharType="end"/>
-    </w:r>
+    <w:fldSimple w:instr=" DOCPROPERTY &quot;Revision&quot; ">
+      <w:r>
+        <w:instrText>1.2</w:instrText>
+      </w:r>
+    </w:fldSimple>
     <w:r>
       <w:fldChar w:fldCharType="begin"/>
     </w:r>
@@ -1033,21 +1237,11 @@
     <w:r>
       <w:instrText xml:space="preserve">F </w:instrText>
     </w:r>
-    <w:r>
-      <w:fldChar w:fldCharType="begin"/>
-    </w:r>
-    <w:r>
-      <w:instrText xml:space="preserve"> DOCPROPERTY "Status" </w:instrText>
-    </w:r>
-    <w:r>
-      <w:fldChar w:fldCharType="separate"/>
-    </w:r>
-    <w:r>
-      <w:instrText>final</w:instrText>
-    </w:r>
-    <w:r>
-      <w:fldChar w:fldCharType="end"/>
-    </w:r>
+    <w:fldSimple w:instr=" DOCPROPERTY &quot;Status&quot; ">
+      <w:r>
+        <w:instrText>final</w:instrText>
+      </w:r>
+    </w:fldSimple>
     <w:r>
       <w:instrText xml:space="preserve"> = "draft" " (</w:instrText>
     </w:r>
@@ -1093,7 +1287,7 @@
       <w:fldChar w:fldCharType="separate"/>
     </w:r>
     <w:r>
-      <w:t>Revision: 1.1</w:t>
+      <w:t>Revision: 1.2</w:t>
     </w:r>
     <w:r>
       <w:fldChar w:fldCharType="end"/>
@@ -1104,39 +1298,19 @@
     <w:r>
       <w:tab/>
     </w:r>
-    <w:r>
-      <w:fldChar w:fldCharType="begin"/>
-    </w:r>
-    <w:r>
-      <w:instrText xml:space="preserve"> DOCPROPERTY "Title" </w:instrText>
-    </w:r>
-    <w:r>
-      <w:fldChar w:fldCharType="separate"/>
-    </w:r>
-    <w:r>
-      <w:t>Enabling Service Paths</w:t>
-    </w:r>
-    <w:r>
-      <w:fldChar w:fldCharType="end"/>
-    </w:r>
+    <w:fldSimple w:instr=" DOCPROPERTY &quot;Title&quot; ">
+      <w:r>
+        <w:t>Enabling Service Paths</w:t>
+      </w:r>
+    </w:fldSimple>
     <w:r>
       <w:t xml:space="preserve"> (</w:t>
     </w:r>
-    <w:r>
-      <w:fldChar w:fldCharType="begin"/>
-    </w:r>
-    <w:r>
-      <w:instrText xml:space="preserve"> DOCPROPERTY "SystemAbbreviation" </w:instrText>
-    </w:r>
-    <w:r>
-      <w:fldChar w:fldCharType="separate"/>
-    </w:r>
-    <w:r>
-      <w:t>SIF3-SP-AU</w:t>
-    </w:r>
-    <w:r>
-      <w:fldChar w:fldCharType="end"/>
-    </w:r>
+    <w:fldSimple w:instr=" DOCPROPERTY &quot;SystemAbbreviation&quot; ">
+      <w:r>
+        <w:t>SIF3-SP-AU</w:t>
+      </w:r>
+    </w:fldSimple>
     <w:r>
       <w:t>)</w:t>
     </w:r>
@@ -1155,7 +1329,7 @@
       <w:fldChar w:fldCharType="separate"/>
     </w:r>
     <w:r>
-      <w:t>Jan 2016</w:t>
+      <w:t>Feb 2016</w:t>
     </w:r>
     <w:r>
       <w:fldChar w:fldCharType="end"/>
@@ -1167,21 +1341,11 @@
       <w:tab/>
       <w:t xml:space="preserve">Version </w:t>
     </w:r>
-    <w:r>
-      <w:fldChar w:fldCharType="begin"/>
-    </w:r>
-    <w:r>
-      <w:instrText xml:space="preserve"> DOCPROPERTY "SystemVersion" </w:instrText>
-    </w:r>
-    <w:r>
-      <w:fldChar w:fldCharType="separate"/>
-    </w:r>
-    <w:r>
-      <w:t>1.0.0</w:t>
-    </w:r>
-    <w:r>
-      <w:fldChar w:fldCharType="end"/>
-    </w:r>
+    <w:fldSimple w:instr=" DOCPROPERTY &quot;SystemVersion&quot; ">
+      <w:r>
+        <w:t>1.1.0</w:t>
+      </w:r>
+    </w:fldSimple>
   </w:p>
   <w:p>
     <w:pPr>
@@ -1212,27 +1376,14 @@
     <w:r>
       <w:t xml:space="preserve"> of </w:t>
     </w:r>
-    <w:r>
-      <w:fldChar w:fldCharType="begin"/>
-    </w:r>
-    <w:r>
-      <w:instrText xml:space="preserve"> NUMPAGES </w:instrText>
-    </w:r>
-    <w:r>
-      <w:fldChar w:fldCharType="separate"/>
-    </w:r>
-    <w:r>
-      <w:rPr>
-        <w:noProof/>
-      </w:rPr>
-      <w:t>3</w:t>
-    </w:r>
-    <w:r>
-      <w:rPr>
-        <w:noProof/>
-      </w:rPr>
-      <w:fldChar w:fldCharType="end"/>
-    </w:r>
+    <w:fldSimple w:instr=" NUMPAGES ">
+      <w:r>
+        <w:rPr>
+          <w:noProof/>
+        </w:rPr>
+        <w:t>3</w:t>
+      </w:r>
+    </w:fldSimple>
     <w:r>
       <w:rPr>
         <w:noProof/>
@@ -1240,7 +1391,7 @@
       <mc:AlternateContent>
         <mc:Choice Requires="wps">
           <w:drawing>
-            <wp:anchor distT="0" distB="0" distL="114300" distR="114300" simplePos="0" relativeHeight="251660288" behindDoc="0" locked="1" layoutInCell="0" allowOverlap="0" wp14:anchorId="73D795A6" wp14:editId="3094FDE9">
+            <wp:anchor distT="0" distB="0" distL="114300" distR="114300" simplePos="0" relativeHeight="251660288" behindDoc="0" locked="1" layoutInCell="0" allowOverlap="0" wp14:anchorId="59D247EF" wp14:editId="731E7E34">
               <wp:simplePos x="0" y="0"/>
               <wp:positionH relativeFrom="page">
                 <wp:posOffset>720090</wp:posOffset>
@@ -1299,7 +1450,7 @@
             </wp:anchor>
           </w:drawing>
         </mc:Choice>
-        <mc:Fallback>
+        <mc:Fallback xmlns:w16se="http://schemas.microsoft.com/office/word/2015/wordml/symex" xmlns:w15="http://schemas.microsoft.com/office/word/2012/wordml" xmlns:cx1="http://schemas.microsoft.com/office/drawing/2015/9/8/chartex" xmlns:cx="http://schemas.microsoft.com/office/drawing/2014/chartex">
           <w:pict>
             <v:line w14:anchorId="67AE8046" id="Line 101" o:spid="_x0000_s1026" style="position:absolute;z-index:251660288;visibility:visible;mso-wrap-style:square;mso-width-percent:0;mso-height-percent:0;mso-wrap-distance-left:9pt;mso-wrap-distance-top:0;mso-wrap-distance-right:9pt;mso-wrap-distance-bottom:0;mso-position-horizontal:absolute;mso-position-horizontal-relative:page;mso-position-vertical:absolute;mso-position-vertical-relative:page;mso-width-percent:0;mso-height-percent:0;mso-width-relative:page;mso-height-relative:page" from="56.7pt,785.3pt" to="524.4pt,785.3pt" o:gfxdata="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" o:allowincell="f" o:allowoverlap="f" strokeweight=".5pt">
               <w10:wrap anchorx="page" anchory="page"/>
@@ -1314,44 +1465,24 @@
 </file>
 
 <file path=word/footer2.xml><?xml version="1.0" encoding="utf-8"?>
-<w:ftr xmlns:wpc="http://schemas.microsoft.com/office/word/2010/wordprocessingCanvas" xmlns:cx="http://schemas.microsoft.com/office/drawing/2014/chartex" xmlns:cx1="http://schemas.microsoft.com/office/drawing/2015/9/8/chartex" xmlns:mc="http://schemas.openxmlformats.org/markup-compatibility/2006" xmlns:o="urn:schemas-microsoft-com:office:office" xmlns:r="http://schemas.openxmlformats.org/officeDocument/2006/relationships" xmlns:m="http://schemas.openxmlformats.org/officeDocument/2006/math" xmlns:v="urn:schemas-microsoft-com:vml" xmlns:wp14="http://schemas.microsoft.com/office/word/2010/wordprocessingDrawing" xmlns:wp="http://schemas.openxmlformats.org/drawingml/2006/wordprocessingDrawing" xmlns:w10="urn:schemas-microsoft-com:office:word" xmlns:w="http://schemas.openxmlformats.org/wordprocessingml/2006/main" xmlns:w14="http://schemas.microsoft.com/office/word/2010/wordml" xmlns:w15="http://schemas.microsoft.com/office/word/2012/wordml" xmlns:w16se="http://schemas.microsoft.com/office/word/2015/wordml/symex" xmlns:wpg="http://schemas.microsoft.com/office/word/2010/wordprocessingGroup" xmlns:wpi="http://schemas.microsoft.com/office/word/2010/wordprocessingInk" xmlns:wne="http://schemas.microsoft.com/office/word/2006/wordml" xmlns:wps="http://schemas.microsoft.com/office/word/2010/wordprocessingShape" mc:Ignorable="w14 w15 w16se wp14">
+<w:ftr xmlns:wpc="http://schemas.microsoft.com/office/word/2010/wordprocessingCanvas" xmlns:mc="http://schemas.openxmlformats.org/markup-compatibility/2006" xmlns:o="urn:schemas-microsoft-com:office:office" xmlns:r="http://schemas.openxmlformats.org/officeDocument/2006/relationships" xmlns:m="http://schemas.openxmlformats.org/officeDocument/2006/math" xmlns:v="urn:schemas-microsoft-com:vml" xmlns:wp14="http://schemas.microsoft.com/office/word/2010/wordprocessingDrawing" xmlns:wp="http://schemas.openxmlformats.org/drawingml/2006/wordprocessingDrawing" xmlns:w10="urn:schemas-microsoft-com:office:word" xmlns:w="http://schemas.openxmlformats.org/wordprocessingml/2006/main" xmlns:w14="http://schemas.microsoft.com/office/word/2010/wordml" xmlns:wpg="http://schemas.microsoft.com/office/word/2010/wordprocessingGroup" xmlns:wpi="http://schemas.microsoft.com/office/word/2010/wordprocessingInk" xmlns:wne="http://schemas.microsoft.com/office/word/2006/wordml" xmlns:wps="http://schemas.microsoft.com/office/word/2010/wordprocessingShape" mc:Ignorable="w14 wp14">
   <w:p>
     <w:pPr>
       <w:pStyle w:val="Footer"/>
     </w:pPr>
-    <w:r>
-      <w:fldChar w:fldCharType="begin"/>
-    </w:r>
-    <w:r>
-      <w:instrText xml:space="preserve"> DOCPROPERTY "SystemAbbreviation" </w:instrText>
-    </w:r>
-    <w:r>
-      <w:fldChar w:fldCharType="separate"/>
-    </w:r>
-    <w:r>
-      <w:t>SIF3-SP-AU</w:t>
-    </w:r>
-    <w:r>
-      <w:fldChar w:fldCharType="end"/>
-    </w:r>
+    <w:fldSimple w:instr=" DOCPROPERTY &quot;SystemAbbreviation&quot; ">
+      <w:r>
+        <w:t>SIF3-SP-AU</w:t>
+      </w:r>
+    </w:fldSimple>
     <w:r>
       <w:t xml:space="preserve"> Version </w:t>
     </w:r>
-    <w:r>
-      <w:fldChar w:fldCharType="begin"/>
-    </w:r>
-    <w:r>
-      <w:instrText xml:space="preserve"> DOCPROPERTY "SystemVersion" </w:instrText>
-    </w:r>
-    <w:r>
-      <w:fldChar w:fldCharType="separate"/>
-    </w:r>
-    <w:r>
-      <w:t>1.0.0</w:t>
-    </w:r>
-    <w:r>
-      <w:fldChar w:fldCharType="end"/>
-    </w:r>
+    <w:fldSimple w:instr=" DOCPROPERTY &quot;SystemVersion&quot; ">
+      <w:r>
+        <w:t>1.1.0</w:t>
+      </w:r>
+    </w:fldSimple>
     <w:r>
       <w:tab/>
     </w:r>
@@ -1364,21 +1495,11 @@
     <w:r>
       <w:instrText xml:space="preserve"> QUOTE "Revision: " </w:instrText>
     </w:r>
-    <w:r>
-      <w:fldChar w:fldCharType="begin"/>
-    </w:r>
-    <w:r>
-      <w:instrText xml:space="preserve"> DOCPROPERTY "Revision" </w:instrText>
-    </w:r>
-    <w:r>
-      <w:fldChar w:fldCharType="separate"/>
-    </w:r>
-    <w:r>
-      <w:instrText>1.1</w:instrText>
-    </w:r>
-    <w:r>
-      <w:fldChar w:fldCharType="end"/>
-    </w:r>
+    <w:fldSimple w:instr=" DOCPROPERTY &quot;Revision&quot; ">
+      <w:r>
+        <w:instrText>1.2</w:instrText>
+      </w:r>
+    </w:fldSimple>
     <w:r>
       <w:fldChar w:fldCharType="begin"/>
     </w:r>
@@ -1391,21 +1512,11 @@
     <w:r>
       <w:instrText xml:space="preserve">F </w:instrText>
     </w:r>
-    <w:r>
-      <w:fldChar w:fldCharType="begin"/>
-    </w:r>
-    <w:r>
-      <w:instrText xml:space="preserve"> DOCPROPERTY "Status" </w:instrText>
-    </w:r>
-    <w:r>
-      <w:fldChar w:fldCharType="separate"/>
-    </w:r>
-    <w:r>
-      <w:instrText>final</w:instrText>
-    </w:r>
-    <w:r>
-      <w:fldChar w:fldCharType="end"/>
-    </w:r>
+    <w:fldSimple w:instr=" DOCPROPERTY &quot;Status&quot; ">
+      <w:r>
+        <w:instrText>final</w:instrText>
+      </w:r>
+    </w:fldSimple>
     <w:r>
       <w:instrText xml:space="preserve"> = "draft" " (</w:instrText>
     </w:r>
@@ -1451,7 +1562,7 @@
       <w:fldChar w:fldCharType="separate"/>
     </w:r>
     <w:r>
-      <w:t>Revision: 1.1</w:t>
+      <w:t>Revision: 1.2</w:t>
     </w:r>
     <w:r>
       <w:fldChar w:fldCharType="end"/>
@@ -1461,21 +1572,11 @@
     <w:pPr>
       <w:pStyle w:val="Footer"/>
     </w:pPr>
-    <w:r>
-      <w:fldChar w:fldCharType="begin"/>
-    </w:r>
-    <w:r>
-      <w:instrText xml:space="preserve"> DOCPROPERTY "Title" </w:instrText>
-    </w:r>
-    <w:r>
-      <w:fldChar w:fldCharType="separate"/>
-    </w:r>
-    <w:r>
-      <w:t>Enabling Service Paths</w:t>
-    </w:r>
-    <w:r>
-      <w:fldChar w:fldCharType="end"/>
-    </w:r>
+    <w:fldSimple w:instr=" DOCPROPERTY &quot;Title&quot; ">
+      <w:r>
+        <w:t>Enabling Service Paths</w:t>
+      </w:r>
+    </w:fldSimple>
     <w:r>
       <w:tab/>
     </w:r>
@@ -1492,7 +1593,7 @@
       <w:fldChar w:fldCharType="separate"/>
     </w:r>
     <w:r>
-      <w:t>Jan 2016</w:t>
+      <w:t>Feb 2016</w:t>
     </w:r>
     <w:r>
       <w:fldChar w:fldCharType="end"/>
@@ -1527,27 +1628,14 @@
     <w:r>
       <w:t xml:space="preserve"> of </w:t>
     </w:r>
-    <w:r>
-      <w:fldChar w:fldCharType="begin"/>
-    </w:r>
-    <w:r>
-      <w:instrText xml:space="preserve"> NUMPAGES </w:instrText>
-    </w:r>
-    <w:r>
-      <w:fldChar w:fldCharType="separate"/>
-    </w:r>
-    <w:r>
-      <w:rPr>
-        <w:noProof/>
-      </w:rPr>
-      <w:t>3</w:t>
-    </w:r>
-    <w:r>
-      <w:rPr>
-        <w:noProof/>
-      </w:rPr>
-      <w:fldChar w:fldCharType="end"/>
-    </w:r>
+    <w:fldSimple w:instr=" NUMPAGES ">
+      <w:r>
+        <w:rPr>
+          <w:noProof/>
+        </w:rPr>
+        <w:t>3</w:t>
+      </w:r>
+    </w:fldSimple>
     <w:r>
       <w:rPr>
         <w:noProof/>
@@ -1555,7 +1643,7 @@
       <mc:AlternateContent>
         <mc:Choice Requires="wps">
           <w:drawing>
-            <wp:anchor distT="0" distB="0" distL="114300" distR="114300" simplePos="0" relativeHeight="251654144" behindDoc="0" locked="1" layoutInCell="0" allowOverlap="0" wp14:anchorId="0C8F6711" wp14:editId="7471B6A3">
+            <wp:anchor distT="0" distB="0" distL="114300" distR="114300" simplePos="0" relativeHeight="251654144" behindDoc="0" locked="1" layoutInCell="0" allowOverlap="0" wp14:anchorId="1BC3FB58" wp14:editId="488E1BCF">
               <wp:simplePos x="0" y="0"/>
               <wp:positionH relativeFrom="page">
                 <wp:posOffset>900430</wp:posOffset>
@@ -1614,7 +1702,7 @@
             </wp:anchor>
           </w:drawing>
         </mc:Choice>
-        <mc:Fallback>
+        <mc:Fallback xmlns:w16se="http://schemas.microsoft.com/office/word/2015/wordml/symex" xmlns:w15="http://schemas.microsoft.com/office/word/2012/wordml" xmlns:cx1="http://schemas.microsoft.com/office/drawing/2015/9/8/chartex" xmlns:cx="http://schemas.microsoft.com/office/drawing/2014/chartex">
           <w:pict>
             <v:line w14:anchorId="18F0F4B7" id="Line 100" o:spid="_x0000_s1026" style="position:absolute;z-index:251654144;visibility:visible;mso-wrap-style:square;mso-width-percent:0;mso-height-percent:0;mso-wrap-distance-left:9pt;mso-wrap-distance-top:0;mso-wrap-distance-right:9pt;mso-wrap-distance-bottom:0;mso-position-horizontal:absolute;mso-position-horizontal-relative:page;mso-position-vertical:absolute;mso-position-vertical-relative:page;mso-width-percent:0;mso-height-percent:0;mso-width-relative:page;mso-height-relative:page" from="70.9pt,785.3pt" to="538.6pt,785.3pt" o:gfxdata="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" o:allowincell="f" o:allowoverlap="f" strokeweight=".5pt">
               <w10:wrap anchorx="page" anchory="page"/>
@@ -1629,7 +1717,7 @@
 </file>
 
 <file path=word/footnotes.xml><?xml version="1.0" encoding="utf-8"?>
-<w:footnotes xmlns:wpc="http://schemas.microsoft.com/office/word/2010/wordprocessingCanvas" xmlns:cx="http://schemas.microsoft.com/office/drawing/2014/chartex" xmlns:cx1="http://schemas.microsoft.com/office/drawing/2015/9/8/chartex" xmlns:mc="http://schemas.openxmlformats.org/markup-compatibility/2006" xmlns:o="urn:schemas-microsoft-com:office:office" xmlns:r="http://schemas.openxmlformats.org/officeDocument/2006/relationships" xmlns:m="http://schemas.openxmlformats.org/officeDocument/2006/math" xmlns:v="urn:schemas-microsoft-com:vml" xmlns:wp14="http://schemas.microsoft.com/office/word/2010/wordprocessingDrawing" xmlns:wp="http://schemas.openxmlformats.org/drawingml/2006/wordprocessingDrawing" xmlns:w10="urn:schemas-microsoft-com:office:word" xmlns:w="http://schemas.openxmlformats.org/wordprocessingml/2006/main" xmlns:w14="http://schemas.microsoft.com/office/word/2010/wordml" xmlns:w15="http://schemas.microsoft.com/office/word/2012/wordml" xmlns:w16se="http://schemas.microsoft.com/office/word/2015/wordml/symex" xmlns:wpg="http://schemas.microsoft.com/office/word/2010/wordprocessingGroup" xmlns:wpi="http://schemas.microsoft.com/office/word/2010/wordprocessingInk" xmlns:wne="http://schemas.microsoft.com/office/word/2006/wordml" xmlns:wps="http://schemas.microsoft.com/office/word/2010/wordprocessingShape" mc:Ignorable="w14 w15 w16se wp14">
+<w:footnotes xmlns:wpc="http://schemas.microsoft.com/office/word/2010/wordprocessingCanvas" xmlns:mc="http://schemas.openxmlformats.org/markup-compatibility/2006" xmlns:o="urn:schemas-microsoft-com:office:office" xmlns:r="http://schemas.openxmlformats.org/officeDocument/2006/relationships" xmlns:m="http://schemas.openxmlformats.org/officeDocument/2006/math" xmlns:v="urn:schemas-microsoft-com:vml" xmlns:wp14="http://schemas.microsoft.com/office/word/2010/wordprocessingDrawing" xmlns:wp="http://schemas.openxmlformats.org/drawingml/2006/wordprocessingDrawing" xmlns:w10="urn:schemas-microsoft-com:office:word" xmlns:w="http://schemas.openxmlformats.org/wordprocessingml/2006/main" xmlns:w14="http://schemas.microsoft.com/office/word/2010/wordml" xmlns:wpg="http://schemas.microsoft.com/office/word/2010/wordprocessingGroup" xmlns:wpi="http://schemas.microsoft.com/office/word/2010/wordprocessingInk" xmlns:wne="http://schemas.microsoft.com/office/word/2006/wordml" xmlns:wps="http://schemas.microsoft.com/office/word/2010/wordprocessingShape" mc:Ignorable="w14 wp14">
   <w:footnote w:type="separator" w:id="-1">
     <w:p>
       <w:r>
@@ -1648,7 +1736,7 @@
 </file>
 
 <file path=word/header1.xml><?xml version="1.0" encoding="utf-8"?>
-<w:hdr xmlns:wpc="http://schemas.microsoft.com/office/word/2010/wordprocessingCanvas" xmlns:cx="http://schemas.microsoft.com/office/drawing/2014/chartex" xmlns:cx1="http://schemas.microsoft.com/office/drawing/2015/9/8/chartex" xmlns:mc="http://schemas.openxmlformats.org/markup-compatibility/2006" xmlns:o="urn:schemas-microsoft-com:office:office" xmlns:r="http://schemas.openxmlformats.org/officeDocument/2006/relationships" xmlns:m="http://schemas.openxmlformats.org/officeDocument/2006/math" xmlns:v="urn:schemas-microsoft-com:vml" xmlns:wp14="http://schemas.microsoft.com/office/word/2010/wordprocessingDrawing" xmlns:wp="http://schemas.openxmlformats.org/drawingml/2006/wordprocessingDrawing" xmlns:w10="urn:schemas-microsoft-com:office:word" xmlns:w="http://schemas.openxmlformats.org/wordprocessingml/2006/main" xmlns:w14="http://schemas.microsoft.com/office/word/2010/wordml" xmlns:w15="http://schemas.microsoft.com/office/word/2012/wordml" xmlns:w16se="http://schemas.microsoft.com/office/word/2015/wordml/symex" xmlns:wpg="http://schemas.microsoft.com/office/word/2010/wordprocessingGroup" xmlns:wpi="http://schemas.microsoft.com/office/word/2010/wordprocessingInk" xmlns:wne="http://schemas.microsoft.com/office/word/2006/wordml" xmlns:wps="http://schemas.microsoft.com/office/word/2010/wordprocessingShape" mc:Ignorable="w14 w15 w16se wp14">
+<w:hdr xmlns:wpc="http://schemas.microsoft.com/office/word/2010/wordprocessingCanvas" xmlns:mc="http://schemas.openxmlformats.org/markup-compatibility/2006" xmlns:o="urn:schemas-microsoft-com:office:office" xmlns:r="http://schemas.openxmlformats.org/officeDocument/2006/relationships" xmlns:m="http://schemas.openxmlformats.org/officeDocument/2006/math" xmlns:v="urn:schemas-microsoft-com:vml" xmlns:wp14="http://schemas.microsoft.com/office/word/2010/wordprocessingDrawing" xmlns:wp="http://schemas.openxmlformats.org/drawingml/2006/wordprocessingDrawing" xmlns:w10="urn:schemas-microsoft-com:office:word" xmlns:w="http://schemas.openxmlformats.org/wordprocessingml/2006/main" xmlns:w14="http://schemas.microsoft.com/office/word/2010/wordml" xmlns:wpg="http://schemas.microsoft.com/office/word/2010/wordprocessingGroup" xmlns:wpi="http://schemas.microsoft.com/office/word/2010/wordprocessingInk" xmlns:wne="http://schemas.microsoft.com/office/word/2006/wordml" xmlns:wps="http://schemas.microsoft.com/office/word/2010/wordprocessingShape" mc:Ignorable="w14 wp14">
   <w:p>
     <w:pPr>
       <w:pStyle w:val="Header"/>
@@ -1719,7 +1807,7 @@
             </wp:anchor>
           </w:drawing>
         </mc:Choice>
-        <mc:Fallback>
+        <mc:Fallback xmlns:w16se="http://schemas.microsoft.com/office/word/2015/wordml/symex" xmlns:w15="http://schemas.microsoft.com/office/word/2012/wordml" xmlns:cx1="http://schemas.microsoft.com/office/drawing/2015/9/8/chartex" xmlns:cx="http://schemas.microsoft.com/office/drawing/2014/chartex">
           <w:pict>
             <v:line w14:anchorId="073D89AB" id="Line 102" o:spid="_x0000_s1026" style="position:absolute;z-index:251656192;visibility:visible;mso-wrap-style:square;mso-width-percent:0;mso-height-percent:0;mso-wrap-distance-left:9pt;mso-wrap-distance-top:0;mso-wrap-distance-right:9pt;mso-wrap-distance-bottom:0;mso-position-horizontal:absolute;mso-position-horizontal-relative:page;mso-position-vertical:absolute;mso-position-vertical-relative:page;mso-width-percent:0;mso-height-percent:0;mso-width-relative:page;mso-height-relative:page" from="56.7pt,70.9pt" to="524.4pt,70.9pt" o:gfxdata="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" o:allowincell="f" o:allowoverlap="f" strokeweight=".5pt">
               <w10:wrap anchorx="page" anchory="page"/>
@@ -1729,21 +1817,11 @@
         </mc:Fallback>
       </mc:AlternateContent>
     </w:r>
-    <w:r>
-      <w:fldChar w:fldCharType="begin"/>
-    </w:r>
-    <w:r>
-      <w:instrText xml:space="preserve"> DOCPROPERTY "SystemTitle" </w:instrText>
-    </w:r>
-    <w:r>
-      <w:fldChar w:fldCharType="separate"/>
-    </w:r>
-    <w:r>
-      <w:t>SIF 3.0 Framework</w:t>
-    </w:r>
-    <w:r>
-      <w:fldChar w:fldCharType="end"/>
-    </w:r>
+    <w:fldSimple w:instr=" DOCPROPERTY &quot;SystemTitle&quot; ">
+      <w:r>
+        <w:t>SIF 3.0 Framework</w:t>
+      </w:r>
+    </w:fldSimple>
     <w:r>
       <w:tab/>
     </w:r>
@@ -1808,7 +1886,7 @@
 </file>
 
 <file path=word/header2.xml><?xml version="1.0" encoding="utf-8"?>
-<w:hdr xmlns:wpc="http://schemas.microsoft.com/office/word/2010/wordprocessingCanvas" xmlns:cx="http://schemas.microsoft.com/office/drawing/2014/chartex" xmlns:cx1="http://schemas.microsoft.com/office/drawing/2015/9/8/chartex" xmlns:mc="http://schemas.openxmlformats.org/markup-compatibility/2006" xmlns:o="urn:schemas-microsoft-com:office:office" xmlns:r="http://schemas.openxmlformats.org/officeDocument/2006/relationships" xmlns:m="http://schemas.openxmlformats.org/officeDocument/2006/math" xmlns:v="urn:schemas-microsoft-com:vml" xmlns:wp14="http://schemas.microsoft.com/office/word/2010/wordprocessingDrawing" xmlns:wp="http://schemas.openxmlformats.org/drawingml/2006/wordprocessingDrawing" xmlns:w10="urn:schemas-microsoft-com:office:word" xmlns:w="http://schemas.openxmlformats.org/wordprocessingml/2006/main" xmlns:w14="http://schemas.microsoft.com/office/word/2010/wordml" xmlns:w15="http://schemas.microsoft.com/office/word/2012/wordml" xmlns:w16se="http://schemas.microsoft.com/office/word/2015/wordml/symex" xmlns:wpg="http://schemas.microsoft.com/office/word/2010/wordprocessingGroup" xmlns:wpi="http://schemas.microsoft.com/office/word/2010/wordprocessingInk" xmlns:wne="http://schemas.microsoft.com/office/word/2006/wordml" xmlns:wps="http://schemas.microsoft.com/office/word/2010/wordprocessingShape" mc:Ignorable="w14 w15 w16se wp14">
+<w:hdr xmlns:wpc="http://schemas.microsoft.com/office/word/2010/wordprocessingCanvas" xmlns:mc="http://schemas.openxmlformats.org/markup-compatibility/2006" xmlns:o="urn:schemas-microsoft-com:office:office" xmlns:r="http://schemas.openxmlformats.org/officeDocument/2006/relationships" xmlns:m="http://schemas.openxmlformats.org/officeDocument/2006/math" xmlns:v="urn:schemas-microsoft-com:vml" xmlns:wp14="http://schemas.microsoft.com/office/word/2010/wordprocessingDrawing" xmlns:wp="http://schemas.openxmlformats.org/drawingml/2006/wordprocessingDrawing" xmlns:w10="urn:schemas-microsoft-com:office:word" xmlns:w="http://schemas.openxmlformats.org/wordprocessingml/2006/main" xmlns:w14="http://schemas.microsoft.com/office/word/2010/wordml" xmlns:wpg="http://schemas.microsoft.com/office/word/2010/wordprocessingGroup" xmlns:wpi="http://schemas.microsoft.com/office/word/2010/wordprocessingInk" xmlns:wne="http://schemas.microsoft.com/office/word/2006/wordml" xmlns:wps="http://schemas.microsoft.com/office/word/2010/wordprocessingShape" mc:Ignorable="w14 wp14">
   <w:p>
     <w:pPr>
       <w:pStyle w:val="Header"/>
@@ -1932,7 +2010,7 @@
             </wp:anchor>
           </w:drawing>
         </mc:Choice>
-        <mc:Fallback>
+        <mc:Fallback xmlns:w16se="http://schemas.microsoft.com/office/word/2015/wordml/symex" xmlns:w15="http://schemas.microsoft.com/office/word/2012/wordml" xmlns:cx1="http://schemas.microsoft.com/office/drawing/2015/9/8/chartex" xmlns:cx="http://schemas.microsoft.com/office/drawing/2014/chartex">
           <w:pict>
             <v:line w14:anchorId="141CCBB8" id="Line 103" o:spid="_x0000_s1026" style="position:absolute;z-index:251659264;visibility:visible;mso-wrap-style:square;mso-width-percent:0;mso-height-percent:0;mso-wrap-distance-left:9pt;mso-wrap-distance-top:0;mso-wrap-distance-right:9pt;mso-wrap-distance-bottom:0;mso-position-horizontal:absolute;mso-position-horizontal-relative:page;mso-position-vertical:absolute;mso-position-vertical-relative:page;mso-width-percent:0;mso-height-percent:0;mso-width-relative:page;mso-height-relative:page" from="70.9pt,70.9pt" to="538.6pt,70.9pt" o:gfxdata="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" o:allowincell="f" o:allowoverlap="f" strokeweight=".5pt">
               <w10:wrap anchorx="page" anchory="page"/>
@@ -1948,27 +2026,17 @@
     <w:r>
       <w:tab/>
     </w:r>
-    <w:r>
-      <w:fldChar w:fldCharType="begin"/>
-    </w:r>
-    <w:r>
-      <w:instrText xml:space="preserve"> DOCPROPERTY "SystemTitle" </w:instrText>
-    </w:r>
-    <w:r>
-      <w:fldChar w:fldCharType="separate"/>
-    </w:r>
-    <w:r>
-      <w:t>SIF 3.0 Framework</w:t>
-    </w:r>
-    <w:r>
-      <w:fldChar w:fldCharType="end"/>
-    </w:r>
+    <w:fldSimple w:instr=" DOCPROPERTY &quot;SystemTitle&quot; ">
+      <w:r>
+        <w:t>SIF 3.0 Framework</w:t>
+      </w:r>
+    </w:fldSimple>
   </w:p>
 </w:hdr>
 </file>
 
 <file path=word/header3.xml><?xml version="1.0" encoding="utf-8"?>
-<w:hdr xmlns:wpc="http://schemas.microsoft.com/office/word/2010/wordprocessingCanvas" xmlns:cx="http://schemas.microsoft.com/office/drawing/2014/chartex" xmlns:cx1="http://schemas.microsoft.com/office/drawing/2015/9/8/chartex" xmlns:mc="http://schemas.openxmlformats.org/markup-compatibility/2006" xmlns:o="urn:schemas-microsoft-com:office:office" xmlns:r="http://schemas.openxmlformats.org/officeDocument/2006/relationships" xmlns:m="http://schemas.openxmlformats.org/officeDocument/2006/math" xmlns:v="urn:schemas-microsoft-com:vml" xmlns:wp14="http://schemas.microsoft.com/office/word/2010/wordprocessingDrawing" xmlns:wp="http://schemas.openxmlformats.org/drawingml/2006/wordprocessingDrawing" xmlns:w10="urn:schemas-microsoft-com:office:word" xmlns:w="http://schemas.openxmlformats.org/wordprocessingml/2006/main" xmlns:w14="http://schemas.microsoft.com/office/word/2010/wordml" xmlns:w15="http://schemas.microsoft.com/office/word/2012/wordml" xmlns:w16se="http://schemas.microsoft.com/office/word/2015/wordml/symex" xmlns:wpg="http://schemas.microsoft.com/office/word/2010/wordprocessingGroup" xmlns:wpi="http://schemas.microsoft.com/office/word/2010/wordprocessingInk" xmlns:wne="http://schemas.microsoft.com/office/word/2006/wordml" xmlns:wps="http://schemas.microsoft.com/office/word/2010/wordprocessingShape" mc:Ignorable="w14 w15 w16se wp14">
+<w:hdr xmlns:wpc="http://schemas.microsoft.com/office/word/2010/wordprocessingCanvas" xmlns:mc="http://schemas.openxmlformats.org/markup-compatibility/2006" xmlns:o="urn:schemas-microsoft-com:office:office" xmlns:r="http://schemas.openxmlformats.org/officeDocument/2006/relationships" xmlns:m="http://schemas.openxmlformats.org/officeDocument/2006/math" xmlns:v="urn:schemas-microsoft-com:vml" xmlns:wp14="http://schemas.microsoft.com/office/word/2010/wordprocessingDrawing" xmlns:wp="http://schemas.openxmlformats.org/drawingml/2006/wordprocessingDrawing" xmlns:w10="urn:schemas-microsoft-com:office:word" xmlns:w="http://schemas.openxmlformats.org/wordprocessingml/2006/main" xmlns:w14="http://schemas.microsoft.com/office/word/2010/wordml" xmlns:wpg="http://schemas.microsoft.com/office/word/2010/wordprocessingGroup" xmlns:wpi="http://schemas.microsoft.com/office/word/2010/wordprocessingInk" xmlns:wne="http://schemas.microsoft.com/office/word/2006/wordml" xmlns:wps="http://schemas.microsoft.com/office/word/2010/wordprocessingShape" mc:Ignorable="w14 wp14">
   <w:p>
     <w:pPr>
       <w:pStyle w:val="Header"/>
@@ -2036,8 +2104,8 @@
 </file>
 
 <file path=word/numbering.xml><?xml version="1.0" encoding="utf-8"?>
-<w:numbering xmlns:wpc="http://schemas.microsoft.com/office/word/2010/wordprocessingCanvas" xmlns:cx="http://schemas.microsoft.com/office/drawing/2014/chartex" xmlns:cx1="http://schemas.microsoft.com/office/drawing/2015/9/8/chartex" xmlns:mc="http://schemas.openxmlformats.org/markup-compatibility/2006" xmlns:o="urn:schemas-microsoft-com:office:office" xmlns:r="http://schemas.openxmlformats.org/officeDocument/2006/relationships" xmlns:m="http://schemas.openxmlformats.org/officeDocument/2006/math" xmlns:v="urn:schemas-microsoft-com:vml" xmlns:wp14="http://schemas.microsoft.com/office/word/2010/wordprocessingDrawing" xmlns:wp="http://schemas.openxmlformats.org/drawingml/2006/wordprocessingDrawing" xmlns:w10="urn:schemas-microsoft-com:office:word" xmlns:w="http://schemas.openxmlformats.org/wordprocessingml/2006/main" xmlns:w14="http://schemas.microsoft.com/office/word/2010/wordml" xmlns:w15="http://schemas.microsoft.com/office/word/2012/wordml" xmlns:w16se="http://schemas.microsoft.com/office/word/2015/wordml/symex" xmlns:wpg="http://schemas.microsoft.com/office/word/2010/wordprocessingGroup" xmlns:wpi="http://schemas.microsoft.com/office/word/2010/wordprocessingInk" xmlns:wne="http://schemas.microsoft.com/office/word/2006/wordml" xmlns:wps="http://schemas.microsoft.com/office/word/2010/wordprocessingShape" mc:Ignorable="w14 w15 w16se wp14">
-  <w:abstractNum w:abstractNumId="0" w15:restartNumberingAfterBreak="0">
+<w:numbering xmlns:wpc="http://schemas.microsoft.com/office/word/2010/wordprocessingCanvas" xmlns:mc="http://schemas.openxmlformats.org/markup-compatibility/2006" xmlns:o="urn:schemas-microsoft-com:office:office" xmlns:r="http://schemas.openxmlformats.org/officeDocument/2006/relationships" xmlns:m="http://schemas.openxmlformats.org/officeDocument/2006/math" xmlns:v="urn:schemas-microsoft-com:vml" xmlns:wp14="http://schemas.microsoft.com/office/word/2010/wordprocessingDrawing" xmlns:wp="http://schemas.openxmlformats.org/drawingml/2006/wordprocessingDrawing" xmlns:w10="urn:schemas-microsoft-com:office:word" xmlns:w="http://schemas.openxmlformats.org/wordprocessingml/2006/main" xmlns:w14="http://schemas.microsoft.com/office/word/2010/wordml" xmlns:wpg="http://schemas.microsoft.com/office/word/2010/wordprocessingGroup" xmlns:wpi="http://schemas.microsoft.com/office/word/2010/wordprocessingInk" xmlns:wne="http://schemas.microsoft.com/office/word/2006/wordml" xmlns:wps="http://schemas.microsoft.com/office/word/2010/wordprocessingShape" mc:Ignorable="w14 wp14">
+  <w:abstractNum w:abstractNumId="0">
     <w:nsid w:val="023F46F7"/>
     <w:multiLevelType w:val="hybridMultilevel"/>
     <w:tmpl w:val="6E7CF24C"/>
@@ -2150,7 +2218,7 @@
       </w:rPr>
     </w:lvl>
   </w:abstractNum>
-  <w:abstractNum w:abstractNumId="1" w15:restartNumberingAfterBreak="0">
+  <w:abstractNum w:abstractNumId="1">
     <w:nsid w:val="044C157A"/>
     <w:multiLevelType w:val="hybridMultilevel"/>
     <w:tmpl w:val="22FC81C4"/>
@@ -2263,7 +2331,7 @@
       </w:rPr>
     </w:lvl>
   </w:abstractNum>
-  <w:abstractNum w:abstractNumId="2" w15:restartNumberingAfterBreak="0">
+  <w:abstractNum w:abstractNumId="2">
     <w:nsid w:val="04EA3D4D"/>
     <w:multiLevelType w:val="hybridMultilevel"/>
     <w:tmpl w:val="F282F102"/>
@@ -2349,7 +2417,7 @@
       </w:pPr>
     </w:lvl>
   </w:abstractNum>
-  <w:abstractNum w:abstractNumId="3" w15:restartNumberingAfterBreak="0">
+  <w:abstractNum w:abstractNumId="3">
     <w:nsid w:val="09D73EEA"/>
     <w:multiLevelType w:val="hybridMultilevel"/>
     <w:tmpl w:val="CFF2157A"/>
@@ -2462,7 +2530,7 @@
       </w:rPr>
     </w:lvl>
   </w:abstractNum>
-  <w:abstractNum w:abstractNumId="4" w15:restartNumberingAfterBreak="0">
+  <w:abstractNum w:abstractNumId="4">
     <w:nsid w:val="0B877D2A"/>
     <w:multiLevelType w:val="hybridMultilevel"/>
     <w:tmpl w:val="55B8C422"/>
@@ -2574,7 +2642,7 @@
       </w:rPr>
     </w:lvl>
   </w:abstractNum>
-  <w:abstractNum w:abstractNumId="5" w15:restartNumberingAfterBreak="0">
+  <w:abstractNum w:abstractNumId="5">
     <w:nsid w:val="0E6156CA"/>
     <w:multiLevelType w:val="hybridMultilevel"/>
     <w:tmpl w:val="9E665302"/>
@@ -2660,7 +2728,7 @@
       </w:pPr>
     </w:lvl>
   </w:abstractNum>
-  <w:abstractNum w:abstractNumId="6" w15:restartNumberingAfterBreak="0">
+  <w:abstractNum w:abstractNumId="6">
     <w:nsid w:val="0F654D5E"/>
     <w:multiLevelType w:val="hybridMultilevel"/>
     <w:tmpl w:val="C01A2610"/>
@@ -2746,7 +2814,7 @@
       </w:pPr>
     </w:lvl>
   </w:abstractNum>
-  <w:abstractNum w:abstractNumId="7" w15:restartNumberingAfterBreak="0">
+  <w:abstractNum w:abstractNumId="7">
     <w:nsid w:val="10913070"/>
     <w:multiLevelType w:val="hybridMultilevel"/>
     <w:tmpl w:val="DE4C9236"/>
@@ -2832,7 +2900,7 @@
       </w:pPr>
     </w:lvl>
   </w:abstractNum>
-  <w:abstractNum w:abstractNumId="8" w15:restartNumberingAfterBreak="0">
+  <w:abstractNum w:abstractNumId="8">
     <w:nsid w:val="13AC5A09"/>
     <w:multiLevelType w:val="hybridMultilevel"/>
     <w:tmpl w:val="A8764074"/>
@@ -2945,7 +3013,7 @@
       </w:rPr>
     </w:lvl>
   </w:abstractNum>
-  <w:abstractNum w:abstractNumId="9" w15:restartNumberingAfterBreak="0">
+  <w:abstractNum w:abstractNumId="9">
     <w:nsid w:val="14E3734F"/>
     <w:multiLevelType w:val="hybridMultilevel"/>
     <w:tmpl w:val="D996FE34"/>
@@ -3031,7 +3099,7 @@
       </w:pPr>
     </w:lvl>
   </w:abstractNum>
-  <w:abstractNum w:abstractNumId="10" w15:restartNumberingAfterBreak="0">
+  <w:abstractNum w:abstractNumId="10">
     <w:nsid w:val="15867A59"/>
     <w:multiLevelType w:val="hybridMultilevel"/>
     <w:tmpl w:val="F2900F3A"/>
@@ -3171,7 +3239,7 @@
       </w:rPr>
     </w:lvl>
   </w:abstractNum>
-  <w:abstractNum w:abstractNumId="11" w15:restartNumberingAfterBreak="0">
+  <w:abstractNum w:abstractNumId="11">
     <w:nsid w:val="17456F37"/>
     <w:multiLevelType w:val="hybridMultilevel"/>
     <w:tmpl w:val="87288414"/>
@@ -3287,7 +3355,7 @@
       </w:pPr>
     </w:lvl>
   </w:abstractNum>
-  <w:abstractNum w:abstractNumId="12" w15:restartNumberingAfterBreak="0">
+  <w:abstractNum w:abstractNumId="12">
     <w:nsid w:val="19E6439B"/>
     <w:multiLevelType w:val="hybridMultilevel"/>
     <w:tmpl w:val="CB005D3E"/>
@@ -3400,7 +3468,7 @@
       </w:rPr>
     </w:lvl>
   </w:abstractNum>
-  <w:abstractNum w:abstractNumId="13" w15:restartNumberingAfterBreak="0">
+  <w:abstractNum w:abstractNumId="13">
     <w:nsid w:val="1C8A1332"/>
     <w:multiLevelType w:val="hybridMultilevel"/>
     <w:tmpl w:val="293C3F18"/>
@@ -3486,7 +3554,7 @@
       </w:pPr>
     </w:lvl>
   </w:abstractNum>
-  <w:abstractNum w:abstractNumId="14" w15:restartNumberingAfterBreak="0">
+  <w:abstractNum w:abstractNumId="14">
     <w:nsid w:val="1E86438F"/>
     <w:multiLevelType w:val="hybridMultilevel"/>
     <w:tmpl w:val="1D06B9DA"/>
@@ -3599,7 +3667,7 @@
       </w:rPr>
     </w:lvl>
   </w:abstractNum>
-  <w:abstractNum w:abstractNumId="15" w15:restartNumberingAfterBreak="0">
+  <w:abstractNum w:abstractNumId="15">
     <w:nsid w:val="25B3072C"/>
     <w:multiLevelType w:val="hybridMultilevel"/>
     <w:tmpl w:val="B010FB52"/>
@@ -3718,7 +3786,7 @@
       </w:pPr>
     </w:lvl>
   </w:abstractNum>
-  <w:abstractNum w:abstractNumId="16" w15:restartNumberingAfterBreak="0">
+  <w:abstractNum w:abstractNumId="16">
     <w:nsid w:val="27720D08"/>
     <w:multiLevelType w:val="multilevel"/>
     <w:tmpl w:val="41BC5DF0"/>
@@ -3858,7 +3926,7 @@
       </w:rPr>
     </w:lvl>
   </w:abstractNum>
-  <w:abstractNum w:abstractNumId="17" w15:restartNumberingAfterBreak="0">
+  <w:abstractNum w:abstractNumId="17">
     <w:nsid w:val="2CA74CDA"/>
     <w:multiLevelType w:val="hybridMultilevel"/>
     <w:tmpl w:val="007850B2"/>
@@ -3998,7 +4066,7 @@
       </w:rPr>
     </w:lvl>
   </w:abstractNum>
-  <w:abstractNum w:abstractNumId="18" w15:restartNumberingAfterBreak="0">
+  <w:abstractNum w:abstractNumId="18">
     <w:nsid w:val="33EF17FC"/>
     <w:multiLevelType w:val="hybridMultilevel"/>
     <w:tmpl w:val="AB682F60"/>
@@ -4111,7 +4179,7 @@
       </w:rPr>
     </w:lvl>
   </w:abstractNum>
-  <w:abstractNum w:abstractNumId="19" w15:restartNumberingAfterBreak="0">
+  <w:abstractNum w:abstractNumId="19">
     <w:nsid w:val="34F73017"/>
     <w:multiLevelType w:val="hybridMultilevel"/>
     <w:tmpl w:val="398E7FEA"/>
@@ -4197,7 +4265,7 @@
       </w:pPr>
     </w:lvl>
   </w:abstractNum>
-  <w:abstractNum w:abstractNumId="20" w15:restartNumberingAfterBreak="0">
+  <w:abstractNum w:abstractNumId="20">
     <w:nsid w:val="3A0A4E9A"/>
     <w:multiLevelType w:val="hybridMultilevel"/>
     <w:tmpl w:val="4830D44C"/>
@@ -4310,7 +4378,7 @@
       </w:rPr>
     </w:lvl>
   </w:abstractNum>
-  <w:abstractNum w:abstractNumId="21" w15:restartNumberingAfterBreak="0">
+  <w:abstractNum w:abstractNumId="21">
     <w:nsid w:val="3FEC0810"/>
     <w:multiLevelType w:val="hybridMultilevel"/>
     <w:tmpl w:val="D72442E2"/>
@@ -4396,7 +4464,7 @@
       </w:pPr>
     </w:lvl>
   </w:abstractNum>
-  <w:abstractNum w:abstractNumId="22" w15:restartNumberingAfterBreak="0">
+  <w:abstractNum w:abstractNumId="22">
     <w:nsid w:val="42E93988"/>
     <w:multiLevelType w:val="hybridMultilevel"/>
     <w:tmpl w:val="ABAA2648"/>
@@ -4509,7 +4577,7 @@
       </w:rPr>
     </w:lvl>
   </w:abstractNum>
-  <w:abstractNum w:abstractNumId="23" w15:restartNumberingAfterBreak="0">
+  <w:abstractNum w:abstractNumId="23">
     <w:nsid w:val="440E11A3"/>
     <w:multiLevelType w:val="multilevel"/>
     <w:tmpl w:val="3358FF80"/>
@@ -4685,7 +4753,7 @@
       </w:rPr>
     </w:lvl>
   </w:abstractNum>
-  <w:abstractNum w:abstractNumId="24" w15:restartNumberingAfterBreak="0">
+  <w:abstractNum w:abstractNumId="24">
     <w:nsid w:val="4C6B6786"/>
     <w:multiLevelType w:val="hybridMultilevel"/>
     <w:tmpl w:val="B144054C"/>
@@ -4798,7 +4866,7 @@
       </w:rPr>
     </w:lvl>
   </w:abstractNum>
-  <w:abstractNum w:abstractNumId="25" w15:restartNumberingAfterBreak="0">
+  <w:abstractNum w:abstractNumId="25">
     <w:nsid w:val="55197A4F"/>
     <w:multiLevelType w:val="hybridMultilevel"/>
     <w:tmpl w:val="DF86D2E8"/>
@@ -4911,7 +4979,7 @@
       </w:rPr>
     </w:lvl>
   </w:abstractNum>
-  <w:abstractNum w:abstractNumId="26" w15:restartNumberingAfterBreak="0">
+  <w:abstractNum w:abstractNumId="26">
     <w:nsid w:val="55987623"/>
     <w:multiLevelType w:val="hybridMultilevel"/>
     <w:tmpl w:val="D5745228"/>
@@ -5051,7 +5119,7 @@
       </w:rPr>
     </w:lvl>
   </w:abstractNum>
-  <w:abstractNum w:abstractNumId="27" w15:restartNumberingAfterBreak="0">
+  <w:abstractNum w:abstractNumId="27">
     <w:nsid w:val="5A8905DF"/>
     <w:multiLevelType w:val="multilevel"/>
     <w:tmpl w:val="86443F36"/>
@@ -5197,7 +5265,7 @@
       </w:rPr>
     </w:lvl>
   </w:abstractNum>
-  <w:abstractNum w:abstractNumId="28" w15:restartNumberingAfterBreak="0">
+  <w:abstractNum w:abstractNumId="28">
     <w:nsid w:val="600C6EE5"/>
     <w:multiLevelType w:val="hybridMultilevel"/>
     <w:tmpl w:val="49746136"/>
@@ -5337,7 +5405,7 @@
       </w:rPr>
     </w:lvl>
   </w:abstractNum>
-  <w:abstractNum w:abstractNumId="29" w15:restartNumberingAfterBreak="0">
+  <w:abstractNum w:abstractNumId="29">
     <w:nsid w:val="605A34C8"/>
     <w:multiLevelType w:val="hybridMultilevel"/>
     <w:tmpl w:val="22C66E54"/>
@@ -5450,7 +5518,7 @@
       </w:rPr>
     </w:lvl>
   </w:abstractNum>
-  <w:abstractNum w:abstractNumId="30" w15:restartNumberingAfterBreak="0">
+  <w:abstractNum w:abstractNumId="30">
     <w:nsid w:val="64C22CD8"/>
     <w:multiLevelType w:val="hybridMultilevel"/>
     <w:tmpl w:val="27A6952E"/>
@@ -5563,7 +5631,7 @@
       </w:rPr>
     </w:lvl>
   </w:abstractNum>
-  <w:abstractNum w:abstractNumId="31" w15:restartNumberingAfterBreak="0">
+  <w:abstractNum w:abstractNumId="31">
     <w:nsid w:val="659F46D5"/>
     <w:multiLevelType w:val="hybridMultilevel"/>
     <w:tmpl w:val="3DDC9290"/>
@@ -5676,7 +5744,7 @@
       </w:rPr>
     </w:lvl>
   </w:abstractNum>
-  <w:abstractNum w:abstractNumId="32" w15:restartNumberingAfterBreak="0">
+  <w:abstractNum w:abstractNumId="32">
     <w:nsid w:val="66AC2196"/>
     <w:multiLevelType w:val="hybridMultilevel"/>
     <w:tmpl w:val="53264A42"/>
@@ -5789,7 +5857,7 @@
       </w:rPr>
     </w:lvl>
   </w:abstractNum>
-  <w:abstractNum w:abstractNumId="33" w15:restartNumberingAfterBreak="0">
+  <w:abstractNum w:abstractNumId="33">
     <w:nsid w:val="682D4B3D"/>
     <w:multiLevelType w:val="hybridMultilevel"/>
     <w:tmpl w:val="687CE364"/>
@@ -5902,7 +5970,7 @@
       </w:rPr>
     </w:lvl>
   </w:abstractNum>
-  <w:abstractNum w:abstractNumId="34" w15:restartNumberingAfterBreak="0">
+  <w:abstractNum w:abstractNumId="34">
     <w:nsid w:val="685314FC"/>
     <w:multiLevelType w:val="hybridMultilevel"/>
     <w:tmpl w:val="64CEA3AC"/>
@@ -5988,7 +6056,7 @@
       </w:pPr>
     </w:lvl>
   </w:abstractNum>
-  <w:abstractNum w:abstractNumId="35" w15:restartNumberingAfterBreak="0">
+  <w:abstractNum w:abstractNumId="35">
     <w:nsid w:val="6B457A16"/>
     <w:multiLevelType w:val="hybridMultilevel"/>
     <w:tmpl w:val="D72442E2"/>
@@ -6074,7 +6142,7 @@
       </w:pPr>
     </w:lvl>
   </w:abstractNum>
-  <w:abstractNum w:abstractNumId="36" w15:restartNumberingAfterBreak="0">
+  <w:abstractNum w:abstractNumId="36">
     <w:nsid w:val="6CC76AC5"/>
     <w:multiLevelType w:val="hybridMultilevel"/>
     <w:tmpl w:val="A8ECF5F8"/>
@@ -6187,7 +6255,7 @@
       </w:rPr>
     </w:lvl>
   </w:abstractNum>
-  <w:abstractNum w:abstractNumId="37" w15:restartNumberingAfterBreak="0">
+  <w:abstractNum w:abstractNumId="37">
     <w:nsid w:val="6E2A2201"/>
     <w:multiLevelType w:val="hybridMultilevel"/>
     <w:tmpl w:val="350EC6B0"/>
@@ -6300,7 +6368,7 @@
       </w:rPr>
     </w:lvl>
   </w:abstractNum>
-  <w:abstractNum w:abstractNumId="38" w15:restartNumberingAfterBreak="0">
+  <w:abstractNum w:abstractNumId="38">
     <w:nsid w:val="73F72079"/>
     <w:multiLevelType w:val="hybridMultilevel"/>
     <w:tmpl w:val="D44ABFA2"/>
@@ -6413,7 +6481,7 @@
       </w:rPr>
     </w:lvl>
   </w:abstractNum>
-  <w:abstractNum w:abstractNumId="39" w15:restartNumberingAfterBreak="0">
+  <w:abstractNum w:abstractNumId="39">
     <w:nsid w:val="74164BA4"/>
     <w:multiLevelType w:val="multilevel"/>
     <w:tmpl w:val="0D40B8F8"/>
@@ -6565,7 +6633,7 @@
       </w:rPr>
     </w:lvl>
   </w:abstractNum>
-  <w:abstractNum w:abstractNumId="40" w15:restartNumberingAfterBreak="0">
+  <w:abstractNum w:abstractNumId="40">
     <w:nsid w:val="7606184A"/>
     <w:multiLevelType w:val="hybridMultilevel"/>
     <w:tmpl w:val="0A1A0C86"/>
@@ -6678,7 +6746,7 @@
       </w:rPr>
     </w:lvl>
   </w:abstractNum>
-  <w:abstractNum w:abstractNumId="41" w15:restartNumberingAfterBreak="0">
+  <w:abstractNum w:abstractNumId="41">
     <w:nsid w:val="761731F9"/>
     <w:multiLevelType w:val="hybridMultilevel"/>
     <w:tmpl w:val="D7B01690"/>
@@ -6791,7 +6859,7 @@
       </w:rPr>
     </w:lvl>
   </w:abstractNum>
-  <w:abstractNum w:abstractNumId="42" w15:restartNumberingAfterBreak="0">
+  <w:abstractNum w:abstractNumId="42">
     <w:nsid w:val="7AD75A61"/>
     <w:multiLevelType w:val="hybridMultilevel"/>
     <w:tmpl w:val="21C03F26"/>
@@ -6904,7 +6972,7 @@
       </w:rPr>
     </w:lvl>
   </w:abstractNum>
-  <w:abstractNum w:abstractNumId="43" w15:restartNumberingAfterBreak="0">
+  <w:abstractNum w:abstractNumId="43">
     <w:nsid w:val="7D417750"/>
     <w:multiLevelType w:val="hybridMultilevel"/>
     <w:tmpl w:val="F8DE0A66"/>
@@ -7160,7 +7228,7 @@
 </file>
 
 <file path=word/styles.xml><?xml version="1.0" encoding="utf-8"?>
-<w:styles xmlns:mc="http://schemas.openxmlformats.org/markup-compatibility/2006" xmlns:r="http://schemas.openxmlformats.org/officeDocument/2006/relationships" xmlns:w="http://schemas.openxmlformats.org/wordprocessingml/2006/main" xmlns:w14="http://schemas.microsoft.com/office/word/2010/wordml" xmlns:w15="http://schemas.microsoft.com/office/word/2012/wordml" xmlns:w16se="http://schemas.microsoft.com/office/word/2015/wordml/symex" mc:Ignorable="w14 w15 w16se">
+<w:styles xmlns:mc="http://schemas.openxmlformats.org/markup-compatibility/2006" xmlns:r="http://schemas.openxmlformats.org/officeDocument/2006/relationships" xmlns:w="http://schemas.openxmlformats.org/wordprocessingml/2006/main" xmlns:w14="http://schemas.microsoft.com/office/word/2010/wordml" mc:Ignorable="w14">
   <w:docDefaults>
     <w:rPrDefault>
       <w:rPr>
@@ -7170,371 +7238,143 @@
     </w:rPrDefault>
     <w:pPrDefault/>
   </w:docDefaults>
-  <w:latentStyles w:defLockedState="0" w:defUIPriority="0" w:defSemiHidden="0" w:defUnhideWhenUsed="0" w:defQFormat="0" w:count="371">
-    <w:lsdException w:name="Normal" w:qFormat="1"/>
-    <w:lsdException w:name="heading 1" w:qFormat="1"/>
-    <w:lsdException w:name="heading 2" w:qFormat="1"/>
-    <w:lsdException w:name="heading 3" w:qFormat="1"/>
-    <w:lsdException w:name="heading 4" w:qFormat="1"/>
-    <w:lsdException w:name="heading 5" w:qFormat="1"/>
-    <w:lsdException w:name="heading 6" w:qFormat="1"/>
-    <w:lsdException w:name="heading 7" w:semiHidden="1" w:unhideWhenUsed="1" w:qFormat="1"/>
-    <w:lsdException w:name="heading 8" w:semiHidden="1" w:unhideWhenUsed="1" w:qFormat="1"/>
-    <w:lsdException w:name="heading 9" w:semiHidden="1" w:unhideWhenUsed="1" w:qFormat="1"/>
-    <w:lsdException w:name="index 1" w:semiHidden="1" w:unhideWhenUsed="1"/>
-    <w:lsdException w:name="index 2" w:semiHidden="1" w:unhideWhenUsed="1"/>
-    <w:lsdException w:name="index 3" w:semiHidden="1" w:unhideWhenUsed="1"/>
-    <w:lsdException w:name="index 4" w:semiHidden="1" w:unhideWhenUsed="1"/>
-    <w:lsdException w:name="index 5" w:semiHidden="1" w:unhideWhenUsed="1"/>
-    <w:lsdException w:name="index 6" w:semiHidden="1" w:unhideWhenUsed="1"/>
-    <w:lsdException w:name="index 7" w:semiHidden="1" w:unhideWhenUsed="1"/>
-    <w:lsdException w:name="index 8" w:semiHidden="1" w:unhideWhenUsed="1"/>
-    <w:lsdException w:name="index 9" w:semiHidden="1" w:unhideWhenUsed="1"/>
-    <w:lsdException w:name="toc 1" w:semiHidden="1" w:uiPriority="39" w:unhideWhenUsed="1"/>
-    <w:lsdException w:name="toc 2" w:semiHidden="1" w:uiPriority="39" w:unhideWhenUsed="1"/>
-    <w:lsdException w:name="toc 3" w:semiHidden="1" w:uiPriority="39" w:unhideWhenUsed="1"/>
-    <w:lsdException w:name="toc 4" w:semiHidden="1" w:unhideWhenUsed="1"/>
-    <w:lsdException w:name="toc 5" w:semiHidden="1" w:unhideWhenUsed="1"/>
-    <w:lsdException w:name="toc 6" w:semiHidden="1" w:unhideWhenUsed="1"/>
-    <w:lsdException w:name="toc 7" w:semiHidden="1" w:unhideWhenUsed="1"/>
-    <w:lsdException w:name="toc 8" w:semiHidden="1" w:unhideWhenUsed="1"/>
-    <w:lsdException w:name="toc 9" w:semiHidden="1" w:unhideWhenUsed="1"/>
-    <w:lsdException w:name="Normal Indent" w:semiHidden="1" w:unhideWhenUsed="1"/>
-    <w:lsdException w:name="footnote text" w:semiHidden="1" w:unhideWhenUsed="1"/>
-    <w:lsdException w:name="annotation text" w:semiHidden="1" w:unhideWhenUsed="1"/>
-    <w:lsdException w:name="header" w:semiHidden="1" w:unhideWhenUsed="1"/>
-    <w:lsdException w:name="footer" w:semiHidden="1" w:unhideWhenUsed="1"/>
-    <w:lsdException w:name="index heading" w:semiHidden="1" w:unhideWhenUsed="1"/>
-    <w:lsdException w:name="caption" w:semiHidden="1" w:unhideWhenUsed="1" w:qFormat="1"/>
-    <w:lsdException w:name="table of figures" w:semiHidden="1" w:unhideWhenUsed="1"/>
-    <w:lsdException w:name="envelope address" w:semiHidden="1" w:unhideWhenUsed="1"/>
-    <w:lsdException w:name="envelope return" w:semiHidden="1" w:unhideWhenUsed="1"/>
-    <w:lsdException w:name="footnote reference" w:semiHidden="1" w:unhideWhenUsed="1"/>
-    <w:lsdException w:name="annotation reference" w:semiHidden="1" w:unhideWhenUsed="1"/>
-    <w:lsdException w:name="line number" w:semiHidden="1" w:unhideWhenUsed="1"/>
-    <w:lsdException w:name="page number" w:semiHidden="1" w:unhideWhenUsed="1"/>
-    <w:lsdException w:name="endnote reference" w:semiHidden="1" w:unhideWhenUsed="1"/>
-    <w:lsdException w:name="endnote text" w:semiHidden="1" w:unhideWhenUsed="1"/>
-    <w:lsdException w:name="table of authorities" w:semiHidden="1" w:unhideWhenUsed="1"/>
-    <w:lsdException w:name="macro" w:semiHidden="1" w:unhideWhenUsed="1"/>
-    <w:lsdException w:name="toa heading" w:semiHidden="1" w:unhideWhenUsed="1"/>
-    <w:lsdException w:name="List" w:semiHidden="1" w:unhideWhenUsed="1"/>
-    <w:lsdException w:name="List Bullet" w:semiHidden="1" w:unhideWhenUsed="1"/>
-    <w:lsdException w:name="List 2" w:semiHidden="1" w:unhideWhenUsed="1"/>
-    <w:lsdException w:name="List 3" w:semiHidden="1" w:unhideWhenUsed="1"/>
-    <w:lsdException w:name="List Bullet 2" w:semiHidden="1" w:unhideWhenUsed="1"/>
-    <w:lsdException w:name="List Bullet 3" w:semiHidden="1" w:unhideWhenUsed="1"/>
-    <w:lsdException w:name="List Bullet 4" w:semiHidden="1" w:unhideWhenUsed="1"/>
-    <w:lsdException w:name="List Bullet 5" w:semiHidden="1" w:unhideWhenUsed="1"/>
-    <w:lsdException w:name="List Number 2" w:semiHidden="1" w:unhideWhenUsed="1"/>
-    <w:lsdException w:name="List Number 3" w:semiHidden="1" w:unhideWhenUsed="1"/>
-    <w:lsdException w:name="List Number 4" w:semiHidden="1" w:unhideWhenUsed="1"/>
-    <w:lsdException w:name="List Number 5" w:semiHidden="1" w:unhideWhenUsed="1"/>
-    <w:lsdException w:name="Title" w:qFormat="1"/>
-    <w:lsdException w:name="Closing" w:semiHidden="1" w:unhideWhenUsed="1"/>
-    <w:lsdException w:name="Signature" w:semiHidden="1" w:unhideWhenUsed="1"/>
-    <w:lsdException w:name="Default Paragraph Font" w:semiHidden="1" w:unhideWhenUsed="1"/>
-    <w:lsdException w:name="Body Text" w:semiHidden="1" w:unhideWhenUsed="1"/>
-    <w:lsdException w:name="Body Text Indent" w:semiHidden="1" w:unhideWhenUsed="1"/>
-    <w:lsdException w:name="List Continue" w:semiHidden="1" w:unhideWhenUsed="1"/>
-    <w:lsdException w:name="List Continue 2" w:semiHidden="1" w:unhideWhenUsed="1"/>
-    <w:lsdException w:name="List Continue 3" w:semiHidden="1" w:unhideWhenUsed="1"/>
-    <w:lsdException w:name="List Continue 4" w:semiHidden="1" w:unhideWhenUsed="1"/>
-    <w:lsdException w:name="List Continue 5" w:semiHidden="1" w:unhideWhenUsed="1"/>
-    <w:lsdException w:name="Message Header" w:semiHidden="1" w:unhideWhenUsed="1"/>
-    <w:lsdException w:name="Subtitle" w:qFormat="1"/>
-    <w:lsdException w:name="Body Text First Indent 2" w:semiHidden="1" w:unhideWhenUsed="1"/>
-    <w:lsdException w:name="Note Heading" w:semiHidden="1" w:unhideWhenUsed="1"/>
-    <w:lsdException w:name="Body Text 2" w:semiHidden="1" w:unhideWhenUsed="1"/>
-    <w:lsdException w:name="Body Text 3" w:semiHidden="1" w:unhideWhenUsed="1"/>
-    <w:lsdException w:name="Body Text Indent 2" w:semiHidden="1" w:unhideWhenUsed="1"/>
-    <w:lsdException w:name="Body Text Indent 3" w:semiHidden="1" w:unhideWhenUsed="1"/>
-    <w:lsdException w:name="Block Text" w:semiHidden="1" w:unhideWhenUsed="1"/>
-    <w:lsdException w:name="Hyperlink" w:semiHidden="1" w:unhideWhenUsed="1"/>
-    <w:lsdException w:name="FollowedHyperlink" w:semiHidden="1" w:unhideWhenUsed="1"/>
-    <w:lsdException w:name="Strong" w:qFormat="1"/>
-    <w:lsdException w:name="Emphasis" w:qFormat="1"/>
-    <w:lsdException w:name="Document Map" w:semiHidden="1" w:unhideWhenUsed="1"/>
-    <w:lsdException w:name="Plain Text" w:semiHidden="1" w:unhideWhenUsed="1"/>
-    <w:lsdException w:name="E-mail Signature" w:semiHidden="1" w:unhideWhenUsed="1"/>
-    <w:lsdException w:name="HTML Top of Form" w:semiHidden="1" w:unhideWhenUsed="1"/>
-    <w:lsdException w:name="HTML Bottom of Form" w:semiHidden="1" w:unhideWhenUsed="1"/>
-    <w:lsdException w:name="Normal (Web)" w:semiHidden="1" w:unhideWhenUsed="1"/>
-    <w:lsdException w:name="HTML Acronym" w:semiHidden="1" w:unhideWhenUsed="1"/>
-    <w:lsdException w:name="HTML Address" w:semiHidden="1" w:unhideWhenUsed="1"/>
-    <w:lsdException w:name="HTML Cite" w:semiHidden="1" w:unhideWhenUsed="1"/>
-    <w:lsdException w:name="HTML Code" w:semiHidden="1" w:unhideWhenUsed="1"/>
-    <w:lsdException w:name="HTML Definition" w:semiHidden="1" w:unhideWhenUsed="1"/>
-    <w:lsdException w:name="HTML Keyboard" w:semiHidden="1" w:unhideWhenUsed="1"/>
-    <w:lsdException w:name="HTML Preformatted" w:semiHidden="1" w:unhideWhenUsed="1"/>
-    <w:lsdException w:name="HTML Sample" w:semiHidden="1" w:unhideWhenUsed="1"/>
-    <w:lsdException w:name="HTML Typewriter" w:semiHidden="1" w:unhideWhenUsed="1"/>
-    <w:lsdException w:name="HTML Variable" w:semiHidden="1" w:unhideWhenUsed="1"/>
-    <w:lsdException w:name="Normal Table" w:semiHidden="1" w:unhideWhenUsed="1"/>
-    <w:lsdException w:name="annotation subject" w:semiHidden="1" w:unhideWhenUsed="1"/>
-    <w:lsdException w:name="No List" w:semiHidden="1" w:unhideWhenUsed="1"/>
-    <w:lsdException w:name="Outline List 1" w:semiHidden="1" w:unhideWhenUsed="1"/>
-    <w:lsdException w:name="Outline List 2" w:semiHidden="1" w:unhideWhenUsed="1"/>
-    <w:lsdException w:name="Outline List 3" w:semiHidden="1" w:unhideWhenUsed="1"/>
-    <w:lsdException w:name="Table Simple 1" w:semiHidden="1" w:unhideWhenUsed="1"/>
-    <w:lsdException w:name="Table Simple 2" w:semiHidden="1" w:unhideWhenUsed="1"/>
-    <w:lsdException w:name="Table Simple 3" w:semiHidden="1" w:unhideWhenUsed="1"/>
-    <w:lsdException w:name="Table Classic 1" w:semiHidden="1" w:unhideWhenUsed="1"/>
-    <w:lsdException w:name="Table Classic 2" w:semiHidden="1" w:unhideWhenUsed="1"/>
-    <w:lsdException w:name="Table Classic 3" w:semiHidden="1" w:unhideWhenUsed="1"/>
-    <w:lsdException w:name="Table Classic 4" w:semiHidden="1" w:unhideWhenUsed="1"/>
-    <w:lsdException w:name="Table Colorful 1" w:semiHidden="1" w:unhideWhenUsed="1"/>
-    <w:lsdException w:name="Table Colorful 2" w:semiHidden="1" w:unhideWhenUsed="1"/>
-    <w:lsdException w:name="Table Colorful 3" w:semiHidden="1" w:unhideWhenUsed="1"/>
-    <w:lsdException w:name="Table Columns 1" w:semiHidden="1" w:unhideWhenUsed="1"/>
-    <w:lsdException w:name="Table Columns 2" w:semiHidden="1" w:unhideWhenUsed="1"/>
-    <w:lsdException w:name="Table Columns 3" w:semiHidden="1" w:unhideWhenUsed="1"/>
-    <w:lsdException w:name="Table Columns 4" w:semiHidden="1" w:unhideWhenUsed="1"/>
-    <w:lsdException w:name="Table Columns 5" w:semiHidden="1" w:unhideWhenUsed="1"/>
-    <w:lsdException w:name="Table Grid 1" w:semiHidden="1" w:unhideWhenUsed="1"/>
-    <w:lsdException w:name="Table Grid 2" w:semiHidden="1" w:unhideWhenUsed="1"/>
-    <w:lsdException w:name="Table Grid 3" w:semiHidden="1" w:unhideWhenUsed="1"/>
-    <w:lsdException w:name="Table Grid 4" w:semiHidden="1" w:unhideWhenUsed="1"/>
-    <w:lsdException w:name="Table Grid 5" w:semiHidden="1" w:unhideWhenUsed="1"/>
-    <w:lsdException w:name="Table Grid 6" w:semiHidden="1" w:unhideWhenUsed="1"/>
-    <w:lsdException w:name="Table Grid 7" w:semiHidden="1" w:unhideWhenUsed="1"/>
-    <w:lsdException w:name="Table Grid 8" w:semiHidden="1" w:unhideWhenUsed="1"/>
-    <w:lsdException w:name="Table List 1" w:semiHidden="1" w:unhideWhenUsed="1"/>
-    <w:lsdException w:name="Table List 2" w:semiHidden="1" w:unhideWhenUsed="1"/>
-    <w:lsdException w:name="Table List 3" w:semiHidden="1" w:unhideWhenUsed="1"/>
-    <w:lsdException w:name="Table List 4" w:semiHidden="1" w:unhideWhenUsed="1"/>
-    <w:lsdException w:name="Table List 5" w:semiHidden="1" w:unhideWhenUsed="1"/>
-    <w:lsdException w:name="Table List 6" w:semiHidden="1" w:unhideWhenUsed="1"/>
-    <w:lsdException w:name="Table List 7" w:semiHidden="1" w:unhideWhenUsed="1"/>
-    <w:lsdException w:name="Table List 8" w:semiHidden="1" w:unhideWhenUsed="1"/>
-    <w:lsdException w:name="Table 3D effects 1" w:semiHidden="1" w:unhideWhenUsed="1"/>
-    <w:lsdException w:name="Table 3D effects 2" w:semiHidden="1" w:unhideWhenUsed="1"/>
-    <w:lsdException w:name="Table 3D effects 3" w:semiHidden="1" w:unhideWhenUsed="1"/>
-    <w:lsdException w:name="Table Contemporary" w:semiHidden="1" w:unhideWhenUsed="1"/>
-    <w:lsdException w:name="Table Elegant" w:semiHidden="1" w:unhideWhenUsed="1"/>
-    <w:lsdException w:name="Table Professional" w:semiHidden="1" w:unhideWhenUsed="1"/>
-    <w:lsdException w:name="Table Subtle 1" w:semiHidden="1" w:unhideWhenUsed="1"/>
-    <w:lsdException w:name="Table Subtle 2" w:semiHidden="1" w:unhideWhenUsed="1"/>
-    <w:lsdException w:name="Table Web 1" w:semiHidden="1" w:unhideWhenUsed="1"/>
-    <w:lsdException w:name="Table Web 2" w:semiHidden="1" w:unhideWhenUsed="1"/>
-    <w:lsdException w:name="Table Web 3" w:semiHidden="1" w:unhideWhenUsed="1"/>
-    <w:lsdException w:name="Balloon Text" w:semiHidden="1" w:unhideWhenUsed="1"/>
-    <w:lsdException w:name="Table Theme" w:semiHidden="1" w:unhideWhenUsed="1"/>
-    <w:lsdException w:name="Placeholder Text" w:semiHidden="1" w:uiPriority="99"/>
-    <w:lsdException w:name="No Spacing" w:uiPriority="1" w:qFormat="1"/>
-    <w:lsdException w:name="Light Shading" w:uiPriority="60"/>
-    <w:lsdException w:name="Light List" w:uiPriority="61"/>
-    <w:lsdException w:name="Light Grid" w:uiPriority="62"/>
-    <w:lsdException w:name="Medium Shading 1" w:uiPriority="63"/>
-    <w:lsdException w:name="Medium Shading 2" w:uiPriority="64"/>
-    <w:lsdException w:name="Medium List 1" w:uiPriority="65"/>
-    <w:lsdException w:name="Medium List 2" w:uiPriority="66"/>
-    <w:lsdException w:name="Medium Grid 1" w:uiPriority="67"/>
-    <w:lsdException w:name="Medium Grid 2" w:uiPriority="68"/>
-    <w:lsdException w:name="Medium Grid 3" w:uiPriority="69"/>
-    <w:lsdException w:name="Dark List" w:uiPriority="70"/>
-    <w:lsdException w:name="Colorful Shading" w:uiPriority="71"/>
-    <w:lsdException w:name="Colorful List" w:uiPriority="72"/>
-    <w:lsdException w:name="Colorful Grid" w:uiPriority="73"/>
-    <w:lsdException w:name="Light Shading Accent 1" w:uiPriority="60"/>
-    <w:lsdException w:name="Light List Accent 1" w:uiPriority="61"/>
-    <w:lsdException w:name="Light Grid Accent 1" w:uiPriority="62"/>
-    <w:lsdException w:name="Medium Shading 1 Accent 1" w:uiPriority="63"/>
-    <w:lsdException w:name="Medium Shading 2 Accent 1" w:uiPriority="64"/>
-    <w:lsdException w:name="Medium List 1 Accent 1" w:uiPriority="65"/>
-    <w:lsdException w:name="Revision" w:semiHidden="1" w:uiPriority="99"/>
-    <w:lsdException w:name="List Paragraph" w:uiPriority="34" w:qFormat="1"/>
-    <w:lsdException w:name="Quote" w:uiPriority="29" w:qFormat="1"/>
-    <w:lsdException w:name="Intense Quote" w:uiPriority="30" w:qFormat="1"/>
-    <w:lsdException w:name="Medium List 2 Accent 1" w:uiPriority="66"/>
-    <w:lsdException w:name="Medium Grid 1 Accent 1" w:uiPriority="67"/>
-    <w:lsdException w:name="Medium Grid 2 Accent 1" w:uiPriority="68"/>
-    <w:lsdException w:name="Medium Grid 3 Accent 1" w:uiPriority="69"/>
-    <w:lsdException w:name="Dark List Accent 1" w:uiPriority="70"/>
-    <w:lsdException w:name="Colorful Shading Accent 1" w:uiPriority="71"/>
-    <w:lsdException w:name="Colorful List Accent 1" w:uiPriority="72"/>
-    <w:lsdException w:name="Colorful Grid Accent 1" w:uiPriority="73"/>
-    <w:lsdException w:name="Light Shading Accent 2" w:uiPriority="60"/>
-    <w:lsdException w:name="Light List Accent 2" w:uiPriority="61"/>
-    <w:lsdException w:name="Light Grid Accent 2" w:uiPriority="62"/>
-    <w:lsdException w:name="Medium Shading 1 Accent 2" w:uiPriority="63"/>
-    <w:lsdException w:name="Medium Shading 2 Accent 2" w:uiPriority="64"/>
-    <w:lsdException w:name="Medium List 1 Accent 2" w:uiPriority="65"/>
-    <w:lsdException w:name="Medium List 2 Accent 2" w:uiPriority="66"/>
-    <w:lsdException w:name="Medium Grid 1 Accent 2" w:uiPriority="67"/>
-    <w:lsdException w:name="Medium Grid 2 Accent 2" w:uiPriority="68"/>
-    <w:lsdException w:name="Medium Grid 3 Accent 2" w:uiPriority="69"/>
-    <w:lsdException w:name="Dark List Accent 2" w:uiPriority="70"/>
-    <w:lsdException w:name="Colorful Shading Accent 2" w:uiPriority="71"/>
-    <w:lsdException w:name="Colorful List Accent 2" w:uiPriority="72"/>
-    <w:lsdException w:name="Colorful Grid Accent 2" w:uiPriority="73"/>
-    <w:lsdException w:name="Light Shading Accent 3" w:uiPriority="60"/>
-    <w:lsdException w:name="Light List Accent 3" w:uiPriority="61"/>
-    <w:lsdException w:name="Light Grid Accent 3" w:uiPriority="62"/>
-    <w:lsdException w:name="Medium Shading 1 Accent 3" w:uiPriority="63"/>
-    <w:lsdException w:name="Medium Shading 2 Accent 3" w:uiPriority="64"/>
-    <w:lsdException w:name="Medium List 1 Accent 3" w:uiPriority="65"/>
-    <w:lsdException w:name="Medium List 2 Accent 3" w:uiPriority="66"/>
-    <w:lsdException w:name="Medium Grid 1 Accent 3" w:uiPriority="67"/>
-    <w:lsdException w:name="Medium Grid 2 Accent 3" w:uiPriority="68"/>
-    <w:lsdException w:name="Medium Grid 3 Accent 3" w:uiPriority="69"/>
-    <w:lsdException w:name="Dark List Accent 3" w:uiPriority="70"/>
-    <w:lsdException w:name="Colorful Shading Accent 3" w:uiPriority="71"/>
-    <w:lsdException w:name="Colorful List Accent 3" w:uiPriority="72"/>
-    <w:lsdException w:name="Colorful Grid Accent 3" w:uiPriority="73"/>
-    <w:lsdException w:name="Light Shading Accent 4" w:uiPriority="60"/>
-    <w:lsdException w:name="Light List Accent 4" w:uiPriority="61"/>
-    <w:lsdException w:name="Light Grid Accent 4" w:uiPriority="62"/>
-    <w:lsdException w:name="Medium Shading 1 Accent 4" w:uiPriority="63"/>
-    <w:lsdException w:name="Medium Shading 2 Accent 4" w:uiPriority="64"/>
-    <w:lsdException w:name="Medium List 1 Accent 4" w:uiPriority="65"/>
-    <w:lsdException w:name="Medium List 2 Accent 4" w:uiPriority="66"/>
-    <w:lsdException w:name="Medium Grid 1 Accent 4" w:uiPriority="67"/>
-    <w:lsdException w:name="Medium Grid 2 Accent 4" w:uiPriority="68"/>
-    <w:lsdException w:name="Medium Grid 3 Accent 4" w:uiPriority="69"/>
-    <w:lsdException w:name="Dark List Accent 4" w:uiPriority="70"/>
-    <w:lsdException w:name="Colorful Shading Accent 4" w:uiPriority="71"/>
-    <w:lsdException w:name="Colorful List Accent 4" w:uiPriority="72"/>
-    <w:lsdException w:name="Colorful Grid Accent 4" w:uiPriority="73"/>
-    <w:lsdException w:name="Light Shading Accent 5" w:uiPriority="60"/>
-    <w:lsdException w:name="Light List Accent 5" w:uiPriority="61"/>
-    <w:lsdException w:name="Light Grid Accent 5" w:uiPriority="62"/>
-    <w:lsdException w:name="Medium Shading 1 Accent 5" w:uiPriority="63"/>
-    <w:lsdException w:name="Medium Shading 2 Accent 5" w:uiPriority="64"/>
-    <w:lsdException w:name="Medium List 1 Accent 5" w:uiPriority="65"/>
-    <w:lsdException w:name="Medium List 2 Accent 5" w:uiPriority="66"/>
-    <w:lsdException w:name="Medium Grid 1 Accent 5" w:uiPriority="67"/>
-    <w:lsdException w:name="Medium Grid 2 Accent 5" w:uiPriority="68"/>
-    <w:lsdException w:name="Medium Grid 3 Accent 5" w:uiPriority="69"/>
-    <w:lsdException w:name="Dark List Accent 5" w:uiPriority="70"/>
-    <w:lsdException w:name="Colorful Shading Accent 5" w:uiPriority="71"/>
-    <w:lsdException w:name="Colorful List Accent 5" w:uiPriority="72"/>
-    <w:lsdException w:name="Colorful Grid Accent 5" w:uiPriority="73"/>
-    <w:lsdException w:name="Light Shading Accent 6" w:uiPriority="60"/>
-    <w:lsdException w:name="Light List Accent 6" w:uiPriority="61"/>
-    <w:lsdException w:name="Light Grid Accent 6" w:uiPriority="62"/>
-    <w:lsdException w:name="Medium Shading 1 Accent 6" w:uiPriority="63"/>
-    <w:lsdException w:name="Medium Shading 2 Accent 6" w:uiPriority="64"/>
-    <w:lsdException w:name="Medium List 1 Accent 6" w:uiPriority="65"/>
-    <w:lsdException w:name="Medium List 2 Accent 6" w:uiPriority="66"/>
-    <w:lsdException w:name="Medium Grid 1 Accent 6" w:uiPriority="67"/>
-    <w:lsdException w:name="Medium Grid 2 Accent 6" w:uiPriority="68"/>
-    <w:lsdException w:name="Medium Grid 3 Accent 6" w:uiPriority="69"/>
-    <w:lsdException w:name="Dark List Accent 6" w:uiPriority="70"/>
-    <w:lsdException w:name="Colorful Shading Accent 6" w:uiPriority="71"/>
-    <w:lsdException w:name="Colorful List Accent 6" w:uiPriority="72"/>
-    <w:lsdException w:name="Colorful Grid Accent 6" w:uiPriority="73"/>
-    <w:lsdException w:name="Subtle Emphasis" w:uiPriority="19" w:qFormat="1"/>
-    <w:lsdException w:name="Intense Emphasis" w:uiPriority="21" w:qFormat="1"/>
-    <w:lsdException w:name="Subtle Reference" w:uiPriority="31" w:qFormat="1"/>
-    <w:lsdException w:name="Intense Reference" w:uiPriority="32" w:qFormat="1"/>
-    <w:lsdException w:name="Book Title" w:uiPriority="33" w:qFormat="1"/>
-    <w:lsdException w:name="Bibliography" w:semiHidden="1" w:uiPriority="37" w:unhideWhenUsed="1"/>
-    <w:lsdException w:name="TOC Heading" w:semiHidden="1" w:uiPriority="39" w:unhideWhenUsed="1" w:qFormat="1"/>
-    <w:lsdException w:name="Plain Table 1" w:uiPriority="41"/>
-    <w:lsdException w:name="Plain Table 2" w:uiPriority="42"/>
-    <w:lsdException w:name="Plain Table 3" w:uiPriority="43"/>
-    <w:lsdException w:name="Plain Table 4" w:uiPriority="44"/>
-    <w:lsdException w:name="Plain Table 5" w:uiPriority="45"/>
-    <w:lsdException w:name="Grid Table Light" w:uiPriority="40"/>
-    <w:lsdException w:name="Grid Table 1 Light" w:uiPriority="46"/>
-    <w:lsdException w:name="Grid Table 2" w:uiPriority="47"/>
-    <w:lsdException w:name="Grid Table 3" w:uiPriority="48"/>
-    <w:lsdException w:name="Grid Table 4" w:uiPriority="49"/>
-    <w:lsdException w:name="Grid Table 5 Dark" w:uiPriority="50"/>
-    <w:lsdException w:name="Grid Table 6 Colorful" w:uiPriority="51"/>
-    <w:lsdException w:name="Grid Table 7 Colorful" w:uiPriority="52"/>
-    <w:lsdException w:name="Grid Table 1 Light Accent 1" w:uiPriority="46"/>
-    <w:lsdException w:name="Grid Table 2 Accent 1" w:uiPriority="47"/>
-    <w:lsdException w:name="Grid Table 3 Accent 1" w:uiPriority="48"/>
-    <w:lsdException w:name="Grid Table 4 Accent 1" w:uiPriority="49"/>
-    <w:lsdException w:name="Grid Table 5 Dark Accent 1" w:uiPriority="50"/>
-    <w:lsdException w:name="Grid Table 6 Colorful Accent 1" w:uiPriority="51"/>
-    <w:lsdException w:name="Grid Table 7 Colorful Accent 1" w:uiPriority="52"/>
-    <w:lsdException w:name="Grid Table 1 Light Accent 2" w:uiPriority="46"/>
-    <w:lsdException w:name="Grid Table 2 Accent 2" w:uiPriority="47"/>
-    <w:lsdException w:name="Grid Table 3 Accent 2" w:uiPriority="48"/>
-    <w:lsdException w:name="Grid Table 4 Accent 2" w:uiPriority="49"/>
-    <w:lsdException w:name="Grid Table 5 Dark Accent 2" w:uiPriority="50"/>
-    <w:lsdException w:name="Grid Table 6 Colorful Accent 2" w:uiPriority="51"/>
-    <w:lsdException w:name="Grid Table 7 Colorful Accent 2" w:uiPriority="52"/>
-    <w:lsdException w:name="Grid Table 1 Light Accent 3" w:uiPriority="46"/>
-    <w:lsdException w:name="Grid Table 2 Accent 3" w:uiPriority="47"/>
-    <w:lsdException w:name="Grid Table 3 Accent 3" w:uiPriority="48"/>
-    <w:lsdException w:name="Grid Table 4 Accent 3" w:uiPriority="49"/>
-    <w:lsdException w:name="Grid Table 5 Dark Accent 3" w:uiPriority="50"/>
-    <w:lsdException w:name="Grid Table 6 Colorful Accent 3" w:uiPriority="51"/>
-    <w:lsdException w:name="Grid Table 7 Colorful Accent 3" w:uiPriority="52"/>
-    <w:lsdException w:name="Grid Table 1 Light Accent 4" w:uiPriority="46"/>
-    <w:lsdException w:name="Grid Table 2 Accent 4" w:uiPriority="47"/>
-    <w:lsdException w:name="Grid Table 3 Accent 4" w:uiPriority="48"/>
-    <w:lsdException w:name="Grid Table 4 Accent 4" w:uiPriority="49"/>
-    <w:lsdException w:name="Grid Table 5 Dark Accent 4" w:uiPriority="50"/>
-    <w:lsdException w:name="Grid Table 6 Colorful Accent 4" w:uiPriority="51"/>
-    <w:lsdException w:name="Grid Table 7 Colorful Accent 4" w:uiPriority="52"/>
-    <w:lsdException w:name="Grid Table 1 Light Accent 5" w:uiPriority="46"/>
-    <w:lsdException w:name="Grid Table 2 Accent 5" w:uiPriority="47"/>
-    <w:lsdException w:name="Grid Table 3 Accent 5" w:uiPriority="48"/>
-    <w:lsdException w:name="Grid Table 4 Accent 5" w:uiPriority="49"/>
-    <w:lsdException w:name="Grid Table 5 Dark Accent 5" w:uiPriority="50"/>
-    <w:lsdException w:name="Grid Table 6 Colorful Accent 5" w:uiPriority="51"/>
-    <w:lsdException w:name="Grid Table 7 Colorful Accent 5" w:uiPriority="52"/>
-    <w:lsdException w:name="Grid Table 1 Light Accent 6" w:uiPriority="46"/>
-    <w:lsdException w:name="Grid Table 2 Accent 6" w:uiPriority="47"/>
-    <w:lsdException w:name="Grid Table 3 Accent 6" w:uiPriority="48"/>
-    <w:lsdException w:name="Grid Table 4 Accent 6" w:uiPriority="49"/>
-    <w:lsdException w:name="Grid Table 5 Dark Accent 6" w:uiPriority="50"/>
-    <w:lsdException w:name="Grid Table 6 Colorful Accent 6" w:uiPriority="51"/>
-    <w:lsdException w:name="Grid Table 7 Colorful Accent 6" w:uiPriority="52"/>
-    <w:lsdException w:name="List Table 1 Light" w:uiPriority="46"/>
-    <w:lsdException w:name="List Table 2" w:uiPriority="47"/>
-    <w:lsdException w:name="List Table 3" w:uiPriority="48"/>
-    <w:lsdException w:name="List Table 4" w:uiPriority="49"/>
-    <w:lsdException w:name="List Table 5 Dark" w:uiPriority="50"/>
-    <w:lsdException w:name="List Table 6 Colorful" w:uiPriority="51"/>
-    <w:lsdException w:name="List Table 7 Colorful" w:uiPriority="52"/>
-    <w:lsdException w:name="List Table 1 Light Accent 1" w:uiPriority="46"/>
-    <w:lsdException w:name="List Table 2 Accent 1" w:uiPriority="47"/>
-    <w:lsdException w:name="List Table 3 Accent 1" w:uiPriority="48"/>
-    <w:lsdException w:name="List Table 4 Accent 1" w:uiPriority="49"/>
-    <w:lsdException w:name="List Table 5 Dark Accent 1" w:uiPriority="50"/>
-    <w:lsdException w:name="List Table 6 Colorful Accent 1" w:uiPriority="51"/>
-    <w:lsdException w:name="List Table 7 Colorful Accent 1" w:uiPriority="52"/>
-    <w:lsdException w:name="List Table 1 Light Accent 2" w:uiPriority="46"/>
-    <w:lsdException w:name="List Table 2 Accent 2" w:uiPriority="47"/>
-    <w:lsdException w:name="List Table 3 Accent 2" w:uiPriority="48"/>
-    <w:lsdException w:name="List Table 4 Accent 2" w:uiPriority="49"/>
-    <w:lsdException w:name="List Table 5 Dark Accent 2" w:uiPriority="50"/>
-    <w:lsdException w:name="List Table 6 Colorful Accent 2" w:uiPriority="51"/>
-    <w:lsdException w:name="List Table 7 Colorful Accent 2" w:uiPriority="52"/>
-    <w:lsdException w:name="List Table 1 Light Accent 3" w:uiPriority="46"/>
-    <w:lsdException w:name="List Table 2 Accent 3" w:uiPriority="47"/>
-    <w:lsdException w:name="List Table 3 Accent 3" w:uiPriority="48"/>
-    <w:lsdException w:name="List Table 4 Accent 3" w:uiPriority="49"/>
-    <w:lsdException w:name="List Table 5 Dark Accent 3" w:uiPriority="50"/>
-    <w:lsdException w:name="List Table 6 Colorful Accent 3" w:uiPriority="51"/>
-    <w:lsdException w:name="List Table 7 Colorful Accent 3" w:uiPriority="52"/>
-    <w:lsdException w:name="List Table 1 Light Accent 4" w:uiPriority="46"/>
-    <w:lsdException w:name="List Table 2 Accent 4" w:uiPriority="47"/>
-    <w:lsdException w:name="List Table 3 Accent 4" w:uiPriority="48"/>
-    <w:lsdException w:name="List Table 4 Accent 4" w:uiPriority="49"/>
-    <w:lsdException w:name="List Table 5 Dark Accent 4" w:uiPriority="50"/>
-    <w:lsdException w:name="List Table 6 Colorful Accent 4" w:uiPriority="51"/>
-    <w:lsdException w:name="List Table 7 Colorful Accent 4" w:uiPriority="52"/>
-    <w:lsdException w:name="List Table 1 Light Accent 5" w:uiPriority="46"/>
-    <w:lsdException w:name="List Table 2 Accent 5" w:uiPriority="47"/>
-    <w:lsdException w:name="List Table 3 Accent 5" w:uiPriority="48"/>
-    <w:lsdException w:name="List Table 4 Accent 5" w:uiPriority="49"/>
-    <w:lsdException w:name="List Table 5 Dark Accent 5" w:uiPriority="50"/>
-    <w:lsdException w:name="List Table 6 Colorful Accent 5" w:uiPriority="51"/>
-    <w:lsdException w:name="List Table 7 Colorful Accent 5" w:uiPriority="52"/>
-    <w:lsdException w:name="List Table 1 Light Accent 6" w:uiPriority="46"/>
-    <w:lsdException w:name="List Table 2 Accent 6" w:uiPriority="47"/>
-    <w:lsdException w:name="List Table 3 Accent 6" w:uiPriority="48"/>
-    <w:lsdException w:name="List Table 4 Accent 6" w:uiPriority="49"/>
-    <w:lsdException w:name="List Table 5 Dark Accent 6" w:uiPriority="50"/>
-    <w:lsdException w:name="List Table 6 Colorful Accent 6" w:uiPriority="51"/>
-    <w:lsdException w:name="List Table 7 Colorful Accent 6" w:uiPriority="52"/>
+  <w:latentStyles w:defLockedState="0" w:defUIPriority="0" w:defSemiHidden="1" w:defUnhideWhenUsed="1" w:defQFormat="0" w:count="267">
+    <w:lsdException w:name="Normal" w:semiHidden="0" w:unhideWhenUsed="0" w:qFormat="1"/>
+    <w:lsdException w:name="heading 1" w:semiHidden="0" w:unhideWhenUsed="0" w:qFormat="1"/>
+    <w:lsdException w:name="heading 2" w:semiHidden="0" w:unhideWhenUsed="0" w:qFormat="1"/>
+    <w:lsdException w:name="heading 3" w:semiHidden="0" w:unhideWhenUsed="0" w:qFormat="1"/>
+    <w:lsdException w:name="heading 4" w:semiHidden="0" w:unhideWhenUsed="0" w:qFormat="1"/>
+    <w:lsdException w:name="heading 5" w:semiHidden="0" w:unhideWhenUsed="0" w:qFormat="1"/>
+    <w:lsdException w:name="heading 6" w:semiHidden="0" w:unhideWhenUsed="0" w:qFormat="1"/>
+    <w:lsdException w:name="heading 7" w:qFormat="1"/>
+    <w:lsdException w:name="heading 8" w:qFormat="1"/>
+    <w:lsdException w:name="heading 9" w:qFormat="1"/>
+    <w:lsdException w:name="toc 1" w:uiPriority="39"/>
+    <w:lsdException w:name="toc 2" w:uiPriority="39"/>
+    <w:lsdException w:name="toc 3" w:uiPriority="39"/>
+    <w:lsdException w:name="caption" w:qFormat="1"/>
+    <w:lsdException w:name="List Number" w:semiHidden="0" w:unhideWhenUsed="0"/>
+    <w:lsdException w:name="List 4" w:semiHidden="0" w:unhideWhenUsed="0"/>
+    <w:lsdException w:name="List 5" w:semiHidden="0" w:unhideWhenUsed="0"/>
+    <w:lsdException w:name="Title" w:semiHidden="0" w:unhideWhenUsed="0" w:qFormat="1"/>
+    <w:lsdException w:name="Subtitle" w:semiHidden="0" w:unhideWhenUsed="0" w:qFormat="1"/>
+    <w:lsdException w:name="Salutation" w:semiHidden="0" w:unhideWhenUsed="0"/>
+    <w:lsdException w:name="Date" w:semiHidden="0" w:unhideWhenUsed="0"/>
+    <w:lsdException w:name="Body Text First Indent" w:semiHidden="0" w:unhideWhenUsed="0"/>
+    <w:lsdException w:name="Strong" w:semiHidden="0" w:unhideWhenUsed="0" w:qFormat="1"/>
+    <w:lsdException w:name="Emphasis" w:semiHidden="0" w:unhideWhenUsed="0" w:qFormat="1"/>
+    <w:lsdException w:name="Table Grid" w:semiHidden="0" w:unhideWhenUsed="0"/>
+    <w:lsdException w:name="Placeholder Text" w:uiPriority="99" w:unhideWhenUsed="0"/>
+    <w:lsdException w:name="No Spacing" w:semiHidden="0" w:uiPriority="1" w:unhideWhenUsed="0" w:qFormat="1"/>
+    <w:lsdException w:name="Light Shading" w:semiHidden="0" w:uiPriority="60" w:unhideWhenUsed="0"/>
+    <w:lsdException w:name="Light List" w:semiHidden="0" w:uiPriority="61" w:unhideWhenUsed="0"/>
+    <w:lsdException w:name="Light Grid" w:semiHidden="0" w:uiPriority="62" w:unhideWhenUsed="0"/>
+    <w:lsdException w:name="Medium Shading 1" w:semiHidden="0" w:uiPriority="63" w:unhideWhenUsed="0"/>
+    <w:lsdException w:name="Medium Shading 2" w:semiHidden="0" w:uiPriority="64" w:unhideWhenUsed="0"/>
+    <w:lsdException w:name="Medium List 1" w:semiHidden="0" w:uiPriority="65" w:unhideWhenUsed="0"/>
+    <w:lsdException w:name="Medium List 2" w:semiHidden="0" w:uiPriority="66" w:unhideWhenUsed="0"/>
+    <w:lsdException w:name="Medium Grid 1" w:semiHidden="0" w:uiPriority="67" w:unhideWhenUsed="0"/>
+    <w:lsdException w:name="Medium Grid 2" w:semiHidden="0" w:uiPriority="68" w:unhideWhenUsed="0"/>
+    <w:lsdException w:name="Medium Grid 3" w:semiHidden="0" w:uiPriority="69" w:unhideWhenUsed="0"/>
+    <w:lsdException w:name="Dark List" w:semiHidden="0" w:uiPriority="70" w:unhideWhenUsed="0"/>
+    <w:lsdException w:name="Colorful Shading" w:semiHidden="0" w:uiPriority="71" w:unhideWhenUsed="0"/>
+    <w:lsdException w:name="Colorful List" w:semiHidden="0" w:uiPriority="72" w:unhideWhenUsed="0"/>
+    <w:lsdException w:name="Colorful Grid" w:semiHidden="0" w:uiPriority="73" w:unhideWhenUsed="0"/>
+    <w:lsdException w:name="Light Shading Accent 1" w:semiHidden="0" w:uiPriority="60" w:unhideWhenUsed="0"/>
+    <w:lsdException w:name="Light List Accent 1" w:semiHidden="0" w:uiPriority="61" w:unhideWhenUsed="0"/>
+    <w:lsdException w:name="Light Grid Accent 1" w:semiHidden="0" w:uiPriority="62" w:unhideWhenUsed="0"/>
+    <w:lsdException w:name="Medium Shading 1 Accent 1" w:semiHidden="0" w:uiPriority="63" w:unhideWhenUsed="0"/>
+    <w:lsdException w:name="Medium Shading 2 Accent 1" w:semiHidden="0" w:uiPriority="64" w:unhideWhenUsed="0"/>
+    <w:lsdException w:name="Medium List 1 Accent 1" w:semiHidden="0" w:uiPriority="65" w:unhideWhenUsed="0"/>
+    <w:lsdException w:name="Revision" w:uiPriority="99" w:unhideWhenUsed="0"/>
+    <w:lsdException w:name="List Paragraph" w:semiHidden="0" w:uiPriority="34" w:unhideWhenUsed="0" w:qFormat="1"/>
+    <w:lsdException w:name="Quote" w:semiHidden="0" w:uiPriority="29" w:unhideWhenUsed="0" w:qFormat="1"/>
+    <w:lsdException w:name="Intense Quote" w:semiHidden="0" w:uiPriority="30" w:unhideWhenUsed="0" w:qFormat="1"/>
+    <w:lsdException w:name="Medium List 2 Accent 1" w:semiHidden="0" w:uiPriority="66" w:unhideWhenUsed="0"/>
+    <w:lsdException w:name="Medium Grid 1 Accent 1" w:semiHidden="0" w:uiPriority="67" w:unhideWhenUsed="0"/>
+    <w:lsdException w:name="Medium Grid 2 Accent 1" w:semiHidden="0" w:uiPriority="68" w:unhideWhenUsed="0"/>
+    <w:lsdException w:name="Medium Grid 3 Accent 1" w:semiHidden="0" w:uiPriority="69" w:unhideWhenUsed="0"/>
+    <w:lsdException w:name="Dark List Accent 1" w:semiHidden="0" w:uiPriority="70" w:unhideWhenUsed="0"/>
+    <w:lsdException w:name="Colorful Shading Accent 1" w:semiHidden="0" w:uiPriority="71" w:unhideWhenUsed="0"/>
+    <w:lsdException w:name="Colorful List Accent 1" w:semiHidden="0" w:uiPriority="72" w:unhideWhenUsed="0"/>
+    <w:lsdException w:name="Colorful Grid Accent 1" w:semiHidden="0" w:uiPriority="73" w:unhideWhenUsed="0"/>
+    <w:lsdException w:name="Light Shading Accent 2" w:semiHidden="0" w:uiPriority="60" w:unhideWhenUsed="0"/>
+    <w:lsdException w:name="Light List Accent 2" w:semiHidden="0" w:uiPriority="61" w:unhideWhenUsed="0"/>
+    <w:lsdException w:name="Light Grid Accent 2" w:semiHidden="0" w:uiPriority="62" w:unhideWhenUsed="0"/>
+    <w:lsdException w:name="Medium Shading 1 Accent 2" w:semiHidden="0" w:uiPriority="63" w:unhideWhenUsed="0"/>
+    <w:lsdException w:name="Medium Shading 2 Accent 2" w:semiHidden="0" w:uiPriority="64" w:unhideWhenUsed="0"/>
+    <w:lsdException w:name="Medium List 1 Accent 2" w:semiHidden="0" w:uiPriority="65" w:unhideWhenUsed="0"/>
+    <w:lsdException w:name="Medium List 2 Accent 2" w:semiHidden="0" w:uiPriority="66" w:unhideWhenUsed="0"/>
+    <w:lsdException w:name="Medium Grid 1 Accent 2" w:semiHidden="0" w:uiPriority="67" w:unhideWhenUsed="0"/>
+    <w:lsdException w:name="Medium Grid 2 Accent 2" w:semiHidden="0" w:uiPriority="68" w:unhideWhenUsed="0"/>
+    <w:lsdException w:name="Medium Grid 3 Accent 2" w:semiHidden="0" w:uiPriority="69" w:unhideWhenUsed="0"/>
+    <w:lsdException w:name="Dark List Accent 2" w:semiHidden="0" w:uiPriority="70" w:unhideWhenUsed="0"/>
+    <w:lsdException w:name="Colorful Shading Accent 2" w:semiHidden="0" w:uiPriority="71" w:unhideWhenUsed="0"/>
+    <w:lsdException w:name="Colorful List Accent 2" w:semiHidden="0" w:uiPriority="72" w:unhideWhenUsed="0"/>
+    <w:lsdException w:name="Colorful Grid Accent 2" w:semiHidden="0" w:uiPriority="73" w:unhideWhenUsed="0"/>
+    <w:lsdException w:name="Light Shading Accent 3" w:semiHidden="0" w:uiPriority="60" w:unhideWhenUsed="0"/>
+    <w:lsdException w:name="Light List Accent 3" w:semiHidden="0" w:uiPriority="61" w:unhideWhenUsed="0"/>
+    <w:lsdException w:name="Light Grid Accent 3" w:semiHidden="0" w:uiPriority="62" w:unhideWhenUsed="0"/>
+    <w:lsdException w:name="Medium Shading 1 Accent 3" w:semiHidden="0" w:uiPriority="63" w:unhideWhenUsed="0"/>
+    <w:lsdException w:name="Medium Shading 2 Accent 3" w:semiHidden="0" w:uiPriority="64" w:unhideWhenUsed="0"/>
+    <w:lsdException w:name="Medium List 1 Accent 3" w:semiHidden="0" w:uiPriority="65" w:unhideWhenUsed="0"/>
+    <w:lsdException w:name="Medium List 2 Accent 3" w:semiHidden="0" w:uiPriority="66" w:unhideWhenUsed="0"/>
+    <w:lsdException w:name="Medium Grid 1 Accent 3" w:semiHidden="0" w:uiPriority="67" w:unhideWhenUsed="0"/>
+    <w:lsdException w:name="Medium Grid 2 Accent 3" w:semiHidden="0" w:uiPriority="68" w:unhideWhenUsed="0"/>
+    <w:lsdException w:name="Medium Grid 3 Accent 3" w:semiHidden="0" w:uiPriority="69" w:unhideWhenUsed="0"/>
+    <w:lsdException w:name="Dark List Accent 3" w:semiHidden="0" w:uiPriority="70" w:unhideWhenUsed="0"/>
+    <w:lsdException w:name="Colorful Shading Accent 3" w:semiHidden="0" w:uiPriority="71" w:unhideWhenUsed="0"/>
+    <w:lsdException w:name="Colorful List Accent 3" w:semiHidden="0" w:uiPriority="72" w:unhideWhenUsed="0"/>
+    <w:lsdException w:name="Colorful Grid Accent 3" w:semiHidden="0" w:uiPriority="73" w:unhideWhenUsed="0"/>
+    <w:lsdException w:name="Light Shading Accent 4" w:semiHidden="0" w:uiPriority="60" w:unhideWhenUsed="0"/>
+    <w:lsdException w:name="Light List Accent 4" w:semiHidden="0" w:uiPriority="61" w:unhideWhenUsed="0"/>
+    <w:lsdException w:name="Light Grid Accent 4" w:semiHidden="0" w:uiPriority="62" w:unhideWhenUsed="0"/>
+    <w:lsdException w:name="Medium Shading 1 Accent 4" w:semiHidden="0" w:uiPriority="63" w:unhideWhenUsed="0"/>
+    <w:lsdException w:name="Medium Shading 2 Accent 4" w:semiHidden="0" w:uiPriority="64" w:unhideWhenUsed="0"/>
+    <w:lsdException w:name="Medium List 1 Accent 4" w:semiHidden="0" w:uiPriority="65" w:unhideWhenUsed="0"/>
+    <w:lsdException w:name="Medium List 2 Accent 4" w:semiHidden="0" w:uiPriority="66" w:unhideWhenUsed="0"/>
+    <w:lsdException w:name="Medium Grid 1 Accent 4" w:semiHidden="0" w:uiPriority="67" w:unhideWhenUsed="0"/>
+    <w:lsdException w:name="Medium Grid 2 Accent 4" w:semiHidden="0" w:uiPriority="68" w:unhideWhenUsed="0"/>
+    <w:lsdException w:name="Medium Grid 3 Accent 4" w:semiHidden="0" w:uiPriority="69" w:unhideWhenUsed="0"/>
+    <w:lsdException w:name="Dark List Accent 4" w:semiHidden="0" w:uiPriority="70" w:unhideWhenUsed="0"/>
+    <w:lsdException w:name="Colorful Shading Accent 4" w:semiHidden="0" w:uiPriority="71" w:unhideWhenUsed="0"/>
+    <w:lsdException w:name="Colorful List Accent 4" w:semiHidden="0" w:uiPriority="72" w:unhideWhenUsed="0"/>
+    <w:lsdException w:name="Colorful Grid Accent 4" w:semiHidden="0" w:uiPriority="73" w:unhideWhenUsed="0"/>
+    <w:lsdException w:name="Light Shading Accent 5" w:semiHidden="0" w:uiPriority="60" w:unhideWhenUsed="0"/>
+    <w:lsdException w:name="Light List Accent 5" w:semiHidden="0" w:uiPriority="61" w:unhideWhenUsed="0"/>
+    <w:lsdException w:name="Light Grid Accent 5" w:semiHidden="0" w:uiPriority="62" w:unhideWhenUsed="0"/>
+    <w:lsdException w:name="Medium Shading 1 Accent 5" w:semiHidden="0" w:uiPriority="63" w:unhideWhenUsed="0"/>
+    <w:lsdException w:name="Medium Shading 2 Accent 5" w:semiHidden="0" w:uiPriority="64" w:unhideWhenUsed="0"/>
+    <w:lsdException w:name="Medium List 1 Accent 5" w:semiHidden="0" w:uiPriority="65" w:unhideWhenUsed="0"/>
+    <w:lsdException w:name="Medium List 2 Accent 5" w:semiHidden="0" w:uiPriority="66" w:unhideWhenUsed="0"/>
+    <w:lsdException w:name="Medium Grid 1 Accent 5" w:semiHidden="0" w:uiPriority="67" w:unhideWhenUsed="0"/>
+    <w:lsdException w:name="Medium Grid 2 Accent 5" w:semiHidden="0" w:uiPriority="68" w:unhideWhenUsed="0"/>
+    <w:lsdException w:name="Medium Grid 3 Accent 5" w:semiHidden="0" w:uiPriority="69" w:unhideWhenUsed="0"/>
+    <w:lsdException w:name="Dark List Accent 5" w:semiHidden="0" w:uiPriority="70" w:unhideWhenUsed="0"/>
+    <w:lsdException w:name="Colorful Shading Accent 5" w:semiHidden="0" w:uiPriority="71" w:unhideWhenUsed="0"/>
+    <w:lsdException w:name="Colorful List Accent 5" w:semiHidden="0" w:uiPriority="72" w:unhideWhenUsed="0"/>
+    <w:lsdException w:name="Colorful Grid Accent 5" w:semiHidden="0" w:uiPriority="73" w:unhideWhenUsed="0"/>
+    <w:lsdException w:name="Light Shading Accent 6" w:semiHidden="0" w:uiPriority="60" w:unhideWhenUsed="0"/>
+    <w:lsdException w:name="Light List Accent 6" w:semiHidden="0" w:uiPriority="61" w:unhideWhenUsed="0"/>
+    <w:lsdException w:name="Light Grid Accent 6" w:semiHidden="0" w:uiPriority="62" w:unhideWhenUsed="0"/>
+    <w:lsdException w:name="Medium Shading 1 Accent 6" w:semiHidden="0" w:uiPriority="63" w:unhideWhenUsed="0"/>
+    <w:lsdException w:name="Medium Shading 2 Accent 6" w:semiHidden="0" w:uiPriority="64" w:unhideWhenUsed="0"/>
+    <w:lsdException w:name="Medium List 1 Accent 6" w:semiHidden="0" w:uiPriority="65" w:unhideWhenUsed="0"/>
+    <w:lsdException w:name="Medium List 2 Accent 6" w:semiHidden="0" w:uiPriority="66" w:unhideWhenUsed="0"/>
+    <w:lsdException w:name="Medium Grid 1 Accent 6" w:semiHidden="0" w:uiPriority="67" w:unhideWhenUsed="0"/>
+    <w:lsdException w:name="Medium Grid 2 Accent 6" w:semiHidden="0" w:uiPriority="68" w:unhideWhenUsed="0"/>
+    <w:lsdException w:name="Medium Grid 3 Accent 6" w:semiHidden="0" w:uiPriority="69" w:unhideWhenUsed="0"/>
+    <w:lsdException w:name="Dark List Accent 6" w:semiHidden="0" w:uiPriority="70" w:unhideWhenUsed="0"/>
+    <w:lsdException w:name="Colorful Shading Accent 6" w:semiHidden="0" w:uiPriority="71" w:unhideWhenUsed="0"/>
+    <w:lsdException w:name="Colorful List Accent 6" w:semiHidden="0" w:uiPriority="72" w:unhideWhenUsed="0"/>
+    <w:lsdException w:name="Colorful Grid Accent 6" w:semiHidden="0" w:uiPriority="73" w:unhideWhenUsed="0"/>
+    <w:lsdException w:name="Subtle Emphasis" w:semiHidden="0" w:uiPriority="19" w:unhideWhenUsed="0" w:qFormat="1"/>
+    <w:lsdException w:name="Intense Emphasis" w:semiHidden="0" w:uiPriority="21" w:unhideWhenUsed="0" w:qFormat="1"/>
+    <w:lsdException w:name="Subtle Reference" w:semiHidden="0" w:uiPriority="31" w:unhideWhenUsed="0" w:qFormat="1"/>
+    <w:lsdException w:name="Intense Reference" w:semiHidden="0" w:uiPriority="32" w:unhideWhenUsed="0" w:qFormat="1"/>
+    <w:lsdException w:name="Book Title" w:semiHidden="0" w:uiPriority="33" w:unhideWhenUsed="0" w:qFormat="1"/>
+    <w:lsdException w:name="Bibliography" w:uiPriority="37"/>
+    <w:lsdException w:name="TOC Heading" w:uiPriority="39" w:qFormat="1"/>
   </w:latentStyles>
   <w:style w:type="paragraph" w:default="1" w:styleId="Normal">
     <w:name w:val="Normal"/>
@@ -8031,6 +7871,7 @@
       <w:keepLines/>
     </w:pPr>
     <w:tblPr>
+      <w:tblInd w:w="0" w:type="dxa"/>
       <w:tblBorders>
         <w:top w:val="single" w:sz="4" w:space="0" w:color="auto"/>
         <w:left w:val="single" w:sz="4" w:space="0" w:color="auto"/>
@@ -8039,6 +7880,12 @@
         <w:insideH w:val="single" w:sz="4" w:space="0" w:color="auto"/>
         <w:insideV w:val="single" w:sz="4" w:space="0" w:color="auto"/>
       </w:tblBorders>
+      <w:tblCellMar>
+        <w:top w:w="0" w:type="dxa"/>
+        <w:left w:w="108" w:type="dxa"/>
+        <w:bottom w:w="0" w:type="dxa"/>
+        <w:right w:w="108" w:type="dxa"/>
+      </w:tblCellMar>
     </w:tblPr>
   </w:style>
   <w:style w:type="table" w:customStyle="1" w:styleId="StandardDataTable">
@@ -8064,7 +7911,9 @@
         <w:insideV w:val="single" w:sz="2" w:space="0" w:color="000000"/>
       </w:tblBorders>
       <w:tblCellMar>
+        <w:top w:w="0" w:type="dxa"/>
         <w:left w:w="0" w:type="dxa"/>
+        <w:bottom w:w="0" w:type="dxa"/>
         <w:right w:w="0" w:type="dxa"/>
       </w:tblCellMar>
     </w:tblPr>
@@ -8109,6 +7958,7 @@
       <w:keepLines/>
     </w:pPr>
     <w:tblPr>
+      <w:tblInd w:w="0" w:type="dxa"/>
       <w:tblBorders>
         <w:top w:val="single" w:sz="6" w:space="0" w:color="000000"/>
         <w:left w:val="single" w:sz="6" w:space="0" w:color="000000"/>
@@ -8117,6 +7967,12 @@
         <w:insideH w:val="single" w:sz="6" w:space="0" w:color="000000"/>
         <w:insideV w:val="single" w:sz="6" w:space="0" w:color="000000"/>
       </w:tblBorders>
+      <w:tblCellMar>
+        <w:top w:w="0" w:type="dxa"/>
+        <w:left w:w="108" w:type="dxa"/>
+        <w:bottom w:w="0" w:type="dxa"/>
+        <w:right w:w="108" w:type="dxa"/>
+      </w:tblCellMar>
     </w:tblPr>
     <w:tblStylePr w:type="firstRow">
       <w:rPr>
@@ -8288,8 +8144,1614 @@
       <w:sz w:val="22"/>
     </w:rPr>
     <w:tblPr>
+      <w:tblStyleRowBandSize w:val="1"/>
       <w:tblInd w:w="0" w:type="dxa"/>
+      <w:tblBorders>
+        <w:top w:val="single" w:sz="8" w:space="0" w:color="000000"/>
+        <w:left w:val="single" w:sz="8" w:space="0" w:color="000000"/>
+        <w:bottom w:val="single" w:sz="8" w:space="0" w:color="000000"/>
+        <w:right w:val="single" w:sz="8" w:space="0" w:color="000000"/>
+        <w:insideH w:val="single" w:sz="2" w:space="0" w:color="000000"/>
+        <w:insideV w:val="single" w:sz="2" w:space="0" w:color="000000"/>
+      </w:tblBorders>
+      <w:tblCellMar>
+        <w:top w:w="0" w:type="dxa"/>
+        <w:left w:w="0" w:type="dxa"/>
+        <w:bottom w:w="0" w:type="dxa"/>
+        <w:right w:w="0" w:type="dxa"/>
+      </w:tblCellMar>
     </w:tblPr>
+    <w:trPr>
+      <w:cantSplit/>
+    </w:trPr>
+    <w:tblStylePr w:type="firstRow">
+      <w:pPr>
+        <w:jc w:val="center"/>
+      </w:pPr>
+      <w:rPr>
+        <w:rFonts w:cs="Times New Roman"/>
+        <w:b/>
+        <w:bCs/>
+        <w:color w:val="auto"/>
+      </w:rPr>
+      <w:tblPr/>
+      <w:trPr>
+        <w:cantSplit/>
+        <w:tblHeader/>
+      </w:trPr>
+      <w:tcPr>
+        <w:tcBorders>
+          <w:top w:val="single" w:sz="8" w:space="0" w:color="auto"/>
+          <w:left w:val="single" w:sz="8" w:space="0" w:color="auto"/>
+          <w:bottom w:val="single" w:sz="4" w:space="0" w:color="auto"/>
+          <w:right w:val="single" w:sz="8" w:space="0" w:color="auto"/>
+          <w:insideH w:val="nil"/>
+          <w:insideV w:val="single" w:sz="2" w:space="0" w:color="auto"/>
+          <w:tl2br w:val="nil"/>
+          <w:tr2bl w:val="nil"/>
+        </w:tcBorders>
+        <w:shd w:val="clear" w:color="auto" w:fill="CCCCCC"/>
+      </w:tcPr>
+    </w:tblStylePr>
+  </w:style>
+  <w:style w:type="paragraph" w:customStyle="1" w:styleId="PrePostHeading">
+    <w:name w:val="PrePost Heading"/>
+    <w:basedOn w:val="PrelimTitle"/>
+    <w:next w:val="PrePostbody1"/>
+    <w:rsid w:val="00A17A4E"/>
+    <w:pPr>
+      <w:pageBreakBefore w:val="0"/>
+      <w:spacing w:before="280" w:after="0"/>
+      <w:jc w:val="left"/>
+    </w:pPr>
+    <w:rPr>
+      <w:sz w:val="28"/>
+    </w:rPr>
+  </w:style>
+  <w:style w:type="paragraph" w:customStyle="1" w:styleId="DocumentTitleBlock">
+    <w:name w:val="Document Title Block"/>
+    <w:basedOn w:val="Body1"/>
+    <w:rsid w:val="00A17A4E"/>
+    <w:pPr>
+      <w:spacing w:before="0"/>
+      <w:ind w:left="0"/>
+      <w:jc w:val="right"/>
+    </w:pPr>
+    <w:rPr>
+      <w:b/>
+      <w:sz w:val="56"/>
+      <w:szCs w:val="56"/>
+    </w:rPr>
+  </w:style>
+  <w:style w:type="paragraph" w:customStyle="1" w:styleId="DocumentAdminBlock">
+    <w:name w:val="Document Admin Block"/>
+    <w:basedOn w:val="Body1"/>
+    <w:rsid w:val="00A17A4E"/>
+    <w:pPr>
+      <w:spacing w:before="80"/>
+      <w:ind w:left="0"/>
+      <w:jc w:val="right"/>
+    </w:pPr>
+  </w:style>
+  <w:style w:type="paragraph" w:styleId="BalloonText">
+    <w:name w:val="Balloon Text"/>
+    <w:basedOn w:val="Normal"/>
+    <w:rsid w:val="00A17A4E"/>
+    <w:rPr>
+      <w:rFonts w:ascii="Tahoma" w:hAnsi="Tahoma" w:cs="Tahoma"/>
+      <w:sz w:val="16"/>
+      <w:szCs w:val="16"/>
+    </w:rPr>
+  </w:style>
+  <w:style w:type="paragraph" w:styleId="Caption">
+    <w:name w:val="caption"/>
+    <w:basedOn w:val="Normal"/>
+    <w:next w:val="Body1"/>
+    <w:qFormat/>
+    <w:rsid w:val="00A17A4E"/>
+    <w:pPr>
+      <w:keepLines w:val="0"/>
+    </w:pPr>
+    <w:rPr>
+      <w:b/>
+      <w:bCs/>
+      <w:szCs w:val="20"/>
+    </w:rPr>
+  </w:style>
+  <w:style w:type="character" w:styleId="CommentReference">
+    <w:name w:val="annotation reference"/>
+    <w:basedOn w:val="DefaultParagraphFont"/>
+    <w:rsid w:val="00A17A4E"/>
+    <w:rPr>
+      <w:rFonts w:cs="Times New Roman"/>
+      <w:sz w:val="16"/>
+      <w:szCs w:val="16"/>
+    </w:rPr>
+  </w:style>
+  <w:style w:type="paragraph" w:styleId="CommentText">
+    <w:name w:val="annotation text"/>
+    <w:basedOn w:val="Normal"/>
+    <w:rsid w:val="00A17A4E"/>
+    <w:rPr>
+      <w:szCs w:val="20"/>
+    </w:rPr>
+  </w:style>
+  <w:style w:type="paragraph" w:styleId="CommentSubject">
+    <w:name w:val="annotation subject"/>
+    <w:basedOn w:val="CommentText"/>
+    <w:next w:val="CommentText"/>
+    <w:rsid w:val="00A17A4E"/>
+    <w:rPr>
+      <w:b/>
+      <w:bCs/>
+    </w:rPr>
+  </w:style>
+  <w:style w:type="paragraph" w:styleId="DocumentMap">
+    <w:name w:val="Document Map"/>
+    <w:basedOn w:val="Normal"/>
+    <w:rsid w:val="00A17A4E"/>
+    <w:pPr>
+      <w:shd w:val="clear" w:color="auto" w:fill="000080"/>
+    </w:pPr>
+    <w:rPr>
+      <w:rFonts w:ascii="Tahoma" w:hAnsi="Tahoma" w:cs="Tahoma"/>
+      <w:szCs w:val="20"/>
+    </w:rPr>
+  </w:style>
+  <w:style w:type="character" w:styleId="EndnoteReference">
+    <w:name w:val="endnote reference"/>
+    <w:basedOn w:val="DefaultParagraphFont"/>
+    <w:rsid w:val="00A17A4E"/>
+    <w:rPr>
+      <w:rFonts w:cs="Times New Roman"/>
+      <w:vertAlign w:val="superscript"/>
+    </w:rPr>
+  </w:style>
+  <w:style w:type="paragraph" w:styleId="EndnoteText">
+    <w:name w:val="endnote text"/>
+    <w:basedOn w:val="Normal"/>
+    <w:rsid w:val="00A17A4E"/>
+    <w:rPr>
+      <w:szCs w:val="20"/>
+    </w:rPr>
+  </w:style>
+  <w:style w:type="character" w:styleId="FootnoteReference">
+    <w:name w:val="footnote reference"/>
+    <w:basedOn w:val="DefaultParagraphFont"/>
+    <w:rsid w:val="00A17A4E"/>
+    <w:rPr>
+      <w:rFonts w:cs="Times New Roman"/>
+      <w:vertAlign w:val="superscript"/>
+    </w:rPr>
+  </w:style>
+  <w:style w:type="paragraph" w:styleId="FootnoteText">
+    <w:name w:val="footnote text"/>
+    <w:basedOn w:val="Normal"/>
+    <w:rsid w:val="00A17A4E"/>
+    <w:rPr>
+      <w:szCs w:val="20"/>
+    </w:rPr>
+  </w:style>
+  <w:style w:type="paragraph" w:styleId="Index1">
+    <w:name w:val="index 1"/>
+    <w:basedOn w:val="Normal"/>
+    <w:next w:val="Normal"/>
+    <w:rsid w:val="00A17A4E"/>
+    <w:pPr>
+      <w:spacing w:before="20"/>
+      <w:ind w:left="227" w:hanging="227"/>
+    </w:pPr>
+  </w:style>
+  <w:style w:type="paragraph" w:styleId="Index2">
+    <w:name w:val="index 2"/>
+    <w:basedOn w:val="Index1"/>
+    <w:next w:val="Normal"/>
+    <w:rsid w:val="00A17A4E"/>
+    <w:pPr>
+      <w:ind w:left="440"/>
+    </w:pPr>
+  </w:style>
+  <w:style w:type="paragraph" w:styleId="Index3">
+    <w:name w:val="index 3"/>
+    <w:basedOn w:val="Index1"/>
+    <w:next w:val="Normal"/>
+    <w:rsid w:val="00A17A4E"/>
+    <w:pPr>
+      <w:ind w:left="660"/>
+    </w:pPr>
+  </w:style>
+  <w:style w:type="paragraph" w:styleId="Index4">
+    <w:name w:val="index 4"/>
+    <w:basedOn w:val="Index1"/>
+    <w:next w:val="Normal"/>
+    <w:rsid w:val="00A17A4E"/>
+    <w:pPr>
+      <w:ind w:left="880"/>
+    </w:pPr>
+  </w:style>
+  <w:style w:type="paragraph" w:styleId="Index5">
+    <w:name w:val="index 5"/>
+    <w:basedOn w:val="Index1"/>
+    <w:next w:val="Normal"/>
+    <w:rsid w:val="00A17A4E"/>
+    <w:pPr>
+      <w:ind w:left="1100"/>
+    </w:pPr>
+  </w:style>
+  <w:style w:type="paragraph" w:styleId="Index6">
+    <w:name w:val="index 6"/>
+    <w:basedOn w:val="Index1"/>
+    <w:next w:val="Normal"/>
+    <w:rsid w:val="00A17A4E"/>
+    <w:pPr>
+      <w:ind w:left="1320"/>
+    </w:pPr>
+  </w:style>
+  <w:style w:type="paragraph" w:styleId="Index7">
+    <w:name w:val="index 7"/>
+    <w:basedOn w:val="Index1"/>
+    <w:next w:val="Normal"/>
+    <w:rsid w:val="00A17A4E"/>
+    <w:pPr>
+      <w:ind w:left="1540"/>
+    </w:pPr>
+  </w:style>
+  <w:style w:type="paragraph" w:styleId="Index8">
+    <w:name w:val="index 8"/>
+    <w:basedOn w:val="Index1"/>
+    <w:next w:val="Normal"/>
+    <w:rsid w:val="00A17A4E"/>
+    <w:pPr>
+      <w:ind w:left="1760"/>
+    </w:pPr>
+  </w:style>
+  <w:style w:type="paragraph" w:styleId="Index9">
+    <w:name w:val="index 9"/>
+    <w:basedOn w:val="Index1"/>
+    <w:next w:val="Normal"/>
+    <w:rsid w:val="00A17A4E"/>
+    <w:pPr>
+      <w:ind w:left="1980"/>
+    </w:pPr>
+  </w:style>
+  <w:style w:type="paragraph" w:styleId="IndexHeading">
+    <w:name w:val="index heading"/>
+    <w:basedOn w:val="Normal"/>
+    <w:next w:val="Index1"/>
+    <w:rsid w:val="00A17A4E"/>
+    <w:pPr>
+      <w:keepLines w:val="0"/>
+    </w:pPr>
+    <w:rPr>
+      <w:rFonts w:ascii="Arial" w:hAnsi="Arial" w:cs="Arial"/>
+      <w:b/>
+      <w:bCs/>
+    </w:rPr>
+  </w:style>
+  <w:style w:type="paragraph" w:styleId="MacroText">
+    <w:name w:val="macro"/>
+    <w:rsid w:val="00A17A4E"/>
+    <w:pPr>
+      <w:keepLines/>
+      <w:tabs>
+        <w:tab w:val="left" w:pos="480"/>
+        <w:tab w:val="left" w:pos="960"/>
+        <w:tab w:val="left" w:pos="1440"/>
+        <w:tab w:val="left" w:pos="1920"/>
+        <w:tab w:val="left" w:pos="2400"/>
+        <w:tab w:val="left" w:pos="2880"/>
+        <w:tab w:val="left" w:pos="3360"/>
+        <w:tab w:val="left" w:pos="3840"/>
+        <w:tab w:val="left" w:pos="4320"/>
+      </w:tabs>
+    </w:pPr>
+    <w:rPr>
+      <w:rFonts w:ascii="Courier New" w:hAnsi="Courier New" w:cs="Courier New"/>
+    </w:rPr>
+  </w:style>
+  <w:style w:type="paragraph" w:styleId="TableofAuthorities">
+    <w:name w:val="table of authorities"/>
+    <w:basedOn w:val="Normal"/>
+    <w:next w:val="Normal"/>
+    <w:rsid w:val="00A17A4E"/>
+    <w:pPr>
+      <w:ind w:left="220" w:hanging="220"/>
+    </w:pPr>
+  </w:style>
+  <w:style w:type="paragraph" w:styleId="TableofFigures">
+    <w:name w:val="table of figures"/>
+    <w:basedOn w:val="Normal"/>
+    <w:next w:val="Normal"/>
+    <w:rsid w:val="00A17A4E"/>
+  </w:style>
+  <w:style w:type="paragraph" w:styleId="TOAHeading">
+    <w:name w:val="toa heading"/>
+    <w:basedOn w:val="Normal"/>
+    <w:next w:val="Normal"/>
+    <w:rsid w:val="00A17A4E"/>
+    <w:pPr>
+      <w:keepLines w:val="0"/>
+      <w:spacing w:before="120"/>
+    </w:pPr>
+    <w:rPr>
+      <w:rFonts w:ascii="Arial" w:hAnsi="Arial" w:cs="Arial"/>
+      <w:b/>
+      <w:bCs/>
+      <w:sz w:val="24"/>
+    </w:rPr>
+  </w:style>
+  <w:style w:type="paragraph" w:customStyle="1" w:styleId="Codeblock5">
+    <w:name w:val="Code block 5"/>
+    <w:basedOn w:val="Codeblock1"/>
+    <w:rsid w:val="00A17A4E"/>
+    <w:pPr>
+      <w:tabs>
+        <w:tab w:val="clear" w:pos="1361"/>
+        <w:tab w:val="clear" w:pos="1588"/>
+        <w:tab w:val="clear" w:pos="1814"/>
+        <w:tab w:val="clear" w:pos="2041"/>
+        <w:tab w:val="left" w:pos="3402"/>
+        <w:tab w:val="left" w:pos="3629"/>
+      </w:tabs>
+      <w:ind w:left="2041"/>
+    </w:pPr>
+  </w:style>
+  <w:style w:type="paragraph" w:customStyle="1" w:styleId="BlankEndPage">
+    <w:name w:val="BlankEndPage"/>
+    <w:basedOn w:val="Body1"/>
+    <w:next w:val="Body1"/>
+    <w:rsid w:val="00A17A4E"/>
+    <w:pPr>
+      <w:keepLines w:val="0"/>
+      <w:pageBreakBefore/>
+      <w:spacing w:before="5760"/>
+      <w:jc w:val="center"/>
+    </w:pPr>
+    <w:rPr>
+      <w:sz w:val="28"/>
+    </w:rPr>
+  </w:style>
+  <w:style w:type="paragraph" w:customStyle="1" w:styleId="Callout">
+    <w:name w:val="Callout"/>
+    <w:basedOn w:val="Body1"/>
+    <w:rsid w:val="00A17A4E"/>
+    <w:pPr>
+      <w:spacing w:before="0"/>
+      <w:ind w:left="0"/>
+    </w:pPr>
+    <w:rPr>
+      <w:sz w:val="18"/>
+    </w:rPr>
+  </w:style>
+  <w:style w:type="paragraph" w:customStyle="1" w:styleId="Caution1">
+    <w:name w:val="Caution 1"/>
+    <w:basedOn w:val="Body1"/>
+    <w:next w:val="Body1"/>
+    <w:rsid w:val="00A17A4E"/>
+    <w:pPr>
+      <w:numPr>
+        <w:ilvl w:val="6"/>
+        <w:numId w:val="6"/>
+      </w:numPr>
+    </w:pPr>
+  </w:style>
+  <w:style w:type="paragraph" w:customStyle="1" w:styleId="Caution2">
+    <w:name w:val="Caution 2"/>
+    <w:basedOn w:val="Body1"/>
+    <w:rsid w:val="00A17A4E"/>
+    <w:pPr>
+      <w:numPr>
+        <w:ilvl w:val="7"/>
+        <w:numId w:val="6"/>
+      </w:numPr>
+    </w:pPr>
+  </w:style>
+  <w:style w:type="paragraph" w:customStyle="1" w:styleId="Caution3">
+    <w:name w:val="Caution 3"/>
+    <w:basedOn w:val="Body1"/>
+    <w:rsid w:val="00A17A4E"/>
+    <w:pPr>
+      <w:numPr>
+        <w:ilvl w:val="8"/>
+        <w:numId w:val="6"/>
+      </w:numPr>
+    </w:pPr>
+  </w:style>
+  <w:style w:type="paragraph" w:customStyle="1" w:styleId="ProcedureTitle">
+    <w:name w:val="Procedure Title"/>
+    <w:next w:val="Numbered1"/>
+    <w:rsid w:val="00A17A4E"/>
+    <w:pPr>
+      <w:keepNext/>
+      <w:numPr>
+        <w:numId w:val="5"/>
+      </w:numPr>
+      <w:spacing w:before="220"/>
+      <w:outlineLvl w:val="0"/>
+    </w:pPr>
+    <w:rPr>
+      <w:rFonts w:ascii="Calibri" w:hAnsi="Calibri"/>
+      <w:b/>
+      <w:sz w:val="22"/>
+      <w:szCs w:val="24"/>
+    </w:rPr>
+  </w:style>
+  <w:style w:type="character" w:customStyle="1" w:styleId="StrongInlineCode">
+    <w:name w:val="Strong Inline Code"/>
+    <w:basedOn w:val="Inlinecode"/>
+    <w:rsid w:val="00A17A4E"/>
+    <w:rPr>
+      <w:rFonts w:ascii="Courier New" w:hAnsi="Courier New" w:cs="Times New Roman"/>
+      <w:b/>
+    </w:rPr>
+  </w:style>
+  <w:style w:type="paragraph" w:customStyle="1" w:styleId="Tip1">
+    <w:name w:val="Tip 1"/>
+    <w:basedOn w:val="Body1"/>
+    <w:next w:val="Body1"/>
+    <w:rsid w:val="00A17A4E"/>
+    <w:pPr>
+      <w:numPr>
+        <w:ilvl w:val="3"/>
+        <w:numId w:val="6"/>
+      </w:numPr>
+    </w:pPr>
+  </w:style>
+  <w:style w:type="paragraph" w:customStyle="1" w:styleId="Tip2">
+    <w:name w:val="Tip 2"/>
+    <w:basedOn w:val="Body1"/>
+    <w:next w:val="Body2"/>
+    <w:rsid w:val="00A17A4E"/>
+    <w:pPr>
+      <w:numPr>
+        <w:ilvl w:val="4"/>
+        <w:numId w:val="6"/>
+      </w:numPr>
+    </w:pPr>
+  </w:style>
+  <w:style w:type="paragraph" w:customStyle="1" w:styleId="Tip3">
+    <w:name w:val="Tip 3"/>
+    <w:basedOn w:val="Body1"/>
+    <w:next w:val="Body3"/>
+    <w:rsid w:val="00A17A4E"/>
+    <w:pPr>
+      <w:numPr>
+        <w:ilvl w:val="5"/>
+        <w:numId w:val="6"/>
+      </w:numPr>
+    </w:pPr>
+  </w:style>
+  <w:style w:type="paragraph" w:styleId="Title">
+    <w:name w:val="Title"/>
+    <w:basedOn w:val="Normal"/>
+    <w:qFormat/>
+    <w:rsid w:val="00A17A4E"/>
+    <w:pPr>
+      <w:keepLines w:val="0"/>
+      <w:spacing w:before="240" w:after="60"/>
+      <w:jc w:val="center"/>
+      <w:outlineLvl w:val="0"/>
+    </w:pPr>
+    <w:rPr>
+      <w:rFonts w:ascii="Arial" w:hAnsi="Arial" w:cs="Arial"/>
+      <w:b/>
+      <w:bCs/>
+      <w:kern w:val="28"/>
+      <w:sz w:val="32"/>
+      <w:szCs w:val="32"/>
+    </w:rPr>
+  </w:style>
+  <w:style w:type="paragraph" w:customStyle="1" w:styleId="FigureAnchor">
+    <w:name w:val="FigureAnchor"/>
+    <w:basedOn w:val="Body1"/>
+    <w:next w:val="Heading7"/>
+    <w:rsid w:val="00A17A4E"/>
+    <w:pPr>
+      <w:keepNext/>
+      <w:jc w:val="center"/>
+    </w:pPr>
+  </w:style>
+  <w:style w:type="paragraph" w:customStyle="1" w:styleId="TableAnchor">
+    <w:name w:val="TableAnchor"/>
+    <w:basedOn w:val="FigureAnchor"/>
+    <w:next w:val="Body1"/>
+    <w:rsid w:val="00A17A4E"/>
+    <w:pPr>
+      <w:spacing w:before="0"/>
+    </w:pPr>
+  </w:style>
+  <w:style w:type="character" w:styleId="Hyperlink">
+    <w:name w:val="Hyperlink"/>
+    <w:basedOn w:val="DefaultParagraphFont"/>
+    <w:rsid w:val="00A17A4E"/>
+    <w:rPr>
+      <w:color w:val="0000FF"/>
+      <w:u w:val="single"/>
+    </w:rPr>
+  </w:style>
+  <w:style w:type="paragraph" w:customStyle="1" w:styleId="Codeblock6">
+    <w:name w:val="Code block 6"/>
+    <w:basedOn w:val="Codeblock1"/>
+    <w:rsid w:val="00A17A4E"/>
+    <w:pPr>
+      <w:tabs>
+        <w:tab w:val="clear" w:pos="1361"/>
+        <w:tab w:val="clear" w:pos="1588"/>
+        <w:tab w:val="clear" w:pos="1814"/>
+        <w:tab w:val="clear" w:pos="2041"/>
+        <w:tab w:val="clear" w:pos="2268"/>
+        <w:tab w:val="left" w:pos="3402"/>
+        <w:tab w:val="left" w:pos="3629"/>
+        <w:tab w:val="left" w:pos="3856"/>
+        <w:tab w:val="left" w:pos="4082"/>
+      </w:tabs>
+      <w:ind w:left="2268"/>
+    </w:pPr>
+  </w:style>
+  <w:style w:type="paragraph" w:customStyle="1" w:styleId="RequirementsStatement">
+    <w:name w:val="Requirements Statement"/>
+    <w:basedOn w:val="Body1"/>
+    <w:next w:val="Body4"/>
+    <w:rsid w:val="00A17A4E"/>
+    <w:pPr>
+      <w:tabs>
+        <w:tab w:val="left" w:pos="2155"/>
+      </w:tabs>
+      <w:ind w:left="2155" w:hanging="1021"/>
+    </w:pPr>
+    <w:rPr>
+      <w:rFonts w:ascii="Cambria" w:hAnsi="Cambria"/>
+    </w:rPr>
+  </w:style>
+  <w:style w:type="numbering" w:customStyle="1" w:styleId="OutlineHeadings">
+    <w:name w:val="OutlineHeadings"/>
+    <w:rsid w:val="00610E28"/>
+    <w:pPr>
+      <w:numPr>
+        <w:numId w:val="4"/>
+      </w:numPr>
+    </w:pPr>
+  </w:style>
+  <w:style w:type="numbering" w:customStyle="1" w:styleId="Admonishment">
+    <w:name w:val="Admonishment"/>
+    <w:rsid w:val="00A17A4E"/>
+    <w:pPr>
+      <w:numPr>
+        <w:numId w:val="1"/>
+      </w:numPr>
+    </w:pPr>
+  </w:style>
+  <w:style w:type="numbering" w:customStyle="1" w:styleId="NumberedLists">
+    <w:name w:val="NumberedLists"/>
+    <w:rsid w:val="00A17A4E"/>
+    <w:pPr>
+      <w:numPr>
+        <w:numId w:val="3"/>
+      </w:numPr>
+    </w:pPr>
+  </w:style>
+  <w:style w:type="numbering" w:customStyle="1" w:styleId="BulletLists">
+    <w:name w:val="BulletLists"/>
+    <w:rsid w:val="00A17A4E"/>
+    <w:pPr>
+      <w:numPr>
+        <w:numId w:val="2"/>
+      </w:numPr>
+    </w:pPr>
+  </w:style>
+  <w:style w:type="paragraph" w:customStyle="1" w:styleId="ObjectAnchor">
+    <w:name w:val="ObjectAnchor"/>
+    <w:basedOn w:val="Normal"/>
+    <w:next w:val="Heading7"/>
+    <w:rsid w:val="00A17A4E"/>
+    <w:pPr>
+      <w:keepNext/>
+      <w:ind w:left="1134"/>
+      <w:jc w:val="center"/>
+    </w:pPr>
+  </w:style>
+  <w:style w:type="paragraph" w:customStyle="1" w:styleId="ToDoItem">
+    <w:name w:val="ToDoItem"/>
+    <w:basedOn w:val="Body1"/>
+    <w:next w:val="Body1"/>
+    <w:rsid w:val="00401A31"/>
+    <w:pPr>
+      <w:numPr>
+        <w:numId w:val="7"/>
+      </w:numPr>
+      <w:shd w:val="clear" w:color="auto" w:fill="FFFF00"/>
+    </w:pPr>
+    <w:rPr>
+      <w:i/>
+    </w:rPr>
+  </w:style>
+  <w:style w:type="paragraph" w:styleId="ListParagraph">
+    <w:name w:val="List Paragraph"/>
+    <w:basedOn w:val="Normal"/>
+    <w:uiPriority w:val="34"/>
+    <w:qFormat/>
+    <w:rsid w:val="00791636"/>
+    <w:pPr>
+      <w:ind w:left="720"/>
+      <w:contextualSpacing/>
+    </w:pPr>
+  </w:style>
+  <w:style w:type="paragraph" w:styleId="Subtitle">
+    <w:name w:val="Subtitle"/>
+    <w:basedOn w:val="Normal"/>
+    <w:next w:val="Normal"/>
+    <w:link w:val="SubtitleChar"/>
+    <w:qFormat/>
+    <w:rsid w:val="0094643D"/>
+    <w:pPr>
+      <w:numPr>
+        <w:ilvl w:val="1"/>
+      </w:numPr>
+    </w:pPr>
+    <w:rPr>
+      <w:rFonts w:asciiTheme="majorHAnsi" w:eastAsiaTheme="majorEastAsia" w:hAnsiTheme="majorHAnsi" w:cstheme="majorBidi"/>
+      <w:i/>
+      <w:iCs/>
+      <w:color w:val="4F81BD" w:themeColor="accent1"/>
+      <w:spacing w:val="15"/>
+      <w:sz w:val="24"/>
+    </w:rPr>
+  </w:style>
+  <w:style w:type="character" w:customStyle="1" w:styleId="SubtitleChar">
+    <w:name w:val="Subtitle Char"/>
+    <w:basedOn w:val="DefaultParagraphFont"/>
+    <w:link w:val="Subtitle"/>
+    <w:rsid w:val="0094643D"/>
+    <w:rPr>
+      <w:rFonts w:asciiTheme="majorHAnsi" w:eastAsiaTheme="majorEastAsia" w:hAnsiTheme="majorHAnsi" w:cstheme="majorBidi"/>
+      <w:i/>
+      <w:iCs/>
+      <w:color w:val="4F81BD" w:themeColor="accent1"/>
+      <w:spacing w:val="15"/>
+      <w:sz w:val="24"/>
+      <w:szCs w:val="24"/>
+    </w:rPr>
+  </w:style>
+</w:styles>
+</file>
+
+<file path=word/stylesWithEffects.xml><?xml version="1.0" encoding="utf-8"?>
+<w:styles xmlns:wpc="http://schemas.microsoft.com/office/word/2010/wordprocessingCanvas" xmlns:mc="http://schemas.openxmlformats.org/markup-compatibility/2006" xmlns:o="urn:schemas-microsoft-com:office:office" xmlns:r="http://schemas.openxmlformats.org/officeDocument/2006/relationships" xmlns:m="http://schemas.openxmlformats.org/officeDocument/2006/math" xmlns:v="urn:schemas-microsoft-com:vml" xmlns:wp14="http://schemas.microsoft.com/office/word/2010/wordprocessingDrawing" xmlns:wp="http://schemas.openxmlformats.org/drawingml/2006/wordprocessingDrawing" xmlns:w10="urn:schemas-microsoft-com:office:word" xmlns:w="http://schemas.openxmlformats.org/wordprocessingml/2006/main" xmlns:w14="http://schemas.microsoft.com/office/word/2010/wordml" xmlns:wpg="http://schemas.microsoft.com/office/word/2010/wordprocessingGroup" xmlns:wpi="http://schemas.microsoft.com/office/word/2010/wordprocessingInk" xmlns:wne="http://schemas.microsoft.com/office/word/2006/wordml" xmlns:wps="http://schemas.microsoft.com/office/word/2010/wordprocessingShape" mc:Ignorable="w14 wp14">
+  <w:docDefaults>
+    <w:rPrDefault>
+      <w:rPr>
+        <w:rFonts w:ascii="Times New Roman" w:eastAsia="Times New Roman" w:hAnsi="Times New Roman" w:cs="Times New Roman"/>
+        <w:lang w:val="en-AU" w:eastAsia="en-AU" w:bidi="ar-SA"/>
+      </w:rPr>
+    </w:rPrDefault>
+    <w:pPrDefault/>
+  </w:docDefaults>
+  <w:latentStyles w:defLockedState="0" w:defUIPriority="0" w:defSemiHidden="1" w:defUnhideWhenUsed="1" w:defQFormat="0" w:count="267">
+    <w:lsdException w:name="Normal" w:semiHidden="0" w:unhideWhenUsed="0" w:qFormat="1"/>
+    <w:lsdException w:name="heading 1" w:semiHidden="0" w:unhideWhenUsed="0" w:qFormat="1"/>
+    <w:lsdException w:name="heading 2" w:semiHidden="0" w:unhideWhenUsed="0" w:qFormat="1"/>
+    <w:lsdException w:name="heading 3" w:semiHidden="0" w:unhideWhenUsed="0" w:qFormat="1"/>
+    <w:lsdException w:name="heading 4" w:semiHidden="0" w:unhideWhenUsed="0" w:qFormat="1"/>
+    <w:lsdException w:name="heading 5" w:semiHidden="0" w:unhideWhenUsed="0" w:qFormat="1"/>
+    <w:lsdException w:name="heading 6" w:semiHidden="0" w:unhideWhenUsed="0" w:qFormat="1"/>
+    <w:lsdException w:name="heading 7" w:qFormat="1"/>
+    <w:lsdException w:name="heading 8" w:qFormat="1"/>
+    <w:lsdException w:name="heading 9" w:qFormat="1"/>
+    <w:lsdException w:name="toc 1" w:uiPriority="39"/>
+    <w:lsdException w:name="toc 2" w:uiPriority="39"/>
+    <w:lsdException w:name="toc 3" w:uiPriority="39"/>
+    <w:lsdException w:name="caption" w:qFormat="1"/>
+    <w:lsdException w:name="List Number" w:semiHidden="0" w:unhideWhenUsed="0"/>
+    <w:lsdException w:name="List 4" w:semiHidden="0" w:unhideWhenUsed="0"/>
+    <w:lsdException w:name="List 5" w:semiHidden="0" w:unhideWhenUsed="0"/>
+    <w:lsdException w:name="Title" w:semiHidden="0" w:unhideWhenUsed="0" w:qFormat="1"/>
+    <w:lsdException w:name="Subtitle" w:semiHidden="0" w:unhideWhenUsed="0" w:qFormat="1"/>
+    <w:lsdException w:name="Salutation" w:semiHidden="0" w:unhideWhenUsed="0"/>
+    <w:lsdException w:name="Date" w:semiHidden="0" w:unhideWhenUsed="0"/>
+    <w:lsdException w:name="Body Text First Indent" w:semiHidden="0" w:unhideWhenUsed="0"/>
+    <w:lsdException w:name="Strong" w:semiHidden="0" w:unhideWhenUsed="0" w:qFormat="1"/>
+    <w:lsdException w:name="Emphasis" w:semiHidden="0" w:unhideWhenUsed="0" w:qFormat="1"/>
+    <w:lsdException w:name="Table Grid" w:semiHidden="0" w:unhideWhenUsed="0"/>
+    <w:lsdException w:name="Placeholder Text" w:uiPriority="99" w:unhideWhenUsed="0"/>
+    <w:lsdException w:name="No Spacing" w:semiHidden="0" w:uiPriority="1" w:unhideWhenUsed="0" w:qFormat="1"/>
+    <w:lsdException w:name="Light Shading" w:semiHidden="0" w:uiPriority="60" w:unhideWhenUsed="0"/>
+    <w:lsdException w:name="Light List" w:semiHidden="0" w:uiPriority="61" w:unhideWhenUsed="0"/>
+    <w:lsdException w:name="Light Grid" w:semiHidden="0" w:uiPriority="62" w:unhideWhenUsed="0"/>
+    <w:lsdException w:name="Medium Shading 1" w:semiHidden="0" w:uiPriority="63" w:unhideWhenUsed="0"/>
+    <w:lsdException w:name="Medium Shading 2" w:semiHidden="0" w:uiPriority="64" w:unhideWhenUsed="0"/>
+    <w:lsdException w:name="Medium List 1" w:semiHidden="0" w:uiPriority="65" w:unhideWhenUsed="0"/>
+    <w:lsdException w:name="Medium List 2" w:semiHidden="0" w:uiPriority="66" w:unhideWhenUsed="0"/>
+    <w:lsdException w:name="Medium Grid 1" w:semiHidden="0" w:uiPriority="67" w:unhideWhenUsed="0"/>
+    <w:lsdException w:name="Medium Grid 2" w:semiHidden="0" w:uiPriority="68" w:unhideWhenUsed="0"/>
+    <w:lsdException w:name="Medium Grid 3" w:semiHidden="0" w:uiPriority="69" w:unhideWhenUsed="0"/>
+    <w:lsdException w:name="Dark List" w:semiHidden="0" w:uiPriority="70" w:unhideWhenUsed="0"/>
+    <w:lsdException w:name="Colorful Shading" w:semiHidden="0" w:uiPriority="71" w:unhideWhenUsed="0"/>
+    <w:lsdException w:name="Colorful List" w:semiHidden="0" w:uiPriority="72" w:unhideWhenUsed="0"/>
+    <w:lsdException w:name="Colorful Grid" w:semiHidden="0" w:uiPriority="73" w:unhideWhenUsed="0"/>
+    <w:lsdException w:name="Light Shading Accent 1" w:semiHidden="0" w:uiPriority="60" w:unhideWhenUsed="0"/>
+    <w:lsdException w:name="Light List Accent 1" w:semiHidden="0" w:uiPriority="61" w:unhideWhenUsed="0"/>
+    <w:lsdException w:name="Light Grid Accent 1" w:semiHidden="0" w:uiPriority="62" w:unhideWhenUsed="0"/>
+    <w:lsdException w:name="Medium Shading 1 Accent 1" w:semiHidden="0" w:uiPriority="63" w:unhideWhenUsed="0"/>
+    <w:lsdException w:name="Medium Shading 2 Accent 1" w:semiHidden="0" w:uiPriority="64" w:unhideWhenUsed="0"/>
+    <w:lsdException w:name="Medium List 1 Accent 1" w:semiHidden="0" w:uiPriority="65" w:unhideWhenUsed="0"/>
+    <w:lsdException w:name="Revision" w:uiPriority="99" w:unhideWhenUsed="0"/>
+    <w:lsdException w:name="List Paragraph" w:semiHidden="0" w:uiPriority="34" w:unhideWhenUsed="0" w:qFormat="1"/>
+    <w:lsdException w:name="Quote" w:semiHidden="0" w:uiPriority="29" w:unhideWhenUsed="0" w:qFormat="1"/>
+    <w:lsdException w:name="Intense Quote" w:semiHidden="0" w:uiPriority="30" w:unhideWhenUsed="0" w:qFormat="1"/>
+    <w:lsdException w:name="Medium List 2 Accent 1" w:semiHidden="0" w:uiPriority="66" w:unhideWhenUsed="0"/>
+    <w:lsdException w:name="Medium Grid 1 Accent 1" w:semiHidden="0" w:uiPriority="67" w:unhideWhenUsed="0"/>
+    <w:lsdException w:name="Medium Grid 2 Accent 1" w:semiHidden="0" w:uiPriority="68" w:unhideWhenUsed="0"/>
+    <w:lsdException w:name="Medium Grid 3 Accent 1" w:semiHidden="0" w:uiPriority="69" w:unhideWhenUsed="0"/>
+    <w:lsdException w:name="Dark List Accent 1" w:semiHidden="0" w:uiPriority="70" w:unhideWhenUsed="0"/>
+    <w:lsdException w:name="Colorful Shading Accent 1" w:semiHidden="0" w:uiPriority="71" w:unhideWhenUsed="0"/>
+    <w:lsdException w:name="Colorful List Accent 1" w:semiHidden="0" w:uiPriority="72" w:unhideWhenUsed="0"/>
+    <w:lsdException w:name="Colorful Grid Accent 1" w:semiHidden="0" w:uiPriority="73" w:unhideWhenUsed="0"/>
+    <w:lsdException w:name="Light Shading Accent 2" w:semiHidden="0" w:uiPriority="60" w:unhideWhenUsed="0"/>
+    <w:lsdException w:name="Light List Accent 2" w:semiHidden="0" w:uiPriority="61" w:unhideWhenUsed="0"/>
+    <w:lsdException w:name="Light Grid Accent 2" w:semiHidden="0" w:uiPriority="62" w:unhideWhenUsed="0"/>
+    <w:lsdException w:name="Medium Shading 1 Accent 2" w:semiHidden="0" w:uiPriority="63" w:unhideWhenUsed="0"/>
+    <w:lsdException w:name="Medium Shading 2 Accent 2" w:semiHidden="0" w:uiPriority="64" w:unhideWhenUsed="0"/>
+    <w:lsdException w:name="Medium List 1 Accent 2" w:semiHidden="0" w:uiPriority="65" w:unhideWhenUsed="0"/>
+    <w:lsdException w:name="Medium List 2 Accent 2" w:semiHidden="0" w:uiPriority="66" w:unhideWhenUsed="0"/>
+    <w:lsdException w:name="Medium Grid 1 Accent 2" w:semiHidden="0" w:uiPriority="67" w:unhideWhenUsed="0"/>
+    <w:lsdException w:name="Medium Grid 2 Accent 2" w:semiHidden="0" w:uiPriority="68" w:unhideWhenUsed="0"/>
+    <w:lsdException w:name="Medium Grid 3 Accent 2" w:semiHidden="0" w:uiPriority="69" w:unhideWhenUsed="0"/>
+    <w:lsdException w:name="Dark List Accent 2" w:semiHidden="0" w:uiPriority="70" w:unhideWhenUsed="0"/>
+    <w:lsdException w:name="Colorful Shading Accent 2" w:semiHidden="0" w:uiPriority="71" w:unhideWhenUsed="0"/>
+    <w:lsdException w:name="Colorful List Accent 2" w:semiHidden="0" w:uiPriority="72" w:unhideWhenUsed="0"/>
+    <w:lsdException w:name="Colorful Grid Accent 2" w:semiHidden="0" w:uiPriority="73" w:unhideWhenUsed="0"/>
+    <w:lsdException w:name="Light Shading Accent 3" w:semiHidden="0" w:uiPriority="60" w:unhideWhenUsed="0"/>
+    <w:lsdException w:name="Light List Accent 3" w:semiHidden="0" w:uiPriority="61" w:unhideWhenUsed="0"/>
+    <w:lsdException w:name="Light Grid Accent 3" w:semiHidden="0" w:uiPriority="62" w:unhideWhenUsed="0"/>
+    <w:lsdException w:name="Medium Shading 1 Accent 3" w:semiHidden="0" w:uiPriority="63" w:unhideWhenUsed="0"/>
+    <w:lsdException w:name="Medium Shading 2 Accent 3" w:semiHidden="0" w:uiPriority="64" w:unhideWhenUsed="0"/>
+    <w:lsdException w:name="Medium List 1 Accent 3" w:semiHidden="0" w:uiPriority="65" w:unhideWhenUsed="0"/>
+    <w:lsdException w:name="Medium List 2 Accent 3" w:semiHidden="0" w:uiPriority="66" w:unhideWhenUsed="0"/>
+    <w:lsdException w:name="Medium Grid 1 Accent 3" w:semiHidden="0" w:uiPriority="67" w:unhideWhenUsed="0"/>
+    <w:lsdException w:name="Medium Grid 2 Accent 3" w:semiHidden="0" w:uiPriority="68" w:unhideWhenUsed="0"/>
+    <w:lsdException w:name="Medium Grid 3 Accent 3" w:semiHidden="0" w:uiPriority="69" w:unhideWhenUsed="0"/>
+    <w:lsdException w:name="Dark List Accent 3" w:semiHidden="0" w:uiPriority="70" w:unhideWhenUsed="0"/>
+    <w:lsdException w:name="Colorful Shading Accent 3" w:semiHidden="0" w:uiPriority="71" w:unhideWhenUsed="0"/>
+    <w:lsdException w:name="Colorful List Accent 3" w:semiHidden="0" w:uiPriority="72" w:unhideWhenUsed="0"/>
+    <w:lsdException w:name="Colorful Grid Accent 3" w:semiHidden="0" w:uiPriority="73" w:unhideWhenUsed="0"/>
+    <w:lsdException w:name="Light Shading Accent 4" w:semiHidden="0" w:uiPriority="60" w:unhideWhenUsed="0"/>
+    <w:lsdException w:name="Light List Accent 4" w:semiHidden="0" w:uiPriority="61" w:unhideWhenUsed="0"/>
+    <w:lsdException w:name="Light Grid Accent 4" w:semiHidden="0" w:uiPriority="62" w:unhideWhenUsed="0"/>
+    <w:lsdException w:name="Medium Shading 1 Accent 4" w:semiHidden="0" w:uiPriority="63" w:unhideWhenUsed="0"/>
+    <w:lsdException w:name="Medium Shading 2 Accent 4" w:semiHidden="0" w:uiPriority="64" w:unhideWhenUsed="0"/>
+    <w:lsdException w:name="Medium List 1 Accent 4" w:semiHidden="0" w:uiPriority="65" w:unhideWhenUsed="0"/>
+    <w:lsdException w:name="Medium List 2 Accent 4" w:semiHidden="0" w:uiPriority="66" w:unhideWhenUsed="0"/>
+    <w:lsdException w:name="Medium Grid 1 Accent 4" w:semiHidden="0" w:uiPriority="67" w:unhideWhenUsed="0"/>
+    <w:lsdException w:name="Medium Grid 2 Accent 4" w:semiHidden="0" w:uiPriority="68" w:unhideWhenUsed="0"/>
+    <w:lsdException w:name="Medium Grid 3 Accent 4" w:semiHidden="0" w:uiPriority="69" w:unhideWhenUsed="0"/>
+    <w:lsdException w:name="Dark List Accent 4" w:semiHidden="0" w:uiPriority="70" w:unhideWhenUsed="0"/>
+    <w:lsdException w:name="Colorful Shading Accent 4" w:semiHidden="0" w:uiPriority="71" w:unhideWhenUsed="0"/>
+    <w:lsdException w:name="Colorful List Accent 4" w:semiHidden="0" w:uiPriority="72" w:unhideWhenUsed="0"/>
+    <w:lsdException w:name="Colorful Grid Accent 4" w:semiHidden="0" w:uiPriority="73" w:unhideWhenUsed="0"/>
+    <w:lsdException w:name="Light Shading Accent 5" w:semiHidden="0" w:uiPriority="60" w:unhideWhenUsed="0"/>
+    <w:lsdException w:name="Light List Accent 5" w:semiHidden="0" w:uiPriority="61" w:unhideWhenUsed="0"/>
+    <w:lsdException w:name="Light Grid Accent 5" w:semiHidden="0" w:uiPriority="62" w:unhideWhenUsed="0"/>
+    <w:lsdException w:name="Medium Shading 1 Accent 5" w:semiHidden="0" w:uiPriority="63" w:unhideWhenUsed="0"/>
+    <w:lsdException w:name="Medium Shading 2 Accent 5" w:semiHidden="0" w:uiPriority="64" w:unhideWhenUsed="0"/>
+    <w:lsdException w:name="Medium List 1 Accent 5" w:semiHidden="0" w:uiPriority="65" w:unhideWhenUsed="0"/>
+    <w:lsdException w:name="Medium List 2 Accent 5" w:semiHidden="0" w:uiPriority="66" w:unhideWhenUsed="0"/>
+    <w:lsdException w:name="Medium Grid 1 Accent 5" w:semiHidden="0" w:uiPriority="67" w:unhideWhenUsed="0"/>
+    <w:lsdException w:name="Medium Grid 2 Accent 5" w:semiHidden="0" w:uiPriority="68" w:unhideWhenUsed="0"/>
+    <w:lsdException w:name="Medium Grid 3 Accent 5" w:semiHidden="0" w:uiPriority="69" w:unhideWhenUsed="0"/>
+    <w:lsdException w:name="Dark List Accent 5" w:semiHidden="0" w:uiPriority="70" w:unhideWhenUsed="0"/>
+    <w:lsdException w:name="Colorful Shading Accent 5" w:semiHidden="0" w:uiPriority="71" w:unhideWhenUsed="0"/>
+    <w:lsdException w:name="Colorful List Accent 5" w:semiHidden="0" w:uiPriority="72" w:unhideWhenUsed="0"/>
+    <w:lsdException w:name="Colorful Grid Accent 5" w:semiHidden="0" w:uiPriority="73" w:unhideWhenUsed="0"/>
+    <w:lsdException w:name="Light Shading Accent 6" w:semiHidden="0" w:uiPriority="60" w:unhideWhenUsed="0"/>
+    <w:lsdException w:name="Light List Accent 6" w:semiHidden="0" w:uiPriority="61" w:unhideWhenUsed="0"/>
+    <w:lsdException w:name="Light Grid Accent 6" w:semiHidden="0" w:uiPriority="62" w:unhideWhenUsed="0"/>
+    <w:lsdException w:name="Medium Shading 1 Accent 6" w:semiHidden="0" w:uiPriority="63" w:unhideWhenUsed="0"/>
+    <w:lsdException w:name="Medium Shading 2 Accent 6" w:semiHidden="0" w:uiPriority="64" w:unhideWhenUsed="0"/>
+    <w:lsdException w:name="Medium List 1 Accent 6" w:semiHidden="0" w:uiPriority="65" w:unhideWhenUsed="0"/>
+    <w:lsdException w:name="Medium List 2 Accent 6" w:semiHidden="0" w:uiPriority="66" w:unhideWhenUsed="0"/>
+    <w:lsdException w:name="Medium Grid 1 Accent 6" w:semiHidden="0" w:uiPriority="67" w:unhideWhenUsed="0"/>
+    <w:lsdException w:name="Medium Grid 2 Accent 6" w:semiHidden="0" w:uiPriority="68" w:unhideWhenUsed="0"/>
+    <w:lsdException w:name="Medium Grid 3 Accent 6" w:semiHidden="0" w:uiPriority="69" w:unhideWhenUsed="0"/>
+    <w:lsdException w:name="Dark List Accent 6" w:semiHidden="0" w:uiPriority="70" w:unhideWhenUsed="0"/>
+    <w:lsdException w:name="Colorful Shading Accent 6" w:semiHidden="0" w:uiPriority="71" w:unhideWhenUsed="0"/>
+    <w:lsdException w:name="Colorful List Accent 6" w:semiHidden="0" w:uiPriority="72" w:unhideWhenUsed="0"/>
+    <w:lsdException w:name="Colorful Grid Accent 6" w:semiHidden="0" w:uiPriority="73" w:unhideWhenUsed="0"/>
+    <w:lsdException w:name="Subtle Emphasis" w:semiHidden="0" w:uiPriority="19" w:unhideWhenUsed="0" w:qFormat="1"/>
+    <w:lsdException w:name="Intense Emphasis" w:semiHidden="0" w:uiPriority="21" w:unhideWhenUsed="0" w:qFormat="1"/>
+    <w:lsdException w:name="Subtle Reference" w:semiHidden="0" w:uiPriority="31" w:unhideWhenUsed="0" w:qFormat="1"/>
+    <w:lsdException w:name="Intense Reference" w:semiHidden="0" w:uiPriority="32" w:unhideWhenUsed="0" w:qFormat="1"/>
+    <w:lsdException w:name="Book Title" w:semiHidden="0" w:uiPriority="33" w:unhideWhenUsed="0" w:qFormat="1"/>
+    <w:lsdException w:name="Bibliography" w:uiPriority="37"/>
+    <w:lsdException w:name="TOC Heading" w:uiPriority="39" w:qFormat="1"/>
+  </w:latentStyles>
+  <w:style w:type="paragraph" w:default="1" w:styleId="Normal">
+    <w:name w:val="Normal"/>
+    <w:next w:val="Body1"/>
+    <w:qFormat/>
+    <w:rsid w:val="00CD58F4"/>
+    <w:pPr>
+      <w:keepLines/>
+    </w:pPr>
+    <w:rPr>
+      <w:rFonts w:ascii="Calibri" w:hAnsi="Calibri"/>
+      <w:sz w:val="22"/>
+      <w:szCs w:val="24"/>
+    </w:rPr>
+  </w:style>
+  <w:style w:type="paragraph" w:styleId="Heading1">
+    <w:name w:val="heading 1"/>
+    <w:basedOn w:val="Normal"/>
+    <w:next w:val="Body1"/>
+    <w:qFormat/>
+    <w:rsid w:val="00610E28"/>
+    <w:pPr>
+      <w:keepNext/>
+      <w:numPr>
+        <w:numId w:val="4"/>
+      </w:numPr>
+      <w:spacing w:before="360"/>
+      <w:outlineLvl w:val="0"/>
+    </w:pPr>
+    <w:rPr>
+      <w:rFonts w:cs="Arial"/>
+      <w:b/>
+      <w:bCs/>
+      <w:kern w:val="32"/>
+      <w:sz w:val="36"/>
+      <w:szCs w:val="32"/>
+    </w:rPr>
+  </w:style>
+  <w:style w:type="paragraph" w:styleId="Heading2">
+    <w:name w:val="heading 2"/>
+    <w:basedOn w:val="Heading1"/>
+    <w:next w:val="Body1"/>
+    <w:qFormat/>
+    <w:rsid w:val="00610E28"/>
+    <w:pPr>
+      <w:numPr>
+        <w:ilvl w:val="1"/>
+      </w:numPr>
+      <w:spacing w:before="320"/>
+      <w:outlineLvl w:val="1"/>
+    </w:pPr>
+    <w:rPr>
+      <w:bCs w:val="0"/>
+      <w:iCs/>
+      <w:sz w:val="32"/>
+      <w:szCs w:val="28"/>
+    </w:rPr>
+  </w:style>
+  <w:style w:type="paragraph" w:styleId="Heading3">
+    <w:name w:val="heading 3"/>
+    <w:basedOn w:val="Heading1"/>
+    <w:next w:val="Body1"/>
+    <w:qFormat/>
+    <w:rsid w:val="00610E28"/>
+    <w:pPr>
+      <w:numPr>
+        <w:ilvl w:val="2"/>
+      </w:numPr>
+      <w:spacing w:before="280"/>
+      <w:outlineLvl w:val="2"/>
+    </w:pPr>
+    <w:rPr>
+      <w:bCs w:val="0"/>
+      <w:sz w:val="28"/>
+      <w:szCs w:val="26"/>
+    </w:rPr>
+  </w:style>
+  <w:style w:type="paragraph" w:styleId="Heading4">
+    <w:name w:val="heading 4"/>
+    <w:basedOn w:val="Heading1"/>
+    <w:next w:val="Body1"/>
+    <w:qFormat/>
+    <w:rsid w:val="00610E28"/>
+    <w:pPr>
+      <w:numPr>
+        <w:ilvl w:val="3"/>
+      </w:numPr>
+      <w:spacing w:before="240"/>
+      <w:outlineLvl w:val="3"/>
+    </w:pPr>
+    <w:rPr>
+      <w:bCs w:val="0"/>
+      <w:sz w:val="24"/>
+      <w:szCs w:val="28"/>
+    </w:rPr>
+  </w:style>
+  <w:style w:type="paragraph" w:styleId="Heading5">
+    <w:name w:val="heading 5"/>
+    <w:basedOn w:val="Heading1"/>
+    <w:next w:val="Body1"/>
+    <w:qFormat/>
+    <w:rsid w:val="00610E28"/>
+    <w:pPr>
+      <w:numPr>
+        <w:ilvl w:val="4"/>
+      </w:numPr>
+      <w:spacing w:before="220"/>
+      <w:outlineLvl w:val="4"/>
+    </w:pPr>
+    <w:rPr>
+      <w:bCs w:val="0"/>
+      <w:iCs/>
+      <w:sz w:val="22"/>
+      <w:szCs w:val="26"/>
+    </w:rPr>
+  </w:style>
+  <w:style w:type="paragraph" w:styleId="Heading6">
+    <w:name w:val="heading 6"/>
+    <w:basedOn w:val="Heading1"/>
+    <w:next w:val="Body1"/>
+    <w:qFormat/>
+    <w:rsid w:val="00610E28"/>
+    <w:pPr>
+      <w:numPr>
+        <w:ilvl w:val="5"/>
+      </w:numPr>
+      <w:spacing w:before="220"/>
+      <w:outlineLvl w:val="5"/>
+    </w:pPr>
+    <w:rPr>
+      <w:b w:val="0"/>
+      <w:bCs w:val="0"/>
+      <w:sz w:val="22"/>
+      <w:szCs w:val="22"/>
+    </w:rPr>
+  </w:style>
+  <w:style w:type="paragraph" w:styleId="Heading7">
+    <w:name w:val="heading 7"/>
+    <w:basedOn w:val="Heading1"/>
+    <w:next w:val="Body1"/>
+    <w:qFormat/>
+    <w:rsid w:val="00610E28"/>
+    <w:pPr>
+      <w:keepNext w:val="0"/>
+      <w:numPr>
+        <w:ilvl w:val="6"/>
+      </w:numPr>
+      <w:spacing w:before="220"/>
+      <w:outlineLvl w:val="6"/>
+    </w:pPr>
+    <w:rPr>
+      <w:b w:val="0"/>
+      <w:sz w:val="22"/>
+    </w:rPr>
+  </w:style>
+  <w:style w:type="paragraph" w:styleId="Heading8">
+    <w:name w:val="heading 8"/>
+    <w:basedOn w:val="Heading1"/>
+    <w:next w:val="Body1"/>
+    <w:qFormat/>
+    <w:rsid w:val="00610E28"/>
+    <w:pPr>
+      <w:keepNext w:val="0"/>
+      <w:numPr>
+        <w:ilvl w:val="7"/>
+      </w:numPr>
+      <w:spacing w:before="220"/>
+      <w:outlineLvl w:val="7"/>
+    </w:pPr>
+    <w:rPr>
+      <w:b w:val="0"/>
+      <w:iCs/>
+      <w:sz w:val="22"/>
+    </w:rPr>
+  </w:style>
+  <w:style w:type="paragraph" w:styleId="Heading9">
+    <w:name w:val="heading 9"/>
+    <w:basedOn w:val="Heading1"/>
+    <w:next w:val="Body1"/>
+    <w:qFormat/>
+    <w:rsid w:val="00610E28"/>
+    <w:pPr>
+      <w:numPr>
+        <w:ilvl w:val="8"/>
+      </w:numPr>
+      <w:spacing w:before="220"/>
+      <w:outlineLvl w:val="8"/>
+    </w:pPr>
+    <w:rPr>
+      <w:b w:val="0"/>
+      <w:sz w:val="22"/>
+      <w:szCs w:val="22"/>
+    </w:rPr>
+  </w:style>
+  <w:style w:type="character" w:default="1" w:styleId="DefaultParagraphFont">
+    <w:name w:val="Default Paragraph Font"/>
+    <w:uiPriority w:val="1"/>
+    <w:semiHidden/>
+    <w:unhideWhenUsed/>
+  </w:style>
+  <w:style w:type="table" w:default="1" w:styleId="TableNormal">
+    <w:name w:val="Normal Table"/>
+    <w:uiPriority w:val="99"/>
+    <w:semiHidden/>
+    <w:unhideWhenUsed/>
+    <w:tblPr>
+      <w:tblInd w:w="0" w:type="dxa"/>
+      <w:tblCellMar>
+        <w:top w:w="0" w:type="dxa"/>
+        <w:left w:w="108" w:type="dxa"/>
+        <w:bottom w:w="0" w:type="dxa"/>
+        <w:right w:w="108" w:type="dxa"/>
+      </w:tblCellMar>
+    </w:tblPr>
+  </w:style>
+  <w:style w:type="numbering" w:default="1" w:styleId="NoList">
+    <w:name w:val="No List"/>
+    <w:uiPriority w:val="99"/>
+    <w:semiHidden/>
+    <w:unhideWhenUsed/>
+  </w:style>
+  <w:style w:type="paragraph" w:styleId="Header">
+    <w:name w:val="header"/>
+    <w:basedOn w:val="Normal"/>
+    <w:rsid w:val="00A17A4E"/>
+    <w:pPr>
+      <w:keepLines w:val="0"/>
+      <w:tabs>
+        <w:tab w:val="center" w:pos="4678"/>
+        <w:tab w:val="right" w:pos="9356"/>
+      </w:tabs>
+      <w:spacing w:before="320"/>
+    </w:pPr>
+  </w:style>
+  <w:style w:type="paragraph" w:styleId="Footer">
+    <w:name w:val="footer"/>
+    <w:basedOn w:val="Normal"/>
+    <w:rsid w:val="00A17A4E"/>
+    <w:pPr>
+      <w:keepLines w:val="0"/>
+      <w:tabs>
+        <w:tab w:val="center" w:pos="4678"/>
+        <w:tab w:val="right" w:pos="9356"/>
+      </w:tabs>
+    </w:pPr>
+  </w:style>
+  <w:style w:type="character" w:styleId="Emphasis">
+    <w:name w:val="Emphasis"/>
+    <w:basedOn w:val="DefaultParagraphFont"/>
+    <w:qFormat/>
+    <w:rsid w:val="00A17A4E"/>
+    <w:rPr>
+      <w:i/>
+    </w:rPr>
+  </w:style>
+  <w:style w:type="paragraph" w:customStyle="1" w:styleId="Body1">
+    <w:name w:val="Body 1"/>
+    <w:rsid w:val="00A17A4E"/>
+    <w:pPr>
+      <w:keepLines/>
+      <w:spacing w:before="220"/>
+      <w:ind w:left="1134"/>
+    </w:pPr>
+    <w:rPr>
+      <w:rFonts w:ascii="Calibri" w:hAnsi="Calibri"/>
+      <w:sz w:val="22"/>
+      <w:szCs w:val="24"/>
+    </w:rPr>
+  </w:style>
+  <w:style w:type="paragraph" w:customStyle="1" w:styleId="PrelimTitle">
+    <w:name w:val="PrelimTitle"/>
+    <w:next w:val="Body1"/>
+    <w:rsid w:val="00A17A4E"/>
+    <w:pPr>
+      <w:keepNext/>
+      <w:keepLines/>
+      <w:pageBreakBefore/>
+      <w:spacing w:after="240"/>
+      <w:jc w:val="center"/>
+    </w:pPr>
+    <w:rPr>
+      <w:rFonts w:ascii="Calibri" w:hAnsi="Calibri"/>
+      <w:b/>
+      <w:sz w:val="32"/>
+      <w:szCs w:val="24"/>
+    </w:rPr>
+  </w:style>
+  <w:style w:type="paragraph" w:customStyle="1" w:styleId="PostTitle">
+    <w:name w:val="PostTitle"/>
+    <w:basedOn w:val="PrelimTitle"/>
+    <w:next w:val="Body1"/>
+    <w:rsid w:val="00A17A4E"/>
+  </w:style>
+  <w:style w:type="paragraph" w:styleId="TOC1">
+    <w:name w:val="toc 1"/>
+    <w:basedOn w:val="Normal"/>
+    <w:next w:val="Body1"/>
+    <w:uiPriority w:val="39"/>
+    <w:rsid w:val="00A17A4E"/>
+    <w:pPr>
+      <w:keepLines w:val="0"/>
+      <w:tabs>
+        <w:tab w:val="right" w:leader="dot" w:pos="9356"/>
+      </w:tabs>
+      <w:spacing w:before="200"/>
+    </w:pPr>
+  </w:style>
+  <w:style w:type="paragraph" w:styleId="TOC2">
+    <w:name w:val="toc 2"/>
+    <w:basedOn w:val="TOC1"/>
+    <w:next w:val="Body1"/>
+    <w:uiPriority w:val="39"/>
+    <w:rsid w:val="00A17A4E"/>
+    <w:pPr>
+      <w:spacing w:before="40"/>
+      <w:ind w:left="340"/>
+    </w:pPr>
+  </w:style>
+  <w:style w:type="paragraph" w:styleId="TOC3">
+    <w:name w:val="toc 3"/>
+    <w:basedOn w:val="TOC1"/>
+    <w:next w:val="Body1"/>
+    <w:uiPriority w:val="39"/>
+    <w:rsid w:val="00A17A4E"/>
+    <w:pPr>
+      <w:spacing w:before="0"/>
+      <w:ind w:left="680"/>
+    </w:pPr>
+  </w:style>
+  <w:style w:type="paragraph" w:styleId="TOC8">
+    <w:name w:val="toc 8"/>
+    <w:basedOn w:val="TOC1"/>
+    <w:next w:val="Body1"/>
+    <w:rsid w:val="00A17A4E"/>
+    <w:pPr>
+      <w:spacing w:before="40"/>
+      <w:ind w:left="340"/>
+    </w:pPr>
+  </w:style>
+  <w:style w:type="paragraph" w:styleId="TOC7">
+    <w:name w:val="toc 7"/>
+    <w:basedOn w:val="TOC1"/>
+    <w:next w:val="Body1"/>
+    <w:rsid w:val="00A17A4E"/>
+    <w:pPr>
+      <w:spacing w:before="40"/>
+      <w:ind w:left="340"/>
+    </w:pPr>
+  </w:style>
+  <w:style w:type="paragraph" w:styleId="TOC4">
+    <w:name w:val="toc 4"/>
+    <w:basedOn w:val="TOC1"/>
+    <w:next w:val="Body1"/>
+    <w:rsid w:val="00A17A4E"/>
+    <w:pPr>
+      <w:spacing w:before="0"/>
+      <w:ind w:left="1021"/>
+    </w:pPr>
+  </w:style>
+  <w:style w:type="paragraph" w:styleId="TOC5">
+    <w:name w:val="toc 5"/>
+    <w:basedOn w:val="TOC1"/>
+    <w:next w:val="Body1"/>
+    <w:rsid w:val="00A17A4E"/>
+    <w:pPr>
+      <w:spacing w:before="0"/>
+      <w:ind w:left="1361"/>
+    </w:pPr>
+  </w:style>
+  <w:style w:type="paragraph" w:styleId="TOC6">
+    <w:name w:val="toc 6"/>
+    <w:basedOn w:val="TOC1"/>
+    <w:next w:val="Body1"/>
+    <w:rsid w:val="00A17A4E"/>
+    <w:pPr>
+      <w:spacing w:before="0"/>
+      <w:ind w:left="1701"/>
+    </w:pPr>
+  </w:style>
+  <w:style w:type="paragraph" w:styleId="TOC9">
+    <w:name w:val="toc 9"/>
+    <w:basedOn w:val="TOC1"/>
+    <w:next w:val="Body1"/>
+    <w:rsid w:val="00A17A4E"/>
+    <w:pPr>
+      <w:spacing w:before="0"/>
+      <w:ind w:left="2041"/>
+    </w:pPr>
+  </w:style>
+  <w:style w:type="paragraph" w:customStyle="1" w:styleId="Body2">
+    <w:name w:val="Body 2"/>
+    <w:basedOn w:val="Body1"/>
+    <w:rsid w:val="00A17A4E"/>
+    <w:pPr>
+      <w:spacing w:before="180"/>
+      <w:ind w:left="1474"/>
+    </w:pPr>
+  </w:style>
+  <w:style w:type="paragraph" w:customStyle="1" w:styleId="Bullet1">
+    <w:name w:val="Bullet 1"/>
+    <w:basedOn w:val="Body1"/>
+    <w:rsid w:val="00A17A4E"/>
+    <w:pPr>
+      <w:numPr>
+        <w:numId w:val="2"/>
+      </w:numPr>
+    </w:pPr>
+  </w:style>
+  <w:style w:type="paragraph" w:customStyle="1" w:styleId="Bullet2">
+    <w:name w:val="Bullet 2"/>
+    <w:basedOn w:val="Body1"/>
+    <w:rsid w:val="00A17A4E"/>
+    <w:pPr>
+      <w:numPr>
+        <w:ilvl w:val="1"/>
+        <w:numId w:val="2"/>
+      </w:numPr>
+      <w:spacing w:before="180"/>
+    </w:pPr>
+  </w:style>
+  <w:style w:type="paragraph" w:customStyle="1" w:styleId="Body3">
+    <w:name w:val="Body 3"/>
+    <w:basedOn w:val="Body1"/>
+    <w:rsid w:val="00A17A4E"/>
+    <w:pPr>
+      <w:spacing w:before="140"/>
+      <w:ind w:left="1814"/>
+    </w:pPr>
+  </w:style>
+  <w:style w:type="paragraph" w:customStyle="1" w:styleId="Bullet3">
+    <w:name w:val="Bullet 3"/>
+    <w:basedOn w:val="Body1"/>
+    <w:rsid w:val="00A17A4E"/>
+    <w:pPr>
+      <w:numPr>
+        <w:ilvl w:val="2"/>
+        <w:numId w:val="2"/>
+      </w:numPr>
+      <w:spacing w:before="140"/>
+    </w:pPr>
+  </w:style>
+  <w:style w:type="paragraph" w:customStyle="1" w:styleId="Body4">
+    <w:name w:val="Body 4"/>
+    <w:basedOn w:val="Body1"/>
+    <w:rsid w:val="00A17A4E"/>
+    <w:pPr>
+      <w:spacing w:before="100"/>
+      <w:ind w:left="2155"/>
+    </w:pPr>
+  </w:style>
+  <w:style w:type="paragraph" w:customStyle="1" w:styleId="Numbered1">
+    <w:name w:val="Numbered 1"/>
+    <w:basedOn w:val="Body1"/>
+    <w:rsid w:val="00A17A4E"/>
+    <w:pPr>
+      <w:numPr>
+        <w:ilvl w:val="1"/>
+        <w:numId w:val="5"/>
+      </w:numPr>
+      <w:outlineLvl w:val="1"/>
+    </w:pPr>
+  </w:style>
+  <w:style w:type="paragraph" w:customStyle="1" w:styleId="Numbered2">
+    <w:name w:val="Numbered 2"/>
+    <w:basedOn w:val="Body1"/>
+    <w:rsid w:val="00A17A4E"/>
+    <w:pPr>
+      <w:numPr>
+        <w:ilvl w:val="2"/>
+        <w:numId w:val="5"/>
+      </w:numPr>
+      <w:spacing w:before="180"/>
+      <w:outlineLvl w:val="2"/>
+    </w:pPr>
+  </w:style>
+  <w:style w:type="paragraph" w:customStyle="1" w:styleId="Numbered3">
+    <w:name w:val="Numbered 3"/>
+    <w:basedOn w:val="Body1"/>
+    <w:rsid w:val="00A17A4E"/>
+    <w:pPr>
+      <w:numPr>
+        <w:ilvl w:val="3"/>
+        <w:numId w:val="5"/>
+      </w:numPr>
+      <w:spacing w:before="140"/>
+      <w:outlineLvl w:val="3"/>
+    </w:pPr>
+  </w:style>
+  <w:style w:type="table" w:styleId="TableGrid">
+    <w:name w:val="Table Grid"/>
+    <w:basedOn w:val="TableNormal"/>
+    <w:rsid w:val="00A17A4E"/>
+    <w:pPr>
+      <w:keepLines/>
+    </w:pPr>
+    <w:tblPr>
+      <w:tblInd w:w="0" w:type="dxa"/>
+      <w:tblBorders>
+        <w:top w:val="single" w:sz="4" w:space="0" w:color="auto"/>
+        <w:left w:val="single" w:sz="4" w:space="0" w:color="auto"/>
+        <w:bottom w:val="single" w:sz="4" w:space="0" w:color="auto"/>
+        <w:right w:val="single" w:sz="4" w:space="0" w:color="auto"/>
+        <w:insideH w:val="single" w:sz="4" w:space="0" w:color="auto"/>
+        <w:insideV w:val="single" w:sz="4" w:space="0" w:color="auto"/>
+      </w:tblBorders>
+      <w:tblCellMar>
+        <w:top w:w="0" w:type="dxa"/>
+        <w:left w:w="108" w:type="dxa"/>
+        <w:bottom w:w="0" w:type="dxa"/>
+        <w:right w:w="108" w:type="dxa"/>
+      </w:tblCellMar>
+    </w:tblPr>
+  </w:style>
+  <w:style w:type="table" w:customStyle="1" w:styleId="StandardDataTable">
+    <w:name w:val="Standard Data Table"/>
+    <w:basedOn w:val="TableProfessional"/>
+    <w:rsid w:val="00A17A4E"/>
+    <w:pPr>
+      <w:spacing w:before="60" w:after="20"/>
+      <w:ind w:left="40" w:right="40"/>
+    </w:pPr>
+    <w:rPr>
+      <w:sz w:val="18"/>
+    </w:rPr>
+    <w:tblPr>
+      <w:tblStyleRowBandSize w:val="1"/>
+      <w:tblInd w:w="1134" w:type="dxa"/>
+      <w:tblBorders>
+        <w:top w:val="single" w:sz="8" w:space="0" w:color="000000"/>
+        <w:left w:val="single" w:sz="8" w:space="0" w:color="000000"/>
+        <w:bottom w:val="single" w:sz="8" w:space="0" w:color="000000"/>
+        <w:right w:val="single" w:sz="8" w:space="0" w:color="000000"/>
+        <w:insideH w:val="single" w:sz="2" w:space="0" w:color="000000"/>
+        <w:insideV w:val="single" w:sz="2" w:space="0" w:color="000000"/>
+      </w:tblBorders>
+      <w:tblCellMar>
+        <w:top w:w="0" w:type="dxa"/>
+        <w:left w:w="0" w:type="dxa"/>
+        <w:bottom w:w="0" w:type="dxa"/>
+        <w:right w:w="0" w:type="dxa"/>
+      </w:tblCellMar>
+    </w:tblPr>
+    <w:trPr>
+      <w:cantSplit/>
+    </w:trPr>
+    <w:tblStylePr w:type="firstRow">
+      <w:pPr>
+        <w:jc w:val="center"/>
+      </w:pPr>
+      <w:rPr>
+        <w:rFonts w:cs="Times New Roman"/>
+        <w:b/>
+        <w:bCs/>
+        <w:color w:val="auto"/>
+      </w:rPr>
+      <w:tblPr/>
+      <w:trPr>
+        <w:cantSplit/>
+        <w:tblHeader/>
+      </w:trPr>
+      <w:tcPr>
+        <w:tcBorders>
+          <w:top w:val="single" w:sz="8" w:space="0" w:color="auto"/>
+          <w:left w:val="single" w:sz="8" w:space="0" w:color="auto"/>
+          <w:bottom w:val="single" w:sz="4" w:space="0" w:color="auto"/>
+          <w:right w:val="single" w:sz="8" w:space="0" w:color="auto"/>
+          <w:insideH w:val="nil"/>
+          <w:insideV w:val="single" w:sz="2" w:space="0" w:color="auto"/>
+          <w:tl2br w:val="nil"/>
+          <w:tr2bl w:val="nil"/>
+        </w:tcBorders>
+        <w:shd w:val="clear" w:color="auto" w:fill="CCCCCC"/>
+      </w:tcPr>
+    </w:tblStylePr>
+  </w:style>
+  <w:style w:type="table" w:styleId="TableProfessional">
+    <w:name w:val="Table Professional"/>
+    <w:basedOn w:val="TableNormal"/>
+    <w:rsid w:val="00A17A4E"/>
+    <w:pPr>
+      <w:keepLines/>
+    </w:pPr>
+    <w:tblPr>
+      <w:tblInd w:w="0" w:type="dxa"/>
+      <w:tblBorders>
+        <w:top w:val="single" w:sz="6" w:space="0" w:color="000000"/>
+        <w:left w:val="single" w:sz="6" w:space="0" w:color="000000"/>
+        <w:bottom w:val="single" w:sz="6" w:space="0" w:color="000000"/>
+        <w:right w:val="single" w:sz="6" w:space="0" w:color="000000"/>
+        <w:insideH w:val="single" w:sz="6" w:space="0" w:color="000000"/>
+        <w:insideV w:val="single" w:sz="6" w:space="0" w:color="000000"/>
+      </w:tblBorders>
+      <w:tblCellMar>
+        <w:top w:w="0" w:type="dxa"/>
+        <w:left w:w="108" w:type="dxa"/>
+        <w:bottom w:w="0" w:type="dxa"/>
+        <w:right w:w="108" w:type="dxa"/>
+      </w:tblCellMar>
+    </w:tblPr>
+    <w:tblStylePr w:type="firstRow">
+      <w:rPr>
+        <w:rFonts w:cs="Times New Roman"/>
+        <w:b/>
+        <w:bCs/>
+        <w:color w:val="auto"/>
+      </w:rPr>
+      <w:tblPr/>
+      <w:tcPr>
+        <w:tcBorders>
+          <w:tl2br w:val="none" w:sz="0" w:space="0" w:color="auto"/>
+          <w:tr2bl w:val="none" w:sz="0" w:space="0" w:color="auto"/>
+        </w:tcBorders>
+        <w:shd w:val="solid" w:color="000000" w:fill="FFFFFF"/>
+      </w:tcPr>
+    </w:tblStylePr>
+  </w:style>
+  <w:style w:type="paragraph" w:customStyle="1" w:styleId="Note1">
+    <w:name w:val="Note 1"/>
+    <w:basedOn w:val="Body1"/>
+    <w:next w:val="Body1"/>
+    <w:rsid w:val="00A17A4E"/>
+    <w:pPr>
+      <w:numPr>
+        <w:numId w:val="6"/>
+      </w:numPr>
+    </w:pPr>
+  </w:style>
+  <w:style w:type="paragraph" w:customStyle="1" w:styleId="Note2">
+    <w:name w:val="Note 2"/>
+    <w:basedOn w:val="Body1"/>
+    <w:next w:val="Body2"/>
+    <w:rsid w:val="00A17A4E"/>
+    <w:pPr>
+      <w:numPr>
+        <w:ilvl w:val="1"/>
+        <w:numId w:val="6"/>
+      </w:numPr>
+      <w:spacing w:before="180"/>
+    </w:pPr>
+  </w:style>
+  <w:style w:type="paragraph" w:customStyle="1" w:styleId="Note3">
+    <w:name w:val="Note 3"/>
+    <w:basedOn w:val="Body1"/>
+    <w:next w:val="Body3"/>
+    <w:rsid w:val="00A17A4E"/>
+    <w:pPr>
+      <w:numPr>
+        <w:ilvl w:val="2"/>
+        <w:numId w:val="6"/>
+      </w:numPr>
+      <w:spacing w:before="140"/>
+    </w:pPr>
+  </w:style>
+  <w:style w:type="character" w:styleId="Strong">
+    <w:name w:val="Strong"/>
+    <w:basedOn w:val="DefaultParagraphFont"/>
+    <w:qFormat/>
+    <w:rsid w:val="00A17A4E"/>
+    <w:rPr>
+      <w:b/>
+    </w:rPr>
+  </w:style>
+  <w:style w:type="character" w:customStyle="1" w:styleId="StrongEmphasis">
+    <w:name w:val="StrongEmphasis"/>
+    <w:rsid w:val="00A17A4E"/>
+    <w:rPr>
+      <w:b/>
+      <w:i/>
+    </w:rPr>
+  </w:style>
+  <w:style w:type="character" w:customStyle="1" w:styleId="Inlinecode">
+    <w:name w:val="Inline code"/>
+    <w:rsid w:val="00A17A4E"/>
+    <w:rPr>
+      <w:rFonts w:ascii="Courier New" w:hAnsi="Courier New"/>
+    </w:rPr>
+  </w:style>
+  <w:style w:type="paragraph" w:customStyle="1" w:styleId="Codeblock1">
+    <w:name w:val="Code block 1"/>
+    <w:basedOn w:val="Body1"/>
+    <w:rsid w:val="00A17A4E"/>
+    <w:pPr>
+      <w:shd w:val="clear" w:color="auto" w:fill="E6E6E6"/>
+      <w:tabs>
+        <w:tab w:val="left" w:pos="1361"/>
+        <w:tab w:val="left" w:pos="1588"/>
+        <w:tab w:val="left" w:pos="1814"/>
+        <w:tab w:val="left" w:pos="2041"/>
+        <w:tab w:val="left" w:pos="2268"/>
+        <w:tab w:val="left" w:pos="2495"/>
+        <w:tab w:val="left" w:pos="2722"/>
+        <w:tab w:val="left" w:pos="2948"/>
+        <w:tab w:val="left" w:pos="3175"/>
+      </w:tabs>
+      <w:spacing w:before="0"/>
+    </w:pPr>
+    <w:rPr>
+      <w:rFonts w:ascii="Courier New" w:hAnsi="Courier New"/>
+      <w:noProof/>
+      <w:sz w:val="16"/>
+    </w:rPr>
+  </w:style>
+  <w:style w:type="paragraph" w:customStyle="1" w:styleId="Codeblock2">
+    <w:name w:val="Code block 2"/>
+    <w:basedOn w:val="Codeblock1"/>
+    <w:rsid w:val="00A17A4E"/>
+    <w:pPr>
+      <w:tabs>
+        <w:tab w:val="clear" w:pos="1361"/>
+        <w:tab w:val="left" w:pos="3402"/>
+        <w:tab w:val="left" w:pos="3629"/>
+      </w:tabs>
+      <w:ind w:left="1361"/>
+    </w:pPr>
+  </w:style>
+  <w:style w:type="paragraph" w:customStyle="1" w:styleId="Codeblock3">
+    <w:name w:val="Code block 3"/>
+    <w:basedOn w:val="Codeblock1"/>
+    <w:rsid w:val="00A17A4E"/>
+    <w:pPr>
+      <w:tabs>
+        <w:tab w:val="clear" w:pos="1361"/>
+        <w:tab w:val="clear" w:pos="1588"/>
+        <w:tab w:val="left" w:pos="3402"/>
+        <w:tab w:val="left" w:pos="3629"/>
+      </w:tabs>
+      <w:ind w:left="1588"/>
+    </w:pPr>
+  </w:style>
+  <w:style w:type="paragraph" w:customStyle="1" w:styleId="Codeblock4">
+    <w:name w:val="Code block 4"/>
+    <w:basedOn w:val="Codeblock1"/>
+    <w:rsid w:val="00A17A4E"/>
+    <w:pPr>
+      <w:tabs>
+        <w:tab w:val="clear" w:pos="1361"/>
+        <w:tab w:val="clear" w:pos="1588"/>
+        <w:tab w:val="clear" w:pos="1814"/>
+        <w:tab w:val="left" w:pos="3402"/>
+        <w:tab w:val="left" w:pos="3629"/>
+      </w:tabs>
+      <w:ind w:left="1814"/>
+    </w:pPr>
+  </w:style>
+  <w:style w:type="paragraph" w:customStyle="1" w:styleId="PrePostbody1">
+    <w:name w:val="PrePost body 1"/>
+    <w:basedOn w:val="Body1"/>
+    <w:rsid w:val="00A17A4E"/>
+    <w:pPr>
+      <w:ind w:left="0"/>
+    </w:pPr>
+  </w:style>
+  <w:style w:type="paragraph" w:customStyle="1" w:styleId="PrePostbody2">
+    <w:name w:val="PrePost body 2"/>
+    <w:basedOn w:val="PrePostbody1"/>
+    <w:rsid w:val="00A17A4E"/>
+    <w:pPr>
+      <w:spacing w:before="180"/>
+      <w:ind w:left="340"/>
+    </w:pPr>
+  </w:style>
+  <w:style w:type="table" w:customStyle="1" w:styleId="AdminInfoTable">
+    <w:name w:val="Admin Info Table"/>
+    <w:basedOn w:val="StandardDataTable"/>
+    <w:rsid w:val="00A17A4E"/>
+    <w:rPr>
+      <w:sz w:val="22"/>
+    </w:rPr>
+    <w:tblPr>
+      <w:tblStyleRowBandSize w:val="1"/>
+      <w:tblInd w:w="0" w:type="dxa"/>
+      <w:tblBorders>
+        <w:top w:val="single" w:sz="8" w:space="0" w:color="000000"/>
+        <w:left w:val="single" w:sz="8" w:space="0" w:color="000000"/>
+        <w:bottom w:val="single" w:sz="8" w:space="0" w:color="000000"/>
+        <w:right w:val="single" w:sz="8" w:space="0" w:color="000000"/>
+        <w:insideH w:val="single" w:sz="2" w:space="0" w:color="000000"/>
+        <w:insideV w:val="single" w:sz="2" w:space="0" w:color="000000"/>
+      </w:tblBorders>
+      <w:tblCellMar>
+        <w:top w:w="0" w:type="dxa"/>
+        <w:left w:w="0" w:type="dxa"/>
+        <w:bottom w:w="0" w:type="dxa"/>
+        <w:right w:w="0" w:type="dxa"/>
+      </w:tblCellMar>
+    </w:tblPr>
+    <w:trPr>
+      <w:cantSplit/>
+    </w:trPr>
     <w:tblStylePr w:type="firstRow">
       <w:pPr>
         <w:jc w:val="center"/>
@@ -9231,7 +10693,7 @@
 </file>
 
 <file path=customXml/itemProps1.xml><?xml version="1.0" encoding="utf-8"?>
-<ds:datastoreItem xmlns:ds="http://schemas.openxmlformats.org/officeDocument/2006/customXml" ds:itemID="{653BCBEE-D7FE-488F-99F5-A52EF9E3DB26}">
+<ds:datastoreItem xmlns:ds="http://schemas.openxmlformats.org/officeDocument/2006/customXml" ds:itemID="{B7442D6A-3727-4118-B043-8DA298416028}">
   <ds:schemaRefs>
     <ds:schemaRef ds:uri="http://schemas.openxmlformats.org/officeDocument/2006/bibliography"/>
   </ds:schemaRefs>

</xml_diff>